<commit_message>
updated the test result
</commit_message>
<xml_diff>
--- a/TestResult.docx
+++ b/TestResult.docx
@@ -334,10 +334,100 @@
       </w:r>
     </w:p>
     <w:p/>
-    <w:p/>
-    <w:p>
-      <w:r>
+    <w:p>
+      <w:r>
+        <w:t>Feign Client Configuration</w:t>
+      </w:r>
+    </w:p>
+    <w:p>
+      <w:r>
+        <w:rPr>
+          <w:noProof/>
+          <w:lang w:eastAsia="en-IN"/>
+        </w:rPr>
         <w:lastRenderedPageBreak/>
+        <w:drawing>
+          <wp:inline distT="0" distB="0" distL="0" distR="0" wp14:anchorId="2427EF25" wp14:editId="4D7A693F">
+            <wp:extent cx="5731510" cy="1031240"/>
+            <wp:effectExtent l="0" t="0" r="2540" b="0"/>
+            <wp:docPr id="10" name="Picture 10"/>
+            <wp:cNvGraphicFramePr>
+              <a:graphicFrameLocks xmlns:a="http://schemas.openxmlformats.org/drawingml/2006/main" noChangeAspect="1"/>
+            </wp:cNvGraphicFramePr>
+            <a:graphic xmlns:a="http://schemas.openxmlformats.org/drawingml/2006/main">
+              <a:graphicData uri="http://schemas.openxmlformats.org/drawingml/2006/picture">
+                <pic:pic xmlns:pic="http://schemas.openxmlformats.org/drawingml/2006/picture">
+                  <pic:nvPicPr>
+                    <pic:cNvPr id="1" name=""/>
+                    <pic:cNvPicPr/>
+                  </pic:nvPicPr>
+                  <pic:blipFill>
+                    <a:blip r:embed="rId11"/>
+                    <a:stretch>
+                      <a:fillRect/>
+                    </a:stretch>
+                  </pic:blipFill>
+                  <pic:spPr>
+                    <a:xfrm>
+                      <a:off x="0" y="0"/>
+                      <a:ext cx="5731510" cy="1031240"/>
+                    </a:xfrm>
+                    <a:prstGeom prst="rect">
+                      <a:avLst/>
+                    </a:prstGeom>
+                  </pic:spPr>
+                </pic:pic>
+              </a:graphicData>
+            </a:graphic>
+          </wp:inline>
+        </w:drawing>
+      </w:r>
+    </w:p>
+    <w:p>
+      <w:r>
+        <w:rPr>
+          <w:noProof/>
+          <w:lang w:eastAsia="en-IN"/>
+        </w:rPr>
+        <w:drawing>
+          <wp:inline distT="0" distB="0" distL="0" distR="0" wp14:anchorId="6FEBD5C5" wp14:editId="19554B40">
+            <wp:extent cx="5731510" cy="1360170"/>
+            <wp:effectExtent l="0" t="0" r="2540" b="0"/>
+            <wp:docPr id="11" name="Picture 11"/>
+            <wp:cNvGraphicFramePr>
+              <a:graphicFrameLocks xmlns:a="http://schemas.openxmlformats.org/drawingml/2006/main" noChangeAspect="1"/>
+            </wp:cNvGraphicFramePr>
+            <a:graphic xmlns:a="http://schemas.openxmlformats.org/drawingml/2006/main">
+              <a:graphicData uri="http://schemas.openxmlformats.org/drawingml/2006/picture">
+                <pic:pic xmlns:pic="http://schemas.openxmlformats.org/drawingml/2006/picture">
+                  <pic:nvPicPr>
+                    <pic:cNvPr id="1" name=""/>
+                    <pic:cNvPicPr/>
+                  </pic:nvPicPr>
+                  <pic:blipFill>
+                    <a:blip r:embed="rId12"/>
+                    <a:stretch>
+                      <a:fillRect/>
+                    </a:stretch>
+                  </pic:blipFill>
+                  <pic:spPr>
+                    <a:xfrm>
+                      <a:off x="0" y="0"/>
+                      <a:ext cx="5731510" cy="1360170"/>
+                    </a:xfrm>
+                    <a:prstGeom prst="rect">
+                      <a:avLst/>
+                    </a:prstGeom>
+                  </pic:spPr>
+                </pic:pic>
+              </a:graphicData>
+            </a:graphic>
+          </wp:inline>
+        </w:drawing>
+      </w:r>
+    </w:p>
+    <w:p>
+      <w:r>
         <w:t>6. Eureka</w:t>
       </w:r>
     </w:p>
@@ -363,7 +453,7 @@
                     <pic:cNvPicPr/>
                   </pic:nvPicPr>
                   <pic:blipFill>
-                    <a:blip r:embed="rId11"/>
+                    <a:blip r:embed="rId13"/>
                     <a:stretch>
                       <a:fillRect/>
                     </a:stretch>
@@ -383,11 +473,61 @@
           </wp:inline>
         </w:drawing>
       </w:r>
+    </w:p>
+    <w:p/>
+    <w:p>
+      <w:r>
+        <w:t xml:space="preserve">7. Calculating the </w:t>
+      </w:r>
+      <w:r>
+        <w:t>currency</w:t>
+      </w:r>
+    </w:p>
+    <w:p>
+      <w:r>
+        <w:rPr>
+          <w:noProof/>
+          <w:lang w:eastAsia="en-IN"/>
+        </w:rPr>
+        <w:drawing>
+          <wp:inline distT="0" distB="0" distL="0" distR="0" wp14:anchorId="3A5F8124" wp14:editId="0513FC5B">
+            <wp:extent cx="5731510" cy="2218690"/>
+            <wp:effectExtent l="0" t="0" r="2540" b="0"/>
+            <wp:docPr id="12" name="Picture 12"/>
+            <wp:cNvGraphicFramePr>
+              <a:graphicFrameLocks xmlns:a="http://schemas.openxmlformats.org/drawingml/2006/main" noChangeAspect="1"/>
+            </wp:cNvGraphicFramePr>
+            <a:graphic xmlns:a="http://schemas.openxmlformats.org/drawingml/2006/main">
+              <a:graphicData uri="http://schemas.openxmlformats.org/drawingml/2006/picture">
+                <pic:pic xmlns:pic="http://schemas.openxmlformats.org/drawingml/2006/picture">
+                  <pic:nvPicPr>
+                    <pic:cNvPr id="1" name=""/>
+                    <pic:cNvPicPr/>
+                  </pic:nvPicPr>
+                  <pic:blipFill>
+                    <a:blip r:embed="rId14"/>
+                    <a:stretch>
+                      <a:fillRect/>
+                    </a:stretch>
+                  </pic:blipFill>
+                  <pic:spPr>
+                    <a:xfrm>
+                      <a:off x="0" y="0"/>
+                      <a:ext cx="5731510" cy="2218690"/>
+                    </a:xfrm>
+                    <a:prstGeom prst="rect">
+                      <a:avLst/>
+                    </a:prstGeom>
+                  </pic:spPr>
+                </pic:pic>
+              </a:graphicData>
+            </a:graphic>
+          </wp:inline>
+        </w:drawing>
+      </w:r>
       <w:bookmarkStart w:id="0" w:name="_GoBack"/>
       <w:bookmarkEnd w:id="0"/>
     </w:p>
-    <w:p/>
-    <w:p/>
     <w:sectPr>
       <w:pgSz w:w="11906" w:h="16838"/>
       <w:pgMar w:top="1440" w:right="1440" w:bottom="1440" w:left="1440" w:header="708" w:footer="708" w:gutter="0"/>

</xml_diff>

<commit_message>
Fixed the dockers issues with the app
</commit_message>
<xml_diff>
--- a/TestResult.docx
+++ b/TestResult.docx
@@ -18,54 +18,6 @@
             <wp:extent cx="5133975" cy="1257300"/>
             <wp:effectExtent l="0" t="0" r="9525" b="0"/>
             <wp:docPr id="1" name="Picture 1"/>
-            <wp:cNvGraphicFramePr>
-              <a:graphicFrameLocks xmlns:a="http://schemas.openxmlformats.org/drawingml/2006/main" noChangeAspect="1"/>
-            </wp:cNvGraphicFramePr>
-            <a:graphic xmlns:a="http://schemas.openxmlformats.org/drawingml/2006/main">
-              <a:graphicData uri="http://schemas.openxmlformats.org/drawingml/2006/picture">
-                <pic:pic xmlns:pic="http://schemas.openxmlformats.org/drawingml/2006/picture">
-                  <pic:nvPicPr>
-                    <pic:cNvPr id="1" name=""/>
-                    <pic:cNvPicPr/>
-                  </pic:nvPicPr>
-                  <pic:blipFill>
-                    <a:blip r:embed="rId4"/>
-                    <a:stretch>
-                      <a:fillRect/>
-                    </a:stretch>
-                  </pic:blipFill>
-                  <pic:spPr>
-                    <a:xfrm>
-                      <a:off x="0" y="0"/>
-                      <a:ext cx="5133975" cy="1257300"/>
-                    </a:xfrm>
-                    <a:prstGeom prst="rect">
-                      <a:avLst/>
-                    </a:prstGeom>
-                  </pic:spPr>
-                </pic:pic>
-              </a:graphicData>
-            </a:graphic>
-          </wp:inline>
-        </w:drawing>
-      </w:r>
-    </w:p>
-    <w:p>
-      <w:r>
-        <w:t>2. Adding the data</w:t>
-      </w:r>
-    </w:p>
-    <w:p>
-      <w:r>
-        <w:rPr>
-          <w:noProof/>
-          <w:lang w:eastAsia="en-IN"/>
-        </w:rPr>
-        <w:drawing>
-          <wp:inline distT="0" distB="0" distL="0" distR="0" wp14:anchorId="3F9BC003" wp14:editId="38CDF1DF">
-            <wp:extent cx="5731510" cy="2980690"/>
-            <wp:effectExtent l="0" t="0" r="2540" b="0"/>
-            <wp:docPr id="3" name="Picture 3"/>
             <wp:cNvGraphicFramePr>
               <a:graphicFrameLocks xmlns:a="http://schemas.openxmlformats.org/drawingml/2006/main" noChangeAspect="1"/>
             </wp:cNvGraphicFramePr>
@@ -85,7 +37,7 @@
                   <pic:spPr>
                     <a:xfrm>
                       <a:off x="0" y="0"/>
-                      <a:ext cx="5731510" cy="2980690"/>
+                      <a:ext cx="5133975" cy="1257300"/>
                     </a:xfrm>
                     <a:prstGeom prst="rect">
                       <a:avLst/>
@@ -100,7 +52,7 @@
     </w:p>
     <w:p>
       <w:r>
-        <w:t>3. Finding all data</w:t>
+        <w:t>2. Adding the data</w:t>
       </w:r>
     </w:p>
     <w:p>
@@ -110,10 +62,10 @@
           <w:lang w:eastAsia="en-IN"/>
         </w:rPr>
         <w:drawing>
-          <wp:inline distT="0" distB="0" distL="0" distR="0" wp14:anchorId="2245F89F" wp14:editId="6C40E792">
-            <wp:extent cx="5731510" cy="770255"/>
+          <wp:inline distT="0" distB="0" distL="0" distR="0" wp14:anchorId="3F9BC003" wp14:editId="38CDF1DF">
+            <wp:extent cx="5731510" cy="2980690"/>
             <wp:effectExtent l="0" t="0" r="2540" b="0"/>
-            <wp:docPr id="2" name="Picture 2"/>
+            <wp:docPr id="3" name="Picture 3"/>
             <wp:cNvGraphicFramePr>
               <a:graphicFrameLocks xmlns:a="http://schemas.openxmlformats.org/drawingml/2006/main" noChangeAspect="1"/>
             </wp:cNvGraphicFramePr>
@@ -133,7 +85,7 @@
                   <pic:spPr>
                     <a:xfrm>
                       <a:off x="0" y="0"/>
-                      <a:ext cx="5731510" cy="770255"/>
+                      <a:ext cx="5731510" cy="2980690"/>
                     </a:xfrm>
                     <a:prstGeom prst="rect">
                       <a:avLst/>
@@ -148,7 +100,7 @@
     </w:p>
     <w:p>
       <w:r>
-        <w:t>4. Updating the data</w:t>
+        <w:t>3. Finding all data</w:t>
       </w:r>
     </w:p>
     <w:p>
@@ -158,10 +110,10 @@
           <w:lang w:eastAsia="en-IN"/>
         </w:rPr>
         <w:drawing>
-          <wp:inline distT="0" distB="0" distL="0" distR="0" wp14:anchorId="3425D871" wp14:editId="5E78EB5A">
-            <wp:extent cx="5324475" cy="1990725"/>
-            <wp:effectExtent l="0" t="0" r="9525" b="9525"/>
-            <wp:docPr id="4" name="Picture 4"/>
+          <wp:inline distT="0" distB="0" distL="0" distR="0" wp14:anchorId="2245F89F" wp14:editId="6C40E792">
+            <wp:extent cx="5731510" cy="770255"/>
+            <wp:effectExtent l="0" t="0" r="2540" b="0"/>
+            <wp:docPr id="2" name="Picture 2"/>
             <wp:cNvGraphicFramePr>
               <a:graphicFrameLocks xmlns:a="http://schemas.openxmlformats.org/drawingml/2006/main" noChangeAspect="1"/>
             </wp:cNvGraphicFramePr>
@@ -181,7 +133,7 @@
                   <pic:spPr>
                     <a:xfrm>
                       <a:off x="0" y="0"/>
-                      <a:ext cx="5330339" cy="1992917"/>
+                      <a:ext cx="5731510" cy="770255"/>
                     </a:xfrm>
                     <a:prstGeom prst="rect">
                       <a:avLst/>
@@ -196,16 +148,20 @@
     </w:p>
     <w:p>
       <w:r>
+        <w:t>4. Updating the data</w:t>
+      </w:r>
+    </w:p>
+    <w:p>
+      <w:r>
         <w:rPr>
           <w:noProof/>
           <w:lang w:eastAsia="en-IN"/>
         </w:rPr>
-        <w:lastRenderedPageBreak/>
         <w:drawing>
-          <wp:inline distT="0" distB="0" distL="0" distR="0" wp14:anchorId="7BBFC922" wp14:editId="3E9B3B12">
-            <wp:extent cx="5731510" cy="1542415"/>
-            <wp:effectExtent l="0" t="0" r="2540" b="635"/>
-            <wp:docPr id="5" name="Picture 5"/>
+          <wp:inline distT="0" distB="0" distL="0" distR="0" wp14:anchorId="3425D871" wp14:editId="5E78EB5A">
+            <wp:extent cx="5324475" cy="1990725"/>
+            <wp:effectExtent l="0" t="0" r="9525" b="9525"/>
+            <wp:docPr id="4" name="Picture 4"/>
             <wp:cNvGraphicFramePr>
               <a:graphicFrameLocks xmlns:a="http://schemas.openxmlformats.org/drawingml/2006/main" noChangeAspect="1"/>
             </wp:cNvGraphicFramePr>
@@ -225,7 +181,7 @@
                   <pic:spPr>
                     <a:xfrm>
                       <a:off x="0" y="0"/>
-                      <a:ext cx="5731510" cy="1542415"/>
+                      <a:ext cx="5330339" cy="1992917"/>
                     </a:xfrm>
                     <a:prstGeom prst="rect">
                       <a:avLst/>
@@ -238,26 +194,18 @@
         </w:drawing>
       </w:r>
     </w:p>
-    <w:p/>
-    <w:p>
-      <w:r>
-        <w:t xml:space="preserve">5. </w:t>
-      </w:r>
-      <w:r>
-        <w:t>Feign client</w:t>
-      </w:r>
-    </w:p>
     <w:p>
       <w:r>
         <w:rPr>
           <w:noProof/>
           <w:lang w:eastAsia="en-IN"/>
         </w:rPr>
+        <w:lastRenderedPageBreak/>
         <w:drawing>
-          <wp:inline distT="0" distB="0" distL="0" distR="0" wp14:anchorId="440D7366" wp14:editId="708650A5">
-            <wp:extent cx="4171950" cy="2617522"/>
-            <wp:effectExtent l="0" t="0" r="0" b="0"/>
-            <wp:docPr id="7" name="Picture 7"/>
+          <wp:inline distT="0" distB="0" distL="0" distR="0" wp14:anchorId="7BBFC922" wp14:editId="3E9B3B12">
+            <wp:extent cx="5731510" cy="1542415"/>
+            <wp:effectExtent l="0" t="0" r="2540" b="635"/>
+            <wp:docPr id="5" name="Picture 5"/>
             <wp:cNvGraphicFramePr>
               <a:graphicFrameLocks xmlns:a="http://schemas.openxmlformats.org/drawingml/2006/main" noChangeAspect="1"/>
             </wp:cNvGraphicFramePr>
@@ -277,7 +225,7 @@
                   <pic:spPr>
                     <a:xfrm>
                       <a:off x="0" y="0"/>
-                      <a:ext cx="4178987" cy="2621937"/>
+                      <a:ext cx="5731510" cy="1542415"/>
                     </a:xfrm>
                     <a:prstGeom prst="rect">
                       <a:avLst/>
@@ -290,6 +238,15 @@
         </w:drawing>
       </w:r>
     </w:p>
+    <w:p/>
+    <w:p>
+      <w:r>
+        <w:t xml:space="preserve">5. </w:t>
+      </w:r>
+      <w:r>
+        <w:t>Feign client</w:t>
+      </w:r>
+    </w:p>
     <w:p>
       <w:r>
         <w:rPr>
@@ -297,10 +254,10 @@
           <w:lang w:eastAsia="en-IN"/>
         </w:rPr>
         <w:drawing>
-          <wp:inline distT="0" distB="0" distL="0" distR="0" wp14:anchorId="509E2F7E" wp14:editId="2C1486A9">
-            <wp:extent cx="5731510" cy="3275330"/>
-            <wp:effectExtent l="0" t="0" r="2540" b="1270"/>
-            <wp:docPr id="8" name="Picture 8"/>
+          <wp:inline distT="0" distB="0" distL="0" distR="0" wp14:anchorId="440D7366" wp14:editId="708650A5">
+            <wp:extent cx="4171950" cy="2617522"/>
+            <wp:effectExtent l="0" t="0" r="0" b="0"/>
+            <wp:docPr id="7" name="Picture 7"/>
             <wp:cNvGraphicFramePr>
               <a:graphicFrameLocks xmlns:a="http://schemas.openxmlformats.org/drawingml/2006/main" noChangeAspect="1"/>
             </wp:cNvGraphicFramePr>
@@ -320,7 +277,7 @@
                   <pic:spPr>
                     <a:xfrm>
                       <a:off x="0" y="0"/>
-                      <a:ext cx="5731510" cy="3275330"/>
+                      <a:ext cx="4178987" cy="2621937"/>
                     </a:xfrm>
                     <a:prstGeom prst="rect">
                       <a:avLst/>
@@ -333,24 +290,17 @@
         </w:drawing>
       </w:r>
     </w:p>
-    <w:p/>
-    <w:p>
-      <w:r>
-        <w:t>Feign Client Configuration</w:t>
-      </w:r>
-    </w:p>
     <w:p>
       <w:r>
         <w:rPr>
           <w:noProof/>
           <w:lang w:eastAsia="en-IN"/>
         </w:rPr>
-        <w:lastRenderedPageBreak/>
         <w:drawing>
-          <wp:inline distT="0" distB="0" distL="0" distR="0" wp14:anchorId="2427EF25" wp14:editId="4D7A693F">
-            <wp:extent cx="5731510" cy="1031240"/>
-            <wp:effectExtent l="0" t="0" r="2540" b="0"/>
-            <wp:docPr id="10" name="Picture 10"/>
+          <wp:inline distT="0" distB="0" distL="0" distR="0" wp14:anchorId="509E2F7E" wp14:editId="2C1486A9">
+            <wp:extent cx="5731510" cy="3275330"/>
+            <wp:effectExtent l="0" t="0" r="2540" b="1270"/>
+            <wp:docPr id="8" name="Picture 8"/>
             <wp:cNvGraphicFramePr>
               <a:graphicFrameLocks xmlns:a="http://schemas.openxmlformats.org/drawingml/2006/main" noChangeAspect="1"/>
             </wp:cNvGraphicFramePr>
@@ -370,7 +320,7 @@
                   <pic:spPr>
                     <a:xfrm>
                       <a:off x="0" y="0"/>
-                      <a:ext cx="5731510" cy="1031240"/>
+                      <a:ext cx="5731510" cy="3275330"/>
                     </a:xfrm>
                     <a:prstGeom prst="rect">
                       <a:avLst/>
@@ -383,17 +333,24 @@
         </w:drawing>
       </w:r>
     </w:p>
+    <w:p/>
+    <w:p>
+      <w:r>
+        <w:t>Feign Client Configuration</w:t>
+      </w:r>
+    </w:p>
     <w:p>
       <w:r>
         <w:rPr>
           <w:noProof/>
           <w:lang w:eastAsia="en-IN"/>
         </w:rPr>
+        <w:lastRenderedPageBreak/>
         <w:drawing>
-          <wp:inline distT="0" distB="0" distL="0" distR="0" wp14:anchorId="6FEBD5C5" wp14:editId="19554B40">
-            <wp:extent cx="5731510" cy="1360170"/>
+          <wp:inline distT="0" distB="0" distL="0" distR="0" wp14:anchorId="2427EF25" wp14:editId="4D7A693F">
+            <wp:extent cx="5731510" cy="1031240"/>
             <wp:effectExtent l="0" t="0" r="2540" b="0"/>
-            <wp:docPr id="11" name="Picture 11"/>
+            <wp:docPr id="10" name="Picture 10"/>
             <wp:cNvGraphicFramePr>
               <a:graphicFrameLocks xmlns:a="http://schemas.openxmlformats.org/drawingml/2006/main" noChangeAspect="1"/>
             </wp:cNvGraphicFramePr>
@@ -413,7 +370,7 @@
                   <pic:spPr>
                     <a:xfrm>
                       <a:off x="0" y="0"/>
-                      <a:ext cx="5731510" cy="1360170"/>
+                      <a:ext cx="5731510" cy="1031240"/>
                     </a:xfrm>
                     <a:prstGeom prst="rect">
                       <a:avLst/>
@@ -428,20 +385,15 @@
     </w:p>
     <w:p>
       <w:r>
-        <w:t>6. Eureka</w:t>
-      </w:r>
-    </w:p>
-    <w:p>
-      <w:r>
         <w:rPr>
           <w:noProof/>
           <w:lang w:eastAsia="en-IN"/>
         </w:rPr>
         <w:drawing>
-          <wp:inline distT="0" distB="0" distL="0" distR="0" wp14:anchorId="2D8DDF4E" wp14:editId="69C701DD">
-            <wp:extent cx="4138325" cy="2790825"/>
-            <wp:effectExtent l="0" t="0" r="0" b="0"/>
-            <wp:docPr id="9" name="Picture 9"/>
+          <wp:inline distT="0" distB="0" distL="0" distR="0" wp14:anchorId="6FEBD5C5" wp14:editId="19554B40">
+            <wp:extent cx="5731510" cy="1360170"/>
+            <wp:effectExtent l="0" t="0" r="2540" b="0"/>
+            <wp:docPr id="11" name="Picture 11"/>
             <wp:cNvGraphicFramePr>
               <a:graphicFrameLocks xmlns:a="http://schemas.openxmlformats.org/drawingml/2006/main" noChangeAspect="1"/>
             </wp:cNvGraphicFramePr>
@@ -461,7 +413,7 @@
                   <pic:spPr>
                     <a:xfrm>
                       <a:off x="0" y="0"/>
-                      <a:ext cx="4145091" cy="2795388"/>
+                      <a:ext cx="5731510" cy="1360170"/>
                     </a:xfrm>
                     <a:prstGeom prst="rect">
                       <a:avLst/>
@@ -474,13 +426,9 @@
         </w:drawing>
       </w:r>
     </w:p>
-    <w:p/>
-    <w:p>
-      <w:r>
-        <w:t xml:space="preserve">7. Calculating the </w:t>
-      </w:r>
-      <w:r>
-        <w:t>currency</w:t>
+    <w:p>
+      <w:r>
+        <w:t>6. Eureka</w:t>
       </w:r>
     </w:p>
     <w:p>
@@ -490,10 +438,10 @@
           <w:lang w:eastAsia="en-IN"/>
         </w:rPr>
         <w:drawing>
-          <wp:inline distT="0" distB="0" distL="0" distR="0" wp14:anchorId="3A5F8124" wp14:editId="0513FC5B">
-            <wp:extent cx="5731510" cy="2218690"/>
-            <wp:effectExtent l="0" t="0" r="2540" b="0"/>
-            <wp:docPr id="12" name="Picture 12"/>
+          <wp:inline distT="0" distB="0" distL="0" distR="0" wp14:anchorId="2D8DDF4E" wp14:editId="69C701DD">
+            <wp:extent cx="4138325" cy="2790825"/>
+            <wp:effectExtent l="0" t="0" r="0" b="0"/>
+            <wp:docPr id="9" name="Picture 9"/>
             <wp:cNvGraphicFramePr>
               <a:graphicFrameLocks xmlns:a="http://schemas.openxmlformats.org/drawingml/2006/main" noChangeAspect="1"/>
             </wp:cNvGraphicFramePr>
@@ -513,6 +461,58 @@
                   <pic:spPr>
                     <a:xfrm>
                       <a:off x="0" y="0"/>
+                      <a:ext cx="4145091" cy="2795388"/>
+                    </a:xfrm>
+                    <a:prstGeom prst="rect">
+                      <a:avLst/>
+                    </a:prstGeom>
+                  </pic:spPr>
+                </pic:pic>
+              </a:graphicData>
+            </a:graphic>
+          </wp:inline>
+        </w:drawing>
+      </w:r>
+    </w:p>
+    <w:p/>
+    <w:p>
+      <w:r>
+        <w:t xml:space="preserve">7. Calculating the </w:t>
+      </w:r>
+      <w:r>
+        <w:t>currency</w:t>
+      </w:r>
+    </w:p>
+    <w:p>
+      <w:r>
+        <w:rPr>
+          <w:noProof/>
+          <w:lang w:eastAsia="en-IN"/>
+        </w:rPr>
+        <w:drawing>
+          <wp:inline distT="0" distB="0" distL="0" distR="0" wp14:anchorId="3A5F8124" wp14:editId="0513FC5B">
+            <wp:extent cx="5731510" cy="2218690"/>
+            <wp:effectExtent l="0" t="0" r="2540" b="0"/>
+            <wp:docPr id="12" name="Picture 12"/>
+            <wp:cNvGraphicFramePr>
+              <a:graphicFrameLocks xmlns:a="http://schemas.openxmlformats.org/drawingml/2006/main" noChangeAspect="1"/>
+            </wp:cNvGraphicFramePr>
+            <a:graphic xmlns:a="http://schemas.openxmlformats.org/drawingml/2006/main">
+              <a:graphicData uri="http://schemas.openxmlformats.org/drawingml/2006/picture">
+                <pic:pic xmlns:pic="http://schemas.openxmlformats.org/drawingml/2006/picture">
+                  <pic:nvPicPr>
+                    <pic:cNvPr id="1" name=""/>
+                    <pic:cNvPicPr/>
+                  </pic:nvPicPr>
+                  <pic:blipFill>
+                    <a:blip r:embed="rId15"/>
+                    <a:stretch>
+                      <a:fillRect/>
+                    </a:stretch>
+                  </pic:blipFill>
+                  <pic:spPr>
+                    <a:xfrm>
+                      <a:off x="0" y="0"/>
                       <a:ext cx="5731510" cy="2218690"/>
                     </a:xfrm>
                     <a:prstGeom prst="rect">
@@ -525,6 +525,967 @@
           </wp:inline>
         </w:drawing>
       </w:r>
+    </w:p>
+    <w:p>
+      <w:pPr>
+        <w:jc w:val="center"/>
+        <w:rPr>
+          <w:b/>
+          <w:sz w:val="28"/>
+          <w:szCs w:val="28"/>
+        </w:rPr>
+      </w:pPr>
+      <w:r>
+        <w:rPr>
+          <w:b/>
+          <w:sz w:val="28"/>
+          <w:szCs w:val="28"/>
+        </w:rPr>
+        <w:lastRenderedPageBreak/>
+        <w:t>RUNNING IN DOCKER</w:t>
+      </w:r>
+    </w:p>
+    <w:p>
+      <w:pPr>
+        <w:pStyle w:val="ListParagraph"/>
+      </w:pPr>
+      <w:proofErr w:type="spellStart"/>
+      <w:proofErr w:type="gramStart"/>
+      <w:r>
+        <w:t>docker</w:t>
+      </w:r>
+      <w:proofErr w:type="spellEnd"/>
+      <w:r>
+        <w:t>-machine</w:t>
+      </w:r>
+      <w:proofErr w:type="gramEnd"/>
+      <w:r>
+        <w:t xml:space="preserve"> </w:t>
+      </w:r>
+      <w:proofErr w:type="spellStart"/>
+      <w:r>
+        <w:t>env</w:t>
+      </w:r>
+      <w:proofErr w:type="spellEnd"/>
+      <w:r>
+        <w:t xml:space="preserve"> docker-vm1</w:t>
+      </w:r>
+    </w:p>
+    <w:p>
+      <w:pPr>
+        <w:pStyle w:val="ListParagraph"/>
+      </w:pPr>
+      <w:r>
+        <w:t>@FOR /f "tokens=*" %</w:t>
+      </w:r>
+      <w:proofErr w:type="spellStart"/>
+      <w:r>
+        <w:t>i</w:t>
+      </w:r>
+      <w:proofErr w:type="spellEnd"/>
+      <w:r>
+        <w:t xml:space="preserve"> IN ('</w:t>
+      </w:r>
+      <w:proofErr w:type="spellStart"/>
+      <w:r>
+        <w:t>docker</w:t>
+      </w:r>
+      <w:proofErr w:type="spellEnd"/>
+      <w:r>
+        <w:t xml:space="preserve">-machine </w:t>
+      </w:r>
+      <w:proofErr w:type="spellStart"/>
+      <w:r>
+        <w:t>env</w:t>
+      </w:r>
+      <w:proofErr w:type="spellEnd"/>
+      <w:r>
+        <w:t xml:space="preserve"> docker-vm1') DO @%</w:t>
+      </w:r>
+      <w:proofErr w:type="spellStart"/>
+      <w:r>
+        <w:t>i</w:t>
+      </w:r>
+      <w:proofErr w:type="spellEnd"/>
+    </w:p>
+    <w:p>
+      <w:pPr>
+        <w:pStyle w:val="ListParagraph"/>
+      </w:pPr>
+    </w:p>
+    <w:p>
+      <w:pPr>
+        <w:pStyle w:val="ListParagraph"/>
+        <w:numPr>
+          <w:ilvl w:val="0"/>
+          <w:numId w:val="1"/>
+        </w:numPr>
+      </w:pPr>
+      <w:r>
+        <w:t>CONFIG SERVER Path</w:t>
+      </w:r>
+    </w:p>
+    <w:p>
+      <w:pPr>
+        <w:pStyle w:val="ListParagraph"/>
+      </w:pPr>
+    </w:p>
+    <w:p>
+      <w:pPr>
+        <w:pStyle w:val="ListParagraph"/>
+      </w:pPr>
+      <w:proofErr w:type="spellStart"/>
+      <w:proofErr w:type="gramStart"/>
+      <w:r>
+        <w:t>mvn</w:t>
+      </w:r>
+      <w:proofErr w:type="spellEnd"/>
+      <w:proofErr w:type="gramEnd"/>
+      <w:r>
+        <w:t xml:space="preserve"> clean install</w:t>
+      </w:r>
+    </w:p>
+    <w:p>
+      <w:pPr>
+        <w:pStyle w:val="ListParagraph"/>
+      </w:pPr>
+      <w:proofErr w:type="spellStart"/>
+      <w:proofErr w:type="gramStart"/>
+      <w:r>
+        <w:t>docker</w:t>
+      </w:r>
+      <w:proofErr w:type="spellEnd"/>
+      <w:proofErr w:type="gramEnd"/>
+      <w:r>
+        <w:t xml:space="preserve"> build -t mkdockerhub1310/msbootcampactivity_2020:config1 .</w:t>
+      </w:r>
+    </w:p>
+    <w:p>
+      <w:pPr>
+        <w:pStyle w:val="ListParagraph"/>
+      </w:pPr>
+      <w:proofErr w:type="spellStart"/>
+      <w:proofErr w:type="gramStart"/>
+      <w:r>
+        <w:t>docker</w:t>
+      </w:r>
+      <w:proofErr w:type="spellEnd"/>
+      <w:proofErr w:type="gramEnd"/>
+      <w:r>
+        <w:t xml:space="preserve"> run -p 8888:8888 -d --name configkol1 --network </w:t>
+      </w:r>
+      <w:proofErr w:type="spellStart"/>
+      <w:r>
+        <w:t>ms</w:t>
+      </w:r>
+      <w:proofErr w:type="spellEnd"/>
+      <w:r>
+        <w:t>-chassis-</w:t>
+      </w:r>
+      <w:proofErr w:type="spellStart"/>
+      <w:r>
+        <w:t>nw</w:t>
+      </w:r>
+      <w:proofErr w:type="spellEnd"/>
+      <w:r>
+        <w:t xml:space="preserve"> mkdockerhub1310/msbootcampactivity_2020:config1</w:t>
+      </w:r>
+    </w:p>
+    <w:p>
+      <w:pPr>
+        <w:pStyle w:val="ListParagraph"/>
+      </w:pPr>
+    </w:p>
+    <w:p>
+      <w:pPr>
+        <w:pStyle w:val="ListParagraph"/>
+        <w:numPr>
+          <w:ilvl w:val="0"/>
+          <w:numId w:val="1"/>
+        </w:numPr>
+      </w:pPr>
+      <w:r>
+        <w:t>EUREKA SERVER path</w:t>
+      </w:r>
+    </w:p>
+    <w:p>
+      <w:pPr>
+        <w:ind w:left="360"/>
+      </w:pPr>
+      <w:proofErr w:type="spellStart"/>
+      <w:proofErr w:type="gramStart"/>
+      <w:r>
+        <w:t>mvn</w:t>
+      </w:r>
+      <w:proofErr w:type="spellEnd"/>
+      <w:proofErr w:type="gramEnd"/>
+      <w:r>
+        <w:t xml:space="preserve"> clean install</w:t>
+      </w:r>
+    </w:p>
+    <w:p>
+      <w:pPr>
+        <w:ind w:left="360"/>
+      </w:pPr>
+      <w:proofErr w:type="spellStart"/>
+      <w:proofErr w:type="gramStart"/>
+      <w:r>
+        <w:t>docker</w:t>
+      </w:r>
+      <w:proofErr w:type="spellEnd"/>
+      <w:proofErr w:type="gramEnd"/>
+      <w:r>
+        <w:t xml:space="preserve"> build -t mkdockerhub1310/msbootcampacti</w:t>
+      </w:r>
+      <w:r>
+        <w:t>vity_2020:eureka1 .</w:t>
+      </w:r>
+    </w:p>
+    <w:p>
+      <w:pPr>
+        <w:ind w:left="360"/>
+      </w:pPr>
+      <w:proofErr w:type="spellStart"/>
+      <w:proofErr w:type="gramStart"/>
+      <w:r>
+        <w:t>docker</w:t>
+      </w:r>
+      <w:proofErr w:type="spellEnd"/>
+      <w:proofErr w:type="gramEnd"/>
+      <w:r>
+        <w:t xml:space="preserve"> run -p 8761:8761 -d --name </w:t>
+      </w:r>
+      <w:proofErr w:type="spellStart"/>
+      <w:r>
+        <w:t>e</w:t>
+      </w:r>
+      <w:r>
+        <w:t>urekaMs</w:t>
+      </w:r>
+      <w:proofErr w:type="spellEnd"/>
+      <w:r>
+        <w:t xml:space="preserve"> --network </w:t>
+      </w:r>
+      <w:proofErr w:type="spellStart"/>
+      <w:r>
+        <w:t>ms</w:t>
+      </w:r>
+      <w:proofErr w:type="spellEnd"/>
+      <w:r>
+        <w:t>-chassis-</w:t>
+      </w:r>
+      <w:proofErr w:type="spellStart"/>
+      <w:r>
+        <w:t>nw</w:t>
+      </w:r>
+      <w:proofErr w:type="spellEnd"/>
+      <w:r>
+        <w:t xml:space="preserve"> </w:t>
+      </w:r>
+      <w:r>
+        <w:t>mkdockerhub1310/msbootcampactivity_2020:eureka1</w:t>
+      </w:r>
+    </w:p>
+    <w:p>
+      <w:pPr>
+        <w:pStyle w:val="ListParagraph"/>
+        <w:numPr>
+          <w:ilvl w:val="0"/>
+          <w:numId w:val="1"/>
+        </w:numPr>
+      </w:pPr>
+      <w:r>
+        <w:t>CLOUDAPI Path</w:t>
+      </w:r>
+    </w:p>
+    <w:p>
+      <w:pPr>
+        <w:pStyle w:val="ListParagraph"/>
+      </w:pPr>
+      <w:proofErr w:type="spellStart"/>
+      <w:proofErr w:type="gramStart"/>
+      <w:r>
+        <w:t>mvn</w:t>
+      </w:r>
+      <w:proofErr w:type="spellEnd"/>
+      <w:proofErr w:type="gramEnd"/>
+      <w:r>
+        <w:t xml:space="preserve"> clean install</w:t>
+      </w:r>
+    </w:p>
+    <w:p>
+      <w:pPr>
+        <w:pStyle w:val="ListParagraph"/>
+      </w:pPr>
+      <w:proofErr w:type="spellStart"/>
+      <w:proofErr w:type="gramStart"/>
+      <w:r>
+        <w:t>docker</w:t>
+      </w:r>
+      <w:proofErr w:type="spellEnd"/>
+      <w:proofErr w:type="gramEnd"/>
+      <w:r>
+        <w:t xml:space="preserve"> build -t mkdockerhub1310/msbootcampactivity_2020:cloudapigateway .</w:t>
+      </w:r>
+    </w:p>
+    <w:p>
+      <w:pPr>
+        <w:pStyle w:val="ListParagraph"/>
+      </w:pPr>
+      <w:proofErr w:type="spellStart"/>
+      <w:proofErr w:type="gramStart"/>
+      <w:r>
+        <w:t>docker</w:t>
+      </w:r>
+      <w:proofErr w:type="spellEnd"/>
+      <w:proofErr w:type="gramEnd"/>
+      <w:r>
+        <w:t xml:space="preserve"> run -p 9092:9092 -d --name </w:t>
+      </w:r>
+      <w:proofErr w:type="spellStart"/>
+      <w:r>
+        <w:t>cloudapigatewaykol</w:t>
+      </w:r>
+      <w:proofErr w:type="spellEnd"/>
+      <w:r>
+        <w:t xml:space="preserve"> --network </w:t>
+      </w:r>
+      <w:proofErr w:type="spellStart"/>
+      <w:r>
+        <w:t>ms</w:t>
+      </w:r>
+      <w:proofErr w:type="spellEnd"/>
+      <w:r>
+        <w:t>-chassis-</w:t>
+      </w:r>
+      <w:proofErr w:type="spellStart"/>
+      <w:r>
+        <w:t>nw</w:t>
+      </w:r>
+      <w:proofErr w:type="spellEnd"/>
+      <w:r>
+        <w:t xml:space="preserve"> mkdockerhub1310/msbootcampactivity_2020:cloudapigateway</w:t>
+      </w:r>
+    </w:p>
+    <w:p>
+      <w:pPr>
+        <w:pStyle w:val="ListParagraph"/>
+      </w:pPr>
+    </w:p>
+    <w:p>
+      <w:pPr>
+        <w:pStyle w:val="ListParagraph"/>
+        <w:numPr>
+          <w:ilvl w:val="0"/>
+          <w:numId w:val="1"/>
+        </w:numPr>
+      </w:pPr>
+      <w:r>
+        <w:t>CONVERSION MS</w:t>
+      </w:r>
+    </w:p>
+    <w:p>
+      <w:pPr>
+        <w:pStyle w:val="ListParagraph"/>
+      </w:pPr>
+      <w:proofErr w:type="spellStart"/>
+      <w:proofErr w:type="gramStart"/>
+      <w:r>
+        <w:t>mvn</w:t>
+      </w:r>
+      <w:proofErr w:type="spellEnd"/>
+      <w:proofErr w:type="gramEnd"/>
+      <w:r>
+        <w:t xml:space="preserve"> clean install</w:t>
+      </w:r>
+    </w:p>
+    <w:p>
+      <w:pPr>
+        <w:pStyle w:val="ListParagraph"/>
+      </w:pPr>
+      <w:proofErr w:type="spellStart"/>
+      <w:proofErr w:type="gramStart"/>
+      <w:r>
+        <w:t>docker</w:t>
+      </w:r>
+      <w:proofErr w:type="spellEnd"/>
+      <w:proofErr w:type="gramEnd"/>
+      <w:r>
+        <w:t xml:space="preserve"> build -t mkdockerhub1310/msbootcampactivity_2020:conversionms .</w:t>
+      </w:r>
+    </w:p>
+    <w:p>
+      <w:pPr>
+        <w:pStyle w:val="ListParagraph"/>
+      </w:pPr>
+      <w:proofErr w:type="spellStart"/>
+      <w:proofErr w:type="gramStart"/>
+      <w:r>
+        <w:t>docker</w:t>
+      </w:r>
+      <w:proofErr w:type="spellEnd"/>
+      <w:proofErr w:type="gramEnd"/>
+      <w:r>
+        <w:t xml:space="preserve"> run -p 8081:8081 -d --name conversionmskol1 --network </w:t>
+      </w:r>
+      <w:proofErr w:type="spellStart"/>
+      <w:r>
+        <w:t>ms</w:t>
+      </w:r>
+      <w:proofErr w:type="spellEnd"/>
+      <w:r>
+        <w:t>-chassis-</w:t>
+      </w:r>
+      <w:proofErr w:type="spellStart"/>
+      <w:r>
+        <w:t>nw</w:t>
+      </w:r>
+      <w:proofErr w:type="spellEnd"/>
+      <w:r>
+        <w:t xml:space="preserve"> mkdockerhub1310/msbootcampactivity_2020:conversionms</w:t>
+      </w:r>
+    </w:p>
+    <w:p>
+      <w:pPr>
+        <w:pStyle w:val="ListParagraph"/>
+      </w:pPr>
+    </w:p>
+    <w:p>
+      <w:pPr>
+        <w:pStyle w:val="ListParagraph"/>
+        <w:numPr>
+          <w:ilvl w:val="0"/>
+          <w:numId w:val="1"/>
+        </w:numPr>
+      </w:pPr>
+      <w:r>
+        <w:t>CURRENCY MS</w:t>
+      </w:r>
+      <w:r>
+        <w:br/>
+      </w:r>
+      <w:proofErr w:type="spellStart"/>
+      <w:r>
+        <w:t>mvn</w:t>
+      </w:r>
+      <w:proofErr w:type="spellEnd"/>
+      <w:r>
+        <w:t xml:space="preserve"> clean install</w:t>
+      </w:r>
+    </w:p>
+    <w:p>
+      <w:pPr>
+        <w:pStyle w:val="ListParagraph"/>
+      </w:pPr>
+      <w:proofErr w:type="spellStart"/>
+      <w:proofErr w:type="gramStart"/>
+      <w:r>
+        <w:t>docker</w:t>
+      </w:r>
+      <w:proofErr w:type="spellEnd"/>
+      <w:proofErr w:type="gramEnd"/>
+      <w:r>
+        <w:t xml:space="preserve"> build -t mkdockerhub1310/msbootcampactivity_2020:currencyms .</w:t>
+      </w:r>
+    </w:p>
+    <w:p>
+      <w:pPr>
+        <w:pStyle w:val="ListParagraph"/>
+      </w:pPr>
+      <w:proofErr w:type="spellStart"/>
+      <w:proofErr w:type="gramStart"/>
+      <w:r>
+        <w:t>docker</w:t>
+      </w:r>
+      <w:proofErr w:type="spellEnd"/>
+      <w:proofErr w:type="gramEnd"/>
+      <w:r>
+        <w:t xml:space="preserve"> run -p 8082:8082 -d --name </w:t>
+      </w:r>
+      <w:proofErr w:type="spellStart"/>
+      <w:r>
+        <w:t>currencymskol</w:t>
+      </w:r>
+      <w:proofErr w:type="spellEnd"/>
+      <w:r>
+        <w:t xml:space="preserve"> --network </w:t>
+      </w:r>
+      <w:proofErr w:type="spellStart"/>
+      <w:r>
+        <w:t>ms</w:t>
+      </w:r>
+      <w:proofErr w:type="spellEnd"/>
+      <w:r>
+        <w:t>-chassis-</w:t>
+      </w:r>
+      <w:proofErr w:type="spellStart"/>
+      <w:r>
+        <w:t>nw</w:t>
+      </w:r>
+      <w:proofErr w:type="spellEnd"/>
+      <w:r>
+        <w:t xml:space="preserve"> mkdockerhub1310/msbootcampactivity_2020:currencyms</w:t>
+      </w:r>
+    </w:p>
+    <w:p>
+      <w:pPr>
+        <w:rPr>
+          <w:b/>
+        </w:rPr>
+      </w:pPr>
+      <w:proofErr w:type="spellStart"/>
+      <w:proofErr w:type="gramStart"/>
+      <w:r>
+        <w:rPr>
+          <w:b/>
+        </w:rPr>
+        <w:t>docker</w:t>
+      </w:r>
+      <w:proofErr w:type="spellEnd"/>
+      <w:proofErr w:type="gramEnd"/>
+      <w:r>
+        <w:rPr>
+          <w:b/>
+        </w:rPr>
+        <w:t xml:space="preserve"> </w:t>
+      </w:r>
+      <w:proofErr w:type="spellStart"/>
+      <w:r>
+        <w:rPr>
+          <w:b/>
+        </w:rPr>
+        <w:t>ps</w:t>
+      </w:r>
+      <w:proofErr w:type="spellEnd"/>
+    </w:p>
+    <w:p>
+      <w:r>
+        <w:rPr>
+          <w:noProof/>
+          <w:lang w:eastAsia="en-IN"/>
+        </w:rPr>
+        <w:drawing>
+          <wp:inline distT="0" distB="0" distL="0" distR="0" wp14:anchorId="0B61E702" wp14:editId="4DA07D6C">
+            <wp:extent cx="6173743" cy="1790700"/>
+            <wp:effectExtent l="0" t="0" r="0" b="0"/>
+            <wp:docPr id="13" name="Picture 13"/>
+            <wp:cNvGraphicFramePr>
+              <a:graphicFrameLocks xmlns:a="http://schemas.openxmlformats.org/drawingml/2006/main" noChangeAspect="1"/>
+            </wp:cNvGraphicFramePr>
+            <a:graphic xmlns:a="http://schemas.openxmlformats.org/drawingml/2006/main">
+              <a:graphicData uri="http://schemas.openxmlformats.org/drawingml/2006/picture">
+                <pic:pic xmlns:pic="http://schemas.openxmlformats.org/drawingml/2006/picture">
+                  <pic:nvPicPr>
+                    <pic:cNvPr id="1" name=""/>
+                    <pic:cNvPicPr/>
+                  </pic:nvPicPr>
+                  <pic:blipFill>
+                    <a:blip r:embed="rId16"/>
+                    <a:stretch>
+                      <a:fillRect/>
+                    </a:stretch>
+                  </pic:blipFill>
+                  <pic:spPr>
+                    <a:xfrm>
+                      <a:off x="0" y="0"/>
+                      <a:ext cx="6177619" cy="1791824"/>
+                    </a:xfrm>
+                    <a:prstGeom prst="rect">
+                      <a:avLst/>
+                    </a:prstGeom>
+                  </pic:spPr>
+                </pic:pic>
+              </a:graphicData>
+            </a:graphic>
+          </wp:inline>
+        </w:drawing>
+      </w:r>
+    </w:p>
+    <w:p>
+      <w:pPr>
+        <w:pStyle w:val="ListParagraph"/>
+      </w:pPr>
+      <w:r>
+        <w:lastRenderedPageBreak/>
+        <w:t xml:space="preserve">Eureka: </w:t>
+      </w:r>
+      <w:hyperlink r:id="rId17" w:history="1">
+        <w:r>
+          <w:rPr>
+            <w:rStyle w:val="Hyperlink"/>
+          </w:rPr>
+          <w:t>http://192.168.99.100:8761/</w:t>
+        </w:r>
+      </w:hyperlink>
+    </w:p>
+    <w:p>
+      <w:pPr>
+        <w:pStyle w:val="ListParagraph"/>
+      </w:pPr>
+      <w:r>
+        <w:rPr>
+          <w:noProof/>
+          <w:lang w:eastAsia="en-IN"/>
+        </w:rPr>
+        <w:drawing>
+          <wp:inline distT="0" distB="0" distL="0" distR="0" wp14:anchorId="000F8DE0" wp14:editId="3E7BDE43">
+            <wp:extent cx="5731510" cy="1449070"/>
+            <wp:effectExtent l="0" t="0" r="2540" b="0"/>
+            <wp:docPr id="14" name="Picture 14"/>
+            <wp:cNvGraphicFramePr>
+              <a:graphicFrameLocks xmlns:a="http://schemas.openxmlformats.org/drawingml/2006/main" noChangeAspect="1"/>
+            </wp:cNvGraphicFramePr>
+            <a:graphic xmlns:a="http://schemas.openxmlformats.org/drawingml/2006/main">
+              <a:graphicData uri="http://schemas.openxmlformats.org/drawingml/2006/picture">
+                <pic:pic xmlns:pic="http://schemas.openxmlformats.org/drawingml/2006/picture">
+                  <pic:nvPicPr>
+                    <pic:cNvPr id="1" name=""/>
+                    <pic:cNvPicPr/>
+                  </pic:nvPicPr>
+                  <pic:blipFill>
+                    <a:blip r:embed="rId18"/>
+                    <a:stretch>
+                      <a:fillRect/>
+                    </a:stretch>
+                  </pic:blipFill>
+                  <pic:spPr>
+                    <a:xfrm>
+                      <a:off x="0" y="0"/>
+                      <a:ext cx="5731510" cy="1449070"/>
+                    </a:xfrm>
+                    <a:prstGeom prst="rect">
+                      <a:avLst/>
+                    </a:prstGeom>
+                  </pic:spPr>
+                </pic:pic>
+              </a:graphicData>
+            </a:graphic>
+          </wp:inline>
+        </w:drawing>
+      </w:r>
+    </w:p>
+    <w:p>
+      <w:pPr>
+        <w:pStyle w:val="ListParagraph"/>
+      </w:pPr>
+    </w:p>
+    <w:p>
+      <w:pPr>
+        <w:pStyle w:val="ListParagraph"/>
+      </w:pPr>
+      <w:r>
+        <w:t xml:space="preserve">CONVERSIONMS: </w:t>
+      </w:r>
+      <w:hyperlink r:id="rId19" w:history="1">
+        <w:r>
+          <w:rPr>
+            <w:rStyle w:val="Hyperlink"/>
+          </w:rPr>
+          <w:t>http://192.168.99.100:8081/conversion/Ind</w:t>
+        </w:r>
+      </w:hyperlink>
+    </w:p>
+    <w:p>
+      <w:pPr>
+        <w:pStyle w:val="ListParagraph"/>
+      </w:pPr>
+      <w:r>
+        <w:rPr>
+          <w:noProof/>
+          <w:lang w:eastAsia="en-IN"/>
+        </w:rPr>
+        <w:drawing>
+          <wp:inline distT="0" distB="0" distL="0" distR="0" wp14:anchorId="765C7D51" wp14:editId="779A7F40">
+            <wp:extent cx="5731510" cy="692150"/>
+            <wp:effectExtent l="0" t="0" r="2540" b="0"/>
+            <wp:docPr id="15" name="Picture 15"/>
+            <wp:cNvGraphicFramePr>
+              <a:graphicFrameLocks xmlns:a="http://schemas.openxmlformats.org/drawingml/2006/main" noChangeAspect="1"/>
+            </wp:cNvGraphicFramePr>
+            <a:graphic xmlns:a="http://schemas.openxmlformats.org/drawingml/2006/main">
+              <a:graphicData uri="http://schemas.openxmlformats.org/drawingml/2006/picture">
+                <pic:pic xmlns:pic="http://schemas.openxmlformats.org/drawingml/2006/picture">
+                  <pic:nvPicPr>
+                    <pic:cNvPr id="1" name=""/>
+                    <pic:cNvPicPr/>
+                  </pic:nvPicPr>
+                  <pic:blipFill>
+                    <a:blip r:embed="rId20"/>
+                    <a:stretch>
+                      <a:fillRect/>
+                    </a:stretch>
+                  </pic:blipFill>
+                  <pic:spPr>
+                    <a:xfrm>
+                      <a:off x="0" y="0"/>
+                      <a:ext cx="5731510" cy="692150"/>
+                    </a:xfrm>
+                    <a:prstGeom prst="rect">
+                      <a:avLst/>
+                    </a:prstGeom>
+                  </pic:spPr>
+                </pic:pic>
+              </a:graphicData>
+            </a:graphic>
+          </wp:inline>
+        </w:drawing>
+      </w:r>
+    </w:p>
+    <w:p>
+      <w:pPr>
+        <w:pStyle w:val="ListParagraph"/>
+      </w:pPr>
+    </w:p>
+    <w:p>
+      <w:pPr>
+        <w:pStyle w:val="ListParagraph"/>
+      </w:pPr>
+      <w:r>
+        <w:rPr>
+          <w:noProof/>
+          <w:lang w:eastAsia="en-IN"/>
+        </w:rPr>
+        <w:drawing>
+          <wp:inline distT="0" distB="0" distL="0" distR="0" wp14:anchorId="12014E29" wp14:editId="5989EAE2">
+            <wp:extent cx="5731510" cy="675640"/>
+            <wp:effectExtent l="0" t="0" r="2540" b="0"/>
+            <wp:docPr id="18" name="Picture 18"/>
+            <wp:cNvGraphicFramePr>
+              <a:graphicFrameLocks xmlns:a="http://schemas.openxmlformats.org/drawingml/2006/main" noChangeAspect="1"/>
+            </wp:cNvGraphicFramePr>
+            <a:graphic xmlns:a="http://schemas.openxmlformats.org/drawingml/2006/main">
+              <a:graphicData uri="http://schemas.openxmlformats.org/drawingml/2006/picture">
+                <pic:pic xmlns:pic="http://schemas.openxmlformats.org/drawingml/2006/picture">
+                  <pic:nvPicPr>
+                    <pic:cNvPr id="1" name=""/>
+                    <pic:cNvPicPr/>
+                  </pic:nvPicPr>
+                  <pic:blipFill>
+                    <a:blip r:embed="rId21"/>
+                    <a:stretch>
+                      <a:fillRect/>
+                    </a:stretch>
+                  </pic:blipFill>
+                  <pic:spPr>
+                    <a:xfrm>
+                      <a:off x="0" y="0"/>
+                      <a:ext cx="5731510" cy="675640"/>
+                    </a:xfrm>
+                    <a:prstGeom prst="rect">
+                      <a:avLst/>
+                    </a:prstGeom>
+                  </pic:spPr>
+                </pic:pic>
+              </a:graphicData>
+            </a:graphic>
+          </wp:inline>
+        </w:drawing>
+      </w:r>
+    </w:p>
+    <w:p>
+      <w:pPr>
+        <w:pStyle w:val="ListParagraph"/>
+      </w:pPr>
+    </w:p>
+    <w:p>
+      <w:pPr>
+        <w:pStyle w:val="ListParagraph"/>
+        <w:rPr>
+          <w:rFonts w:ascii="Helvetica" w:hAnsi="Helvetica" w:cs="Helvetica"/>
+          <w:color w:val="505050"/>
+          <w:sz w:val="18"/>
+          <w:szCs w:val="18"/>
+          <w:shd w:val="clear" w:color="auto" w:fill="FFFFFF"/>
+        </w:rPr>
+      </w:pPr>
+      <w:proofErr w:type="spellStart"/>
+      <w:r>
+        <w:t>Currencyms</w:t>
+      </w:r>
+      <w:proofErr w:type="spellEnd"/>
+      <w:r>
+        <w:t xml:space="preserve">: </w:t>
+      </w:r>
+      <w:hyperlink r:id="rId22" w:history="1">
+        <w:r>
+          <w:rPr>
+            <w:rStyle w:val="Hyperlink"/>
+            <w:rFonts w:ascii="Helvetica" w:hAnsi="Helvetica" w:cs="Helvetica"/>
+            <w:sz w:val="18"/>
+            <w:szCs w:val="18"/>
+            <w:shd w:val="clear" w:color="auto" w:fill="FFFFFF"/>
+          </w:rPr>
+          <w:t>http://192.168.99.100:8082/currency/calcurrency/UK/1000</w:t>
+        </w:r>
+      </w:hyperlink>
+    </w:p>
+    <w:p>
+      <w:pPr>
+        <w:pStyle w:val="ListParagraph"/>
+      </w:pPr>
+    </w:p>
+    <w:p>
+      <w:pPr>
+        <w:pStyle w:val="ListParagraph"/>
+      </w:pPr>
+      <w:r>
+        <w:rPr>
+          <w:noProof/>
+          <w:lang w:eastAsia="en-IN"/>
+        </w:rPr>
+        <w:drawing>
+          <wp:inline distT="0" distB="0" distL="0" distR="0" wp14:anchorId="44CEE4D4" wp14:editId="4744002F">
+            <wp:extent cx="5731510" cy="816610"/>
+            <wp:effectExtent l="0" t="0" r="2540" b="2540"/>
+            <wp:docPr id="17" name="Picture 17"/>
+            <wp:cNvGraphicFramePr>
+              <a:graphicFrameLocks xmlns:a="http://schemas.openxmlformats.org/drawingml/2006/main" noChangeAspect="1"/>
+            </wp:cNvGraphicFramePr>
+            <a:graphic xmlns:a="http://schemas.openxmlformats.org/drawingml/2006/main">
+              <a:graphicData uri="http://schemas.openxmlformats.org/drawingml/2006/picture">
+                <pic:pic xmlns:pic="http://schemas.openxmlformats.org/drawingml/2006/picture">
+                  <pic:nvPicPr>
+                    <pic:cNvPr id="1" name=""/>
+                    <pic:cNvPicPr/>
+                  </pic:nvPicPr>
+                  <pic:blipFill>
+                    <a:blip r:embed="rId23"/>
+                    <a:stretch>
+                      <a:fillRect/>
+                    </a:stretch>
+                  </pic:blipFill>
+                  <pic:spPr>
+                    <a:xfrm>
+                      <a:off x="0" y="0"/>
+                      <a:ext cx="5731510" cy="816610"/>
+                    </a:xfrm>
+                    <a:prstGeom prst="rect">
+                      <a:avLst/>
+                    </a:prstGeom>
+                  </pic:spPr>
+                </pic:pic>
+              </a:graphicData>
+            </a:graphic>
+          </wp:inline>
+        </w:drawing>
+      </w:r>
+    </w:p>
+    <w:p>
+      <w:pPr>
+        <w:pStyle w:val="ListParagraph"/>
+      </w:pPr>
+    </w:p>
+    <w:p>
+      <w:pPr>
+        <w:pStyle w:val="ListParagraph"/>
+      </w:pPr>
+      <w:proofErr w:type="spellStart"/>
+      <w:r>
+        <w:t>Fallback</w:t>
+      </w:r>
+      <w:proofErr w:type="spellEnd"/>
+    </w:p>
+    <w:p>
+      <w:pPr>
+        <w:pStyle w:val="ListParagraph"/>
+      </w:pPr>
+      <w:r>
+        <w:rPr>
+          <w:noProof/>
+          <w:lang w:eastAsia="en-IN"/>
+        </w:rPr>
+        <w:drawing>
+          <wp:inline distT="0" distB="0" distL="0" distR="0" wp14:anchorId="49E1A042" wp14:editId="5C14E6BA">
+            <wp:extent cx="5731510" cy="707390"/>
+            <wp:effectExtent l="0" t="0" r="2540" b="0"/>
+            <wp:docPr id="19" name="Picture 19"/>
+            <wp:cNvGraphicFramePr>
+              <a:graphicFrameLocks xmlns:a="http://schemas.openxmlformats.org/drawingml/2006/main" noChangeAspect="1"/>
+            </wp:cNvGraphicFramePr>
+            <a:graphic xmlns:a="http://schemas.openxmlformats.org/drawingml/2006/main">
+              <a:graphicData uri="http://schemas.openxmlformats.org/drawingml/2006/picture">
+                <pic:pic xmlns:pic="http://schemas.openxmlformats.org/drawingml/2006/picture">
+                  <pic:nvPicPr>
+                    <pic:cNvPr id="1" name=""/>
+                    <pic:cNvPicPr/>
+                  </pic:nvPicPr>
+                  <pic:blipFill>
+                    <a:blip r:embed="rId24"/>
+                    <a:stretch>
+                      <a:fillRect/>
+                    </a:stretch>
+                  </pic:blipFill>
+                  <pic:spPr>
+                    <a:xfrm>
+                      <a:off x="0" y="0"/>
+                      <a:ext cx="5731510" cy="707390"/>
+                    </a:xfrm>
+                    <a:prstGeom prst="rect">
+                      <a:avLst/>
+                    </a:prstGeom>
+                  </pic:spPr>
+                </pic:pic>
+              </a:graphicData>
+            </a:graphic>
+          </wp:inline>
+        </w:drawing>
+      </w:r>
+    </w:p>
+    <w:p>
+      <w:pPr>
+        <w:pStyle w:val="ListParagraph"/>
+      </w:pPr>
+      <w:proofErr w:type="spellStart"/>
+      <w:r>
+        <w:t>Zipkins</w:t>
+      </w:r>
+      <w:proofErr w:type="spellEnd"/>
+    </w:p>
+    <w:p>
+      <w:pPr>
+        <w:pStyle w:val="ListParagraph"/>
+      </w:pPr>
+      <w:r>
+        <w:rPr>
+          <w:noProof/>
+          <w:lang w:eastAsia="en-IN"/>
+        </w:rPr>
+        <w:drawing>
+          <wp:inline distT="0" distB="0" distL="0" distR="0" wp14:anchorId="13A00D27" wp14:editId="733EC5FE">
+            <wp:extent cx="5731510" cy="2364740"/>
+            <wp:effectExtent l="0" t="0" r="2540" b="0"/>
+            <wp:docPr id="20" name="Picture 20"/>
+            <wp:cNvGraphicFramePr>
+              <a:graphicFrameLocks xmlns:a="http://schemas.openxmlformats.org/drawingml/2006/main" noChangeAspect="1"/>
+            </wp:cNvGraphicFramePr>
+            <a:graphic xmlns:a="http://schemas.openxmlformats.org/drawingml/2006/main">
+              <a:graphicData uri="http://schemas.openxmlformats.org/drawingml/2006/picture">
+                <pic:pic xmlns:pic="http://schemas.openxmlformats.org/drawingml/2006/picture">
+                  <pic:nvPicPr>
+                    <pic:cNvPr id="1" name=""/>
+                    <pic:cNvPicPr/>
+                  </pic:nvPicPr>
+                  <pic:blipFill>
+                    <a:blip r:embed="rId25"/>
+                    <a:stretch>
+                      <a:fillRect/>
+                    </a:stretch>
+                  </pic:blipFill>
+                  <pic:spPr>
+                    <a:xfrm>
+                      <a:off x="0" y="0"/>
+                      <a:ext cx="5731510" cy="2364740"/>
+                    </a:xfrm>
+                    <a:prstGeom prst="rect">
+                      <a:avLst/>
+                    </a:prstGeom>
+                  </pic:spPr>
+                </pic:pic>
+              </a:graphicData>
+            </a:graphic>
+          </wp:inline>
+        </w:drawing>
+      </w:r>
       <w:bookmarkStart w:id="0" w:name="_GoBack"/>
       <w:bookmarkEnd w:id="0"/>
     </w:p>
@@ -536,6 +1497,103 @@
     </w:sectPr>
   </w:body>
 </w:document>
+</file>
+
+<file path=word/numbering.xml><?xml version="1.0" encoding="utf-8"?>
+<w:numbering xmlns:wpc="http://schemas.microsoft.com/office/word/2010/wordprocessingCanvas" xmlns:mc="http://schemas.openxmlformats.org/markup-compatibility/2006" xmlns:o="urn:schemas-microsoft-com:office:office" xmlns:r="http://schemas.openxmlformats.org/officeDocument/2006/relationships" xmlns:m="http://schemas.openxmlformats.org/officeDocument/2006/math" xmlns:v="urn:schemas-microsoft-com:vml" xmlns:wp14="http://schemas.microsoft.com/office/word/2010/wordprocessingDrawing" xmlns:wp="http://schemas.openxmlformats.org/drawingml/2006/wordprocessingDrawing" xmlns:w10="urn:schemas-microsoft-com:office:word" xmlns:w="http://schemas.openxmlformats.org/wordprocessingml/2006/main" xmlns:w14="http://schemas.microsoft.com/office/word/2010/wordml" xmlns:w15="http://schemas.microsoft.com/office/word/2012/wordml" xmlns:wpg="http://schemas.microsoft.com/office/word/2010/wordprocessingGroup" xmlns:wpi="http://schemas.microsoft.com/office/word/2010/wordprocessingInk" xmlns:wne="http://schemas.microsoft.com/office/word/2006/wordml" xmlns:wps="http://schemas.microsoft.com/office/word/2010/wordprocessingShape" mc:Ignorable="w14 w15 wp14">
+  <w:abstractNum w:abstractNumId="0" w15:restartNumberingAfterBreak="0">
+    <w:nsid w:val="5E360F3C"/>
+    <w:multiLevelType w:val="hybridMultilevel"/>
+    <w:tmpl w:val="F6220C72"/>
+    <w:lvl w:ilvl="0" w:tplc="4009000F">
+      <w:start w:val="1"/>
+      <w:numFmt w:val="decimal"/>
+      <w:lvlText w:val="%1."/>
+      <w:lvlJc w:val="left"/>
+      <w:pPr>
+        <w:ind w:left="720" w:hanging="360"/>
+      </w:pPr>
+      <w:rPr>
+        <w:rFonts w:hint="default"/>
+      </w:rPr>
+    </w:lvl>
+    <w:lvl w:ilvl="1" w:tplc="40090019" w:tentative="1">
+      <w:start w:val="1"/>
+      <w:numFmt w:val="lowerLetter"/>
+      <w:lvlText w:val="%2."/>
+      <w:lvlJc w:val="left"/>
+      <w:pPr>
+        <w:ind w:left="1440" w:hanging="360"/>
+      </w:pPr>
+    </w:lvl>
+    <w:lvl w:ilvl="2" w:tplc="4009001B" w:tentative="1">
+      <w:start w:val="1"/>
+      <w:numFmt w:val="lowerRoman"/>
+      <w:lvlText w:val="%3."/>
+      <w:lvlJc w:val="right"/>
+      <w:pPr>
+        <w:ind w:left="2160" w:hanging="180"/>
+      </w:pPr>
+    </w:lvl>
+    <w:lvl w:ilvl="3" w:tplc="4009000F" w:tentative="1">
+      <w:start w:val="1"/>
+      <w:numFmt w:val="decimal"/>
+      <w:lvlText w:val="%4."/>
+      <w:lvlJc w:val="left"/>
+      <w:pPr>
+        <w:ind w:left="2880" w:hanging="360"/>
+      </w:pPr>
+    </w:lvl>
+    <w:lvl w:ilvl="4" w:tplc="40090019" w:tentative="1">
+      <w:start w:val="1"/>
+      <w:numFmt w:val="lowerLetter"/>
+      <w:lvlText w:val="%5."/>
+      <w:lvlJc w:val="left"/>
+      <w:pPr>
+        <w:ind w:left="3600" w:hanging="360"/>
+      </w:pPr>
+    </w:lvl>
+    <w:lvl w:ilvl="5" w:tplc="4009001B" w:tentative="1">
+      <w:start w:val="1"/>
+      <w:numFmt w:val="lowerRoman"/>
+      <w:lvlText w:val="%6."/>
+      <w:lvlJc w:val="right"/>
+      <w:pPr>
+        <w:ind w:left="4320" w:hanging="180"/>
+      </w:pPr>
+    </w:lvl>
+    <w:lvl w:ilvl="6" w:tplc="4009000F" w:tentative="1">
+      <w:start w:val="1"/>
+      <w:numFmt w:val="decimal"/>
+      <w:lvlText w:val="%7."/>
+      <w:lvlJc w:val="left"/>
+      <w:pPr>
+        <w:ind w:left="5040" w:hanging="360"/>
+      </w:pPr>
+    </w:lvl>
+    <w:lvl w:ilvl="7" w:tplc="40090019" w:tentative="1">
+      <w:start w:val="1"/>
+      <w:numFmt w:val="lowerLetter"/>
+      <w:lvlText w:val="%8."/>
+      <w:lvlJc w:val="left"/>
+      <w:pPr>
+        <w:ind w:left="5760" w:hanging="360"/>
+      </w:pPr>
+    </w:lvl>
+    <w:lvl w:ilvl="8" w:tplc="4009001B" w:tentative="1">
+      <w:start w:val="1"/>
+      <w:numFmt w:val="lowerRoman"/>
+      <w:lvlText w:val="%9."/>
+      <w:lvlJc w:val="right"/>
+      <w:pPr>
+        <w:ind w:left="6480" w:hanging="180"/>
+      </w:pPr>
+    </w:lvl>
+  </w:abstractNum>
+  <w:num w:numId="1">
+    <w:abstractNumId w:val="0"/>
+  </w:num>
+</w:numbering>
 </file>
 
 <file path=word/styles.xml><?xml version="1.0" encoding="utf-8"?>
@@ -970,6 +2028,17 @@
       <w:contextualSpacing/>
     </w:pPr>
   </w:style>
+  <w:style w:type="character" w:styleId="Hyperlink">
+    <w:name w:val="Hyperlink"/>
+    <w:basedOn w:val="DefaultParagraphFont"/>
+    <w:uiPriority w:val="99"/>
+    <w:unhideWhenUsed/>
+    <w:rsid w:val="0015230F"/>
+    <w:rPr>
+      <w:color w:val="0000FF"/>
+      <w:u w:val="single"/>
+    </w:rPr>
+  </w:style>
 </w:styles>
 </file>
 

</xml_diff>

<commit_message>
Update the test result with kubernetes:
</commit_message>
<xml_diff>
--- a/TestResult.docx
+++ b/TestResult.docx
@@ -1,6 +1,6 @@
 
 <file path=word/document.xml><?xml version="1.0" encoding="utf-8"?>
-<w:document xmlns:wpc="http://schemas.microsoft.com/office/word/2010/wordprocessingCanvas" xmlns:mc="http://schemas.openxmlformats.org/markup-compatibility/2006" xmlns:o="urn:schemas-microsoft-com:office:office" xmlns:r="http://schemas.openxmlformats.org/officeDocument/2006/relationships" xmlns:m="http://schemas.openxmlformats.org/officeDocument/2006/math" xmlns:v="urn:schemas-microsoft-com:vml" xmlns:wp14="http://schemas.microsoft.com/office/word/2010/wordprocessingDrawing" xmlns:wp="http://schemas.openxmlformats.org/drawingml/2006/wordprocessingDrawing" xmlns:w10="urn:schemas-microsoft-com:office:word" xmlns:w="http://schemas.openxmlformats.org/wordprocessingml/2006/main" xmlns:w14="http://schemas.microsoft.com/office/word/2010/wordml" xmlns:w15="http://schemas.microsoft.com/office/word/2012/wordml" xmlns:wpg="http://schemas.microsoft.com/office/word/2010/wordprocessingGroup" xmlns:wpi="http://schemas.microsoft.com/office/word/2010/wordprocessingInk" xmlns:wne="http://schemas.microsoft.com/office/word/2006/wordml" xmlns:wps="http://schemas.microsoft.com/office/word/2010/wordprocessingShape" mc:Ignorable="w14 w15 wp14">
+<w:document xmlns:wpc="http://schemas.microsoft.com/office/word/2010/wordprocessingCanvas" xmlns:cx="http://schemas.microsoft.com/office/drawing/2014/chartex" xmlns:cx1="http://schemas.microsoft.com/office/drawing/2015/9/8/chartex" xmlns:cx2="http://schemas.microsoft.com/office/drawing/2015/10/21/chartex" xmlns:cx3="http://schemas.microsoft.com/office/drawing/2016/5/9/chartex" xmlns:cx4="http://schemas.microsoft.com/office/drawing/2016/5/10/chartex" xmlns:cx5="http://schemas.microsoft.com/office/drawing/2016/5/11/chartex" xmlns:cx6="http://schemas.microsoft.com/office/drawing/2016/5/12/chartex" xmlns:cx7="http://schemas.microsoft.com/office/drawing/2016/5/13/chartex" xmlns:cx8="http://schemas.microsoft.com/office/drawing/2016/5/14/chartex" xmlns:mc="http://schemas.openxmlformats.org/markup-compatibility/2006" xmlns:aink="http://schemas.microsoft.com/office/drawing/2016/ink" xmlns:am3d="http://schemas.microsoft.com/office/drawing/2017/model3d" xmlns:o="urn:schemas-microsoft-com:office:office" xmlns:r="http://schemas.openxmlformats.org/officeDocument/2006/relationships" xmlns:m="http://schemas.openxmlformats.org/officeDocument/2006/math" xmlns:v="urn:schemas-microsoft-com:vml" xmlns:wp14="http://schemas.microsoft.com/office/word/2010/wordprocessingDrawing" xmlns:wp="http://schemas.openxmlformats.org/drawingml/2006/wordprocessingDrawing" xmlns:w10="urn:schemas-microsoft-com:office:word" xmlns:w="http://schemas.openxmlformats.org/wordprocessingml/2006/main" xmlns:w14="http://schemas.microsoft.com/office/word/2010/wordml" xmlns:w15="http://schemas.microsoft.com/office/word/2012/wordml" xmlns:w16cid="http://schemas.microsoft.com/office/word/2016/wordml/cid" xmlns:w16se="http://schemas.microsoft.com/office/word/2015/wordml/symex" xmlns:wpg="http://schemas.microsoft.com/office/word/2010/wordprocessingGroup" xmlns:wpi="http://schemas.microsoft.com/office/word/2010/wordprocessingInk" xmlns:wne="http://schemas.microsoft.com/office/word/2006/wordml" xmlns:wps="http://schemas.microsoft.com/office/word/2010/wordprocessingShape" mc:Ignorable="w14 w15 w16se w16cid wp14">
   <w:body>
     <w:p>
       <w:r>
@@ -14,7 +14,7 @@
           <w:lang w:eastAsia="en-IN"/>
         </w:rPr>
         <w:drawing>
-          <wp:inline distT="0" distB="0" distL="0" distR="0" wp14:anchorId="706A8118" wp14:editId="3156DEF4">
+          <wp:inline distT="0" distB="0" distL="0" distR="0" wp14:anchorId="1516024B" wp14:editId="0862BE95">
             <wp:extent cx="5133975" cy="1257300"/>
             <wp:effectExtent l="0" t="0" r="9525" b="0"/>
             <wp:docPr id="1" name="Picture 1"/>
@@ -62,7 +62,7 @@
           <w:lang w:eastAsia="en-IN"/>
         </w:rPr>
         <w:drawing>
-          <wp:inline distT="0" distB="0" distL="0" distR="0" wp14:anchorId="3F9BC003" wp14:editId="38CDF1DF">
+          <wp:inline distT="0" distB="0" distL="0" distR="0" wp14:anchorId="4F360A9B" wp14:editId="6741CA27">
             <wp:extent cx="5731510" cy="2980690"/>
             <wp:effectExtent l="0" t="0" r="2540" b="0"/>
             <wp:docPr id="3" name="Picture 3"/>
@@ -110,7 +110,7 @@
           <w:lang w:eastAsia="en-IN"/>
         </w:rPr>
         <w:drawing>
-          <wp:inline distT="0" distB="0" distL="0" distR="0" wp14:anchorId="2245F89F" wp14:editId="6C40E792">
+          <wp:inline distT="0" distB="0" distL="0" distR="0" wp14:anchorId="61F51EF2" wp14:editId="13B10F85">
             <wp:extent cx="5731510" cy="770255"/>
             <wp:effectExtent l="0" t="0" r="2540" b="0"/>
             <wp:docPr id="2" name="Picture 2"/>
@@ -158,7 +158,7 @@
           <w:lang w:eastAsia="en-IN"/>
         </w:rPr>
         <w:drawing>
-          <wp:inline distT="0" distB="0" distL="0" distR="0" wp14:anchorId="3425D871" wp14:editId="5E78EB5A">
+          <wp:inline distT="0" distB="0" distL="0" distR="0" wp14:anchorId="0AAD207C" wp14:editId="2EC3ED3F">
             <wp:extent cx="5324475" cy="1990725"/>
             <wp:effectExtent l="0" t="0" r="9525" b="9525"/>
             <wp:docPr id="4" name="Picture 4"/>
@@ -202,7 +202,7 @@
         </w:rPr>
         <w:lastRenderedPageBreak/>
         <w:drawing>
-          <wp:inline distT="0" distB="0" distL="0" distR="0" wp14:anchorId="7BBFC922" wp14:editId="3E9B3B12">
+          <wp:inline distT="0" distB="0" distL="0" distR="0" wp14:anchorId="2D714635" wp14:editId="6D9F1B32">
             <wp:extent cx="5731510" cy="1542415"/>
             <wp:effectExtent l="0" t="0" r="2540" b="635"/>
             <wp:docPr id="5" name="Picture 5"/>
@@ -241,10 +241,7 @@
     <w:p/>
     <w:p>
       <w:r>
-        <w:t xml:space="preserve">5. </w:t>
-      </w:r>
-      <w:r>
-        <w:t>Feign client</w:t>
+        <w:t>5. Feign client</w:t>
       </w:r>
     </w:p>
     <w:p>
@@ -254,7 +251,7 @@
           <w:lang w:eastAsia="en-IN"/>
         </w:rPr>
         <w:drawing>
-          <wp:inline distT="0" distB="0" distL="0" distR="0" wp14:anchorId="440D7366" wp14:editId="708650A5">
+          <wp:inline distT="0" distB="0" distL="0" distR="0" wp14:anchorId="0BE332FF" wp14:editId="26280E6B">
             <wp:extent cx="4171950" cy="2617522"/>
             <wp:effectExtent l="0" t="0" r="0" b="0"/>
             <wp:docPr id="7" name="Picture 7"/>
@@ -297,7 +294,7 @@
           <w:lang w:eastAsia="en-IN"/>
         </w:rPr>
         <w:drawing>
-          <wp:inline distT="0" distB="0" distL="0" distR="0" wp14:anchorId="509E2F7E" wp14:editId="2C1486A9">
+          <wp:inline distT="0" distB="0" distL="0" distR="0" wp14:anchorId="69BDF809" wp14:editId="37E150F4">
             <wp:extent cx="5731510" cy="3275330"/>
             <wp:effectExtent l="0" t="0" r="2540" b="1270"/>
             <wp:docPr id="8" name="Picture 8"/>
@@ -347,7 +344,7 @@
         </w:rPr>
         <w:lastRenderedPageBreak/>
         <w:drawing>
-          <wp:inline distT="0" distB="0" distL="0" distR="0" wp14:anchorId="2427EF25" wp14:editId="4D7A693F">
+          <wp:inline distT="0" distB="0" distL="0" distR="0" wp14:anchorId="59EB78C1" wp14:editId="39847555">
             <wp:extent cx="5731510" cy="1031240"/>
             <wp:effectExtent l="0" t="0" r="2540" b="0"/>
             <wp:docPr id="10" name="Picture 10"/>
@@ -390,7 +387,7 @@
           <w:lang w:eastAsia="en-IN"/>
         </w:rPr>
         <w:drawing>
-          <wp:inline distT="0" distB="0" distL="0" distR="0" wp14:anchorId="6FEBD5C5" wp14:editId="19554B40">
+          <wp:inline distT="0" distB="0" distL="0" distR="0" wp14:anchorId="299602F7" wp14:editId="7AFC8356">
             <wp:extent cx="5731510" cy="1360170"/>
             <wp:effectExtent l="0" t="0" r="2540" b="0"/>
             <wp:docPr id="11" name="Picture 11"/>
@@ -438,7 +435,7 @@
           <w:lang w:eastAsia="en-IN"/>
         </w:rPr>
         <w:drawing>
-          <wp:inline distT="0" distB="0" distL="0" distR="0" wp14:anchorId="2D8DDF4E" wp14:editId="69C701DD">
+          <wp:inline distT="0" distB="0" distL="0" distR="0" wp14:anchorId="444770A1" wp14:editId="03B8AA08">
             <wp:extent cx="4138325" cy="2790825"/>
             <wp:effectExtent l="0" t="0" r="0" b="0"/>
             <wp:docPr id="9" name="Picture 9"/>
@@ -477,10 +474,7 @@
     <w:p/>
     <w:p>
       <w:r>
-        <w:t xml:space="preserve">7. Calculating the </w:t>
-      </w:r>
-      <w:r>
-        <w:t>currency</w:t>
+        <w:t>7. Calculating the currency</w:t>
       </w:r>
     </w:p>
     <w:p>
@@ -490,7 +484,7 @@
           <w:lang w:eastAsia="en-IN"/>
         </w:rPr>
         <w:drawing>
-          <wp:inline distT="0" distB="0" distL="0" distR="0" wp14:anchorId="3A5F8124" wp14:editId="0513FC5B">
+          <wp:inline distT="0" distB="0" distL="0" distR="0" wp14:anchorId="5E5FAAB4" wp14:editId="1724A544">
             <wp:extent cx="5731510" cy="2218690"/>
             <wp:effectExtent l="0" t="0" r="2540" b="0"/>
             <wp:docPr id="12" name="Picture 12"/>
@@ -549,26 +543,8 @@
       <w:pPr>
         <w:pStyle w:val="ListParagraph"/>
       </w:pPr>
-      <w:proofErr w:type="spellStart"/>
-      <w:proofErr w:type="gramStart"/>
-      <w:r>
-        <w:t>docker</w:t>
-      </w:r>
-      <w:proofErr w:type="spellEnd"/>
-      <w:r>
-        <w:t>-machine</w:t>
-      </w:r>
-      <w:proofErr w:type="gramEnd"/>
-      <w:r>
-        <w:t xml:space="preserve"> </w:t>
-      </w:r>
-      <w:proofErr w:type="spellStart"/>
-      <w:r>
-        <w:t>env</w:t>
-      </w:r>
-      <w:proofErr w:type="spellEnd"/>
-      <w:r>
-        <w:t xml:space="preserve"> docker-vm1</w:t>
+      <w:r>
+        <w:t>docker-machine env docker-vm1</w:t>
       </w:r>
     </w:p>
     <w:p>
@@ -584,23 +560,7 @@
       </w:r>
       <w:proofErr w:type="spellEnd"/>
       <w:r>
-        <w:t xml:space="preserve"> IN ('</w:t>
-      </w:r>
-      <w:proofErr w:type="spellStart"/>
-      <w:r>
-        <w:t>docker</w:t>
-      </w:r>
-      <w:proofErr w:type="spellEnd"/>
-      <w:r>
-        <w:t xml:space="preserve">-machine </w:t>
-      </w:r>
-      <w:proofErr w:type="spellStart"/>
-      <w:r>
-        <w:t>env</w:t>
-      </w:r>
-      <w:proofErr w:type="spellEnd"/>
-      <w:r>
-        <w:t xml:space="preserve"> docker-vm1') DO @%</w:t>
+        <w:t xml:space="preserve"> IN ('docker-machine env docker-vm1') DO @%</w:t>
       </w:r>
       <w:proofErr w:type="spellStart"/>
       <w:r>
@@ -635,44 +595,33 @@
         <w:pStyle w:val="ListParagraph"/>
       </w:pPr>
       <w:proofErr w:type="spellStart"/>
+      <w:r>
+        <w:t>mvn</w:t>
+      </w:r>
+      <w:proofErr w:type="spellEnd"/>
+      <w:r>
+        <w:t xml:space="preserve"> clean install</w:t>
+      </w:r>
+    </w:p>
+    <w:p>
+      <w:pPr>
+        <w:pStyle w:val="ListParagraph"/>
+      </w:pPr>
+      <w:r>
+        <w:t>docker build -t mkdockerhub1310/msbootcampactivity_2020:config</w:t>
+      </w:r>
       <w:proofErr w:type="gramStart"/>
       <w:r>
-        <w:t>mvn</w:t>
-      </w:r>
-      <w:proofErr w:type="spellEnd"/>
+        <w:t>1 .</w:t>
+      </w:r>
       <w:proofErr w:type="gramEnd"/>
-      <w:r>
-        <w:t xml:space="preserve"> clean install</w:t>
-      </w:r>
     </w:p>
     <w:p>
       <w:pPr>
         <w:pStyle w:val="ListParagraph"/>
       </w:pPr>
-      <w:proofErr w:type="spellStart"/>
-      <w:proofErr w:type="gramStart"/>
-      <w:r>
-        <w:t>docker</w:t>
-      </w:r>
-      <w:proofErr w:type="spellEnd"/>
-      <w:proofErr w:type="gramEnd"/>
-      <w:r>
-        <w:t xml:space="preserve"> build -t mkdockerhub1310/msbootcampactivity_2020:config1 .</w:t>
-      </w:r>
-    </w:p>
-    <w:p>
-      <w:pPr>
-        <w:pStyle w:val="ListParagraph"/>
-      </w:pPr>
-      <w:proofErr w:type="spellStart"/>
-      <w:proofErr w:type="gramStart"/>
-      <w:r>
-        <w:t>docker</w:t>
-      </w:r>
-      <w:proofErr w:type="spellEnd"/>
-      <w:proofErr w:type="gramEnd"/>
-      <w:r>
-        <w:t xml:space="preserve"> run -p 8888:8888 -d --name configkol1 --network </w:t>
+      <w:r>
+        <w:t xml:space="preserve">docker run -p 8888:8888 -d --name configkol1 --network </w:t>
       </w:r>
       <w:proofErr w:type="spellStart"/>
       <w:r>
@@ -713,77 +662,68 @@
         <w:ind w:left="360"/>
       </w:pPr>
       <w:proofErr w:type="spellStart"/>
+      <w:r>
+        <w:t>mvn</w:t>
+      </w:r>
+      <w:proofErr w:type="spellEnd"/>
+      <w:r>
+        <w:t xml:space="preserve"> clean install</w:t>
+      </w:r>
+    </w:p>
+    <w:p>
+      <w:pPr>
+        <w:ind w:left="360"/>
+      </w:pPr>
+      <w:r>
+        <w:t>docker build -t mkdockerhub1310/msbootcampactivity_</w:t>
+      </w:r>
       <w:proofErr w:type="gramStart"/>
       <w:r>
-        <w:t>mvn</w:t>
-      </w:r>
-      <w:proofErr w:type="spellEnd"/>
+        <w:t>2020:eureka</w:t>
+      </w:r>
       <w:proofErr w:type="gramEnd"/>
       <w:r>
-        <w:t xml:space="preserve"> clean install</w:t>
+        <w:t>1 .</w:t>
       </w:r>
     </w:p>
     <w:p>
       <w:pPr>
         <w:ind w:left="360"/>
       </w:pPr>
-      <w:proofErr w:type="spellStart"/>
+      <w:r>
+        <w:t xml:space="preserve">docker run -p 8761:8761 -d --name </w:t>
+      </w:r>
+      <w:proofErr w:type="spellStart"/>
+      <w:r>
+        <w:t>eurekaMs</w:t>
+      </w:r>
+      <w:proofErr w:type="spellEnd"/>
+      <w:r>
+        <w:t xml:space="preserve"> --network </w:t>
+      </w:r>
+      <w:proofErr w:type="spellStart"/>
+      <w:r>
+        <w:t>ms</w:t>
+      </w:r>
+      <w:proofErr w:type="spellEnd"/>
+      <w:r>
+        <w:t>-chassis-</w:t>
+      </w:r>
+      <w:proofErr w:type="spellStart"/>
+      <w:r>
+        <w:t>nw</w:t>
+      </w:r>
+      <w:proofErr w:type="spellEnd"/>
+      <w:r>
+        <w:t xml:space="preserve"> mkdockerhub1310/msbootcampactivity_</w:t>
+      </w:r>
       <w:proofErr w:type="gramStart"/>
       <w:r>
-        <w:t>docker</w:t>
-      </w:r>
-      <w:proofErr w:type="spellEnd"/>
+        <w:t>2020:eureka</w:t>
+      </w:r>
       <w:proofErr w:type="gramEnd"/>
       <w:r>
-        <w:t xml:space="preserve"> build -t mkdockerhub1310/msbootcampacti</w:t>
-      </w:r>
-      <w:r>
-        <w:t>vity_2020:eureka1 .</w:t>
-      </w:r>
-    </w:p>
-    <w:p>
-      <w:pPr>
-        <w:ind w:left="360"/>
-      </w:pPr>
-      <w:proofErr w:type="spellStart"/>
-      <w:proofErr w:type="gramStart"/>
-      <w:r>
-        <w:t>docker</w:t>
-      </w:r>
-      <w:proofErr w:type="spellEnd"/>
-      <w:proofErr w:type="gramEnd"/>
-      <w:r>
-        <w:t xml:space="preserve"> run -p 8761:8761 -d --name </w:t>
-      </w:r>
-      <w:proofErr w:type="spellStart"/>
-      <w:r>
-        <w:t>e</w:t>
-      </w:r>
-      <w:r>
-        <w:t>urekaMs</w:t>
-      </w:r>
-      <w:proofErr w:type="spellEnd"/>
-      <w:r>
-        <w:t xml:space="preserve"> --network </w:t>
-      </w:r>
-      <w:proofErr w:type="spellStart"/>
-      <w:r>
-        <w:t>ms</w:t>
-      </w:r>
-      <w:proofErr w:type="spellEnd"/>
-      <w:r>
-        <w:t>-chassis-</w:t>
-      </w:r>
-      <w:proofErr w:type="spellStart"/>
-      <w:r>
-        <w:t>nw</w:t>
-      </w:r>
-      <w:proofErr w:type="spellEnd"/>
-      <w:r>
-        <w:t xml:space="preserve"> </w:t>
-      </w:r>
-      <w:r>
-        <w:t>mkdockerhub1310/msbootcampactivity_2020:eureka1</w:t>
+        <w:t>1</w:t>
       </w:r>
     </w:p>
     <w:p>
@@ -803,69 +743,66 @@
         <w:pStyle w:val="ListParagraph"/>
       </w:pPr>
       <w:proofErr w:type="spellStart"/>
+      <w:r>
+        <w:t>mvn</w:t>
+      </w:r>
+      <w:proofErr w:type="spellEnd"/>
+      <w:r>
+        <w:t xml:space="preserve"> clean install</w:t>
+      </w:r>
+    </w:p>
+    <w:p>
+      <w:pPr>
+        <w:pStyle w:val="ListParagraph"/>
+      </w:pPr>
+      <w:r>
+        <w:t>docker build -t mkdockerhub1310/msbootcampactivity_</w:t>
+      </w:r>
       <w:proofErr w:type="gramStart"/>
       <w:r>
-        <w:t>mvn</w:t>
-      </w:r>
-      <w:proofErr w:type="spellEnd"/>
+        <w:t>2020:cloudapigateway</w:t>
+      </w:r>
       <w:proofErr w:type="gramEnd"/>
       <w:r>
-        <w:t xml:space="preserve"> clean install</w:t>
+        <w:t xml:space="preserve"> .</w:t>
       </w:r>
     </w:p>
     <w:p>
       <w:pPr>
         <w:pStyle w:val="ListParagraph"/>
       </w:pPr>
-      <w:proofErr w:type="spellStart"/>
+      <w:r>
+        <w:t xml:space="preserve">docker run -p 9092:9092 -d --name </w:t>
+      </w:r>
+      <w:proofErr w:type="spellStart"/>
+      <w:r>
+        <w:t>cloudapigatewaykol</w:t>
+      </w:r>
+      <w:proofErr w:type="spellEnd"/>
+      <w:r>
+        <w:t xml:space="preserve"> --network </w:t>
+      </w:r>
+      <w:proofErr w:type="spellStart"/>
+      <w:r>
+        <w:t>ms</w:t>
+      </w:r>
+      <w:proofErr w:type="spellEnd"/>
+      <w:r>
+        <w:t>-chassis-</w:t>
+      </w:r>
+      <w:proofErr w:type="spellStart"/>
+      <w:r>
+        <w:t>nw</w:t>
+      </w:r>
+      <w:proofErr w:type="spellEnd"/>
+      <w:r>
+        <w:t xml:space="preserve"> mkdockerhub1310/msbootcampactivity_</w:t>
+      </w:r>
       <w:proofErr w:type="gramStart"/>
       <w:r>
-        <w:t>docker</w:t>
-      </w:r>
-      <w:proofErr w:type="spellEnd"/>
+        <w:t>2020:cloudapigateway</w:t>
+      </w:r>
       <w:proofErr w:type="gramEnd"/>
-      <w:r>
-        <w:t xml:space="preserve"> build -t mkdockerhub1310/msbootcampactivity_2020:cloudapigateway .</w:t>
-      </w:r>
-    </w:p>
-    <w:p>
-      <w:pPr>
-        <w:pStyle w:val="ListParagraph"/>
-      </w:pPr>
-      <w:proofErr w:type="spellStart"/>
-      <w:proofErr w:type="gramStart"/>
-      <w:r>
-        <w:t>docker</w:t>
-      </w:r>
-      <w:proofErr w:type="spellEnd"/>
-      <w:proofErr w:type="gramEnd"/>
-      <w:r>
-        <w:t xml:space="preserve"> run -p 9092:9092 -d --name </w:t>
-      </w:r>
-      <w:proofErr w:type="spellStart"/>
-      <w:r>
-        <w:t>cloudapigatewaykol</w:t>
-      </w:r>
-      <w:proofErr w:type="spellEnd"/>
-      <w:r>
-        <w:t xml:space="preserve"> --network </w:t>
-      </w:r>
-      <w:proofErr w:type="spellStart"/>
-      <w:r>
-        <w:t>ms</w:t>
-      </w:r>
-      <w:proofErr w:type="spellEnd"/>
-      <w:r>
-        <w:t>-chassis-</w:t>
-      </w:r>
-      <w:proofErr w:type="spellStart"/>
-      <w:r>
-        <w:t>nw</w:t>
-      </w:r>
-      <w:proofErr w:type="spellEnd"/>
-      <w:r>
-        <w:t xml:space="preserve"> mkdockerhub1310/msbootcampactivity_2020:cloudapigateway</w:t>
-      </w:r>
     </w:p>
     <w:p>
       <w:pPr>
@@ -889,61 +826,58 @@
         <w:pStyle w:val="ListParagraph"/>
       </w:pPr>
       <w:proofErr w:type="spellStart"/>
+      <w:r>
+        <w:t>mvn</w:t>
+      </w:r>
+      <w:proofErr w:type="spellEnd"/>
+      <w:r>
+        <w:t xml:space="preserve"> clean install</w:t>
+      </w:r>
+    </w:p>
+    <w:p>
+      <w:pPr>
+        <w:pStyle w:val="ListParagraph"/>
+      </w:pPr>
+      <w:r>
+        <w:t>docker build -t mkdockerhub1310/msbootcampactivity_</w:t>
+      </w:r>
       <w:proofErr w:type="gramStart"/>
       <w:r>
-        <w:t>mvn</w:t>
-      </w:r>
-      <w:proofErr w:type="spellEnd"/>
+        <w:t>2020:conversionms</w:t>
+      </w:r>
       <w:proofErr w:type="gramEnd"/>
       <w:r>
-        <w:t xml:space="preserve"> clean install</w:t>
+        <w:t xml:space="preserve"> .</w:t>
       </w:r>
     </w:p>
     <w:p>
       <w:pPr>
         <w:pStyle w:val="ListParagraph"/>
       </w:pPr>
-      <w:proofErr w:type="spellStart"/>
+      <w:r>
+        <w:t xml:space="preserve">docker run -p 8081:8081 -d --name conversionmskol1 --network </w:t>
+      </w:r>
+      <w:proofErr w:type="spellStart"/>
+      <w:r>
+        <w:t>ms</w:t>
+      </w:r>
+      <w:proofErr w:type="spellEnd"/>
+      <w:r>
+        <w:t>-chassis-</w:t>
+      </w:r>
+      <w:proofErr w:type="spellStart"/>
+      <w:r>
+        <w:t>nw</w:t>
+      </w:r>
+      <w:proofErr w:type="spellEnd"/>
+      <w:r>
+        <w:t xml:space="preserve"> mkdockerhub1310/msbootcampactivity_</w:t>
+      </w:r>
       <w:proofErr w:type="gramStart"/>
       <w:r>
-        <w:t>docker</w:t>
-      </w:r>
-      <w:proofErr w:type="spellEnd"/>
+        <w:t>2020:conversionms</w:t>
+      </w:r>
       <w:proofErr w:type="gramEnd"/>
-      <w:r>
-        <w:t xml:space="preserve"> build -t mkdockerhub1310/msbootcampactivity_2020:conversionms .</w:t>
-      </w:r>
-    </w:p>
-    <w:p>
-      <w:pPr>
-        <w:pStyle w:val="ListParagraph"/>
-      </w:pPr>
-      <w:proofErr w:type="spellStart"/>
-      <w:proofErr w:type="gramStart"/>
-      <w:r>
-        <w:t>docker</w:t>
-      </w:r>
-      <w:proofErr w:type="spellEnd"/>
-      <w:proofErr w:type="gramEnd"/>
-      <w:r>
-        <w:t xml:space="preserve"> run -p 8081:8081 -d --name conversionmskol1 --network </w:t>
-      </w:r>
-      <w:proofErr w:type="spellStart"/>
-      <w:r>
-        <w:t>ms</w:t>
-      </w:r>
-      <w:proofErr w:type="spellEnd"/>
-      <w:r>
-        <w:t>-chassis-</w:t>
-      </w:r>
-      <w:proofErr w:type="spellStart"/>
-      <w:r>
-        <w:t>nw</w:t>
-      </w:r>
-      <w:proofErr w:type="spellEnd"/>
-      <w:r>
-        <w:t xml:space="preserve"> mkdockerhub1310/msbootcampactivity_2020:conversionms</w:t>
-      </w:r>
     </w:p>
     <w:p>
       <w:pPr>
@@ -977,55 +911,54 @@
       <w:pPr>
         <w:pStyle w:val="ListParagraph"/>
       </w:pPr>
-      <w:proofErr w:type="spellStart"/>
+      <w:r>
+        <w:t>docker build -t mkdockerhub1310/msbootcampactivity_</w:t>
+      </w:r>
       <w:proofErr w:type="gramStart"/>
       <w:r>
-        <w:t>docker</w:t>
-      </w:r>
-      <w:proofErr w:type="spellEnd"/>
+        <w:t>2020:currencyms</w:t>
+      </w:r>
       <w:proofErr w:type="gramEnd"/>
       <w:r>
-        <w:t xml:space="preserve"> build -t mkdockerhub1310/msbootcampactivity_2020:currencyms .</w:t>
+        <w:t xml:space="preserve"> .</w:t>
       </w:r>
     </w:p>
     <w:p>
       <w:pPr>
         <w:pStyle w:val="ListParagraph"/>
       </w:pPr>
-      <w:proofErr w:type="spellStart"/>
+      <w:r>
+        <w:t xml:space="preserve">docker run -p 8082:8082 -d --name </w:t>
+      </w:r>
+      <w:proofErr w:type="spellStart"/>
+      <w:r>
+        <w:t>currencymskol</w:t>
+      </w:r>
+      <w:proofErr w:type="spellEnd"/>
+      <w:r>
+        <w:t xml:space="preserve"> --network </w:t>
+      </w:r>
+      <w:proofErr w:type="spellStart"/>
+      <w:r>
+        <w:t>ms</w:t>
+      </w:r>
+      <w:proofErr w:type="spellEnd"/>
+      <w:r>
+        <w:t>-chassis-</w:t>
+      </w:r>
+      <w:proofErr w:type="spellStart"/>
+      <w:r>
+        <w:t>nw</w:t>
+      </w:r>
+      <w:proofErr w:type="spellEnd"/>
+      <w:r>
+        <w:t xml:space="preserve"> mkdockerhub1310/msbootcampactivity_</w:t>
+      </w:r>
       <w:proofErr w:type="gramStart"/>
       <w:r>
-        <w:t>docker</w:t>
-      </w:r>
-      <w:proofErr w:type="spellEnd"/>
+        <w:t>2020:currencyms</w:t>
+      </w:r>
       <w:proofErr w:type="gramEnd"/>
-      <w:r>
-        <w:t xml:space="preserve"> run -p 8082:8082 -d --name </w:t>
-      </w:r>
-      <w:proofErr w:type="spellStart"/>
-      <w:r>
-        <w:t>currencymskol</w:t>
-      </w:r>
-      <w:proofErr w:type="spellEnd"/>
-      <w:r>
-        <w:t xml:space="preserve"> --network </w:t>
-      </w:r>
-      <w:proofErr w:type="spellStart"/>
-      <w:r>
-        <w:t>ms</w:t>
-      </w:r>
-      <w:proofErr w:type="spellEnd"/>
-      <w:r>
-        <w:t>-chassis-</w:t>
-      </w:r>
-      <w:proofErr w:type="spellStart"/>
-      <w:r>
-        <w:t>nw</w:t>
-      </w:r>
-      <w:proofErr w:type="spellEnd"/>
-      <w:r>
-        <w:t xml:space="preserve"> mkdockerhub1310/msbootcampactivity_2020:currencyms</w:t>
-      </w:r>
     </w:p>
     <w:p>
       <w:pPr>
@@ -1033,21 +966,11 @@
           <w:b/>
         </w:rPr>
       </w:pPr>
-      <w:proofErr w:type="spellStart"/>
-      <w:proofErr w:type="gramStart"/>
       <w:r>
         <w:rPr>
           <w:b/>
         </w:rPr>
-        <w:t>docker</w:t>
-      </w:r>
-      <w:proofErr w:type="spellEnd"/>
-      <w:proofErr w:type="gramEnd"/>
-      <w:r>
-        <w:rPr>
-          <w:b/>
-        </w:rPr>
-        <w:t xml:space="preserve"> </w:t>
+        <w:t xml:space="preserve">docker </w:t>
       </w:r>
       <w:proofErr w:type="spellStart"/>
       <w:r>
@@ -1065,7 +988,7 @@
           <w:lang w:eastAsia="en-IN"/>
         </w:rPr>
         <w:drawing>
-          <wp:inline distT="0" distB="0" distL="0" distR="0" wp14:anchorId="0B61E702" wp14:editId="4DA07D6C">
+          <wp:inline distT="0" distB="0" distL="0" distR="0" wp14:anchorId="73E4EE6D" wp14:editId="309BCBCD">
             <wp:extent cx="6173743" cy="1790700"/>
             <wp:effectExtent l="0" t="0" r="0" b="0"/>
             <wp:docPr id="13" name="Picture 13"/>
@@ -1128,7 +1051,7 @@
           <w:lang w:eastAsia="en-IN"/>
         </w:rPr>
         <w:drawing>
-          <wp:inline distT="0" distB="0" distL="0" distR="0" wp14:anchorId="000F8DE0" wp14:editId="3E7BDE43">
+          <wp:inline distT="0" distB="0" distL="0" distR="0" wp14:anchorId="63E64938" wp14:editId="1493C9B4">
             <wp:extent cx="5731510" cy="1449070"/>
             <wp:effectExtent l="0" t="0" r="2540" b="0"/>
             <wp:docPr id="14" name="Picture 14"/>
@@ -1195,7 +1118,7 @@
           <w:lang w:eastAsia="en-IN"/>
         </w:rPr>
         <w:drawing>
-          <wp:inline distT="0" distB="0" distL="0" distR="0" wp14:anchorId="765C7D51" wp14:editId="779A7F40">
+          <wp:inline distT="0" distB="0" distL="0" distR="0" wp14:anchorId="04ADC880" wp14:editId="19F17C44">
             <wp:extent cx="5731510" cy="692150"/>
             <wp:effectExtent l="0" t="0" r="2540" b="0"/>
             <wp:docPr id="15" name="Picture 15"/>
@@ -1246,7 +1169,7 @@
           <w:lang w:eastAsia="en-IN"/>
         </w:rPr>
         <w:drawing>
-          <wp:inline distT="0" distB="0" distL="0" distR="0" wp14:anchorId="12014E29" wp14:editId="5989EAE2">
+          <wp:inline distT="0" distB="0" distL="0" distR="0" wp14:anchorId="60390528" wp14:editId="0687C22D">
             <wp:extent cx="5731510" cy="675640"/>
             <wp:effectExtent l="0" t="0" r="2540" b="0"/>
             <wp:docPr id="18" name="Picture 18"/>
@@ -1334,7 +1257,7 @@
           <w:lang w:eastAsia="en-IN"/>
         </w:rPr>
         <w:drawing>
-          <wp:inline distT="0" distB="0" distL="0" distR="0" wp14:anchorId="44CEE4D4" wp14:editId="4744002F">
+          <wp:inline distT="0" distB="0" distL="0" distR="0" wp14:anchorId="2130E861" wp14:editId="6C4F9545">
             <wp:extent cx="5731510" cy="816610"/>
             <wp:effectExtent l="0" t="0" r="2540" b="2540"/>
             <wp:docPr id="17" name="Picture 17"/>
@@ -1379,11 +1302,9 @@
       <w:pPr>
         <w:pStyle w:val="ListParagraph"/>
       </w:pPr>
-      <w:proofErr w:type="spellStart"/>
       <w:r>
         <w:t>Fallback</w:t>
       </w:r>
-      <w:proofErr w:type="spellEnd"/>
     </w:p>
     <w:p>
       <w:pPr>
@@ -1395,7 +1316,7 @@
           <w:lang w:eastAsia="en-IN"/>
         </w:rPr>
         <w:drawing>
-          <wp:inline distT="0" distB="0" distL="0" distR="0" wp14:anchorId="49E1A042" wp14:editId="5C14E6BA">
+          <wp:inline distT="0" distB="0" distL="0" distR="0" wp14:anchorId="441E7592" wp14:editId="5F914578">
             <wp:extent cx="5731510" cy="707390"/>
             <wp:effectExtent l="0" t="0" r="2540" b="0"/>
             <wp:docPr id="19" name="Picture 19"/>
@@ -1451,7 +1372,7 @@
           <w:lang w:eastAsia="en-IN"/>
         </w:rPr>
         <w:drawing>
-          <wp:inline distT="0" distB="0" distL="0" distR="0" wp14:anchorId="13A00D27" wp14:editId="733EC5FE">
+          <wp:inline distT="0" distB="0" distL="0" distR="0" wp14:anchorId="6322E7DB" wp14:editId="4D259F8A">
             <wp:extent cx="5731510" cy="2364740"/>
             <wp:effectExtent l="0" t="0" r="2540" b="0"/>
             <wp:docPr id="20" name="Picture 20"/>
@@ -1486,8 +1407,2679 @@
           </wp:inline>
         </w:drawing>
       </w:r>
+    </w:p>
+    <w:p>
+      <w:pPr>
+        <w:rPr>
+          <w:b/>
+          <w:bCs/>
+          <w:u w:val="single"/>
+        </w:rPr>
+      </w:pPr>
       <w:bookmarkStart w:id="0" w:name="_GoBack"/>
-      <w:bookmarkEnd w:id="0"/>
+      <w:r>
+        <w:rPr>
+          <w:b/>
+          <w:bCs/>
+          <w:u w:val="single"/>
+        </w:rPr>
+        <w:lastRenderedPageBreak/>
+        <w:t>Setup Kubernetes Cluster and Deploy the images in Kubernetes cluster.</w:t>
+      </w:r>
+    </w:p>
+    <w:bookmarkEnd w:id="0"/>
+    <w:p>
+      <w:r>
+        <w:t>Tool used: Docker Desktop.</w:t>
+      </w:r>
+    </w:p>
+    <w:p>
+      <w:pPr>
+        <w:rPr>
+          <w:b/>
+          <w:bCs/>
+        </w:rPr>
+      </w:pPr>
+      <w:r>
+        <w:rPr>
+          <w:b/>
+          <w:bCs/>
+        </w:rPr>
+        <w:t>1. Create Kubernetes Environment</w:t>
+      </w:r>
+    </w:p>
+    <w:p>
+      <w:pPr>
+        <w:spacing w:after="0"/>
+      </w:pPr>
+      <w:r>
+        <w:t>- Install the Docker Desktop.</w:t>
+      </w:r>
+    </w:p>
+    <w:p>
+      <w:pPr>
+        <w:spacing w:after="0"/>
+      </w:pPr>
+      <w:r>
+        <w:t>- Run the Kubernetes by enabling it from the setting</w:t>
+      </w:r>
+    </w:p>
+    <w:p>
+      <w:pPr>
+        <w:jc w:val="center"/>
+      </w:pPr>
+      <w:r>
+        <w:rPr>
+          <w:noProof/>
+        </w:rPr>
+        <w:drawing>
+          <wp:inline distT="0" distB="0" distL="0" distR="0" wp14:anchorId="376648F3" wp14:editId="6A09679E">
+            <wp:extent cx="5731510" cy="1875155"/>
+            <wp:effectExtent l="0" t="0" r="2540" b="0"/>
+            <wp:docPr id="16" name="Picture 16"/>
+            <wp:cNvGraphicFramePr>
+              <a:graphicFrameLocks xmlns:a="http://schemas.openxmlformats.org/drawingml/2006/main" noChangeAspect="1"/>
+            </wp:cNvGraphicFramePr>
+            <a:graphic xmlns:a="http://schemas.openxmlformats.org/drawingml/2006/main">
+              <a:graphicData uri="http://schemas.openxmlformats.org/drawingml/2006/picture">
+                <pic:pic xmlns:pic="http://schemas.openxmlformats.org/drawingml/2006/picture">
+                  <pic:nvPicPr>
+                    <pic:cNvPr id="1" name=""/>
+                    <pic:cNvPicPr/>
+                  </pic:nvPicPr>
+                  <pic:blipFill>
+                    <a:blip r:embed="rId26"/>
+                    <a:stretch>
+                      <a:fillRect/>
+                    </a:stretch>
+                  </pic:blipFill>
+                  <pic:spPr>
+                    <a:xfrm>
+                      <a:off x="0" y="0"/>
+                      <a:ext cx="5731510" cy="1875155"/>
+                    </a:xfrm>
+                    <a:prstGeom prst="rect">
+                      <a:avLst/>
+                    </a:prstGeom>
+                  </pic:spPr>
+                </pic:pic>
+              </a:graphicData>
+            </a:graphic>
+          </wp:inline>
+        </w:drawing>
+      </w:r>
+    </w:p>
+    <w:p>
+      <w:r>
+        <w:t xml:space="preserve">-Once Kubernetes is </w:t>
+      </w:r>
+      <w:proofErr w:type="gramStart"/>
+      <w:r>
+        <w:t>running</w:t>
+      </w:r>
+      <w:proofErr w:type="gramEnd"/>
+      <w:r>
+        <w:t xml:space="preserve"> we will get below icons in Docker Desktop</w:t>
+      </w:r>
+    </w:p>
+    <w:p>
+      <w:pPr>
+        <w:jc w:val="center"/>
+      </w:pPr>
+      <w:r>
+        <w:rPr>
+          <w:noProof/>
+        </w:rPr>
+        <w:drawing>
+          <wp:inline distT="0" distB="0" distL="0" distR="0" wp14:anchorId="05D91455" wp14:editId="73EDC4FC">
+            <wp:extent cx="1833690" cy="252923"/>
+            <wp:effectExtent l="0" t="0" r="0" b="0"/>
+            <wp:docPr id="21" name="Picture 21"/>
+            <wp:cNvGraphicFramePr>
+              <a:graphicFrameLocks xmlns:a="http://schemas.openxmlformats.org/drawingml/2006/main" noChangeAspect="1"/>
+            </wp:cNvGraphicFramePr>
+            <a:graphic xmlns:a="http://schemas.openxmlformats.org/drawingml/2006/main">
+              <a:graphicData uri="http://schemas.openxmlformats.org/drawingml/2006/picture">
+                <pic:pic xmlns:pic="http://schemas.openxmlformats.org/drawingml/2006/picture">
+                  <pic:nvPicPr>
+                    <pic:cNvPr id="1" name=""/>
+                    <pic:cNvPicPr/>
+                  </pic:nvPicPr>
+                  <pic:blipFill>
+                    <a:blip r:embed="rId27"/>
+                    <a:stretch>
+                      <a:fillRect/>
+                    </a:stretch>
+                  </pic:blipFill>
+                  <pic:spPr>
+                    <a:xfrm>
+                      <a:off x="0" y="0"/>
+                      <a:ext cx="1928636" cy="266019"/>
+                    </a:xfrm>
+                    <a:prstGeom prst="rect">
+                      <a:avLst/>
+                    </a:prstGeom>
+                  </pic:spPr>
+                </pic:pic>
+              </a:graphicData>
+            </a:graphic>
+          </wp:inline>
+        </w:drawing>
+      </w:r>
+    </w:p>
+    <w:p>
+      <w:pPr>
+        <w:jc w:val="both"/>
+      </w:pPr>
+      <w:r>
+        <w:rPr>
+          <w:noProof/>
+        </w:rPr>
+        <w:drawing>
+          <wp:inline distT="0" distB="0" distL="0" distR="0" wp14:anchorId="03AAFC06" wp14:editId="51932B0D">
+            <wp:extent cx="5731510" cy="839470"/>
+            <wp:effectExtent l="0" t="0" r="2540" b="0"/>
+            <wp:docPr id="24" name="Picture 24"/>
+            <wp:cNvGraphicFramePr>
+              <a:graphicFrameLocks xmlns:a="http://schemas.openxmlformats.org/drawingml/2006/main" noChangeAspect="1"/>
+            </wp:cNvGraphicFramePr>
+            <a:graphic xmlns:a="http://schemas.openxmlformats.org/drawingml/2006/main">
+              <a:graphicData uri="http://schemas.openxmlformats.org/drawingml/2006/picture">
+                <pic:pic xmlns:pic="http://schemas.openxmlformats.org/drawingml/2006/picture">
+                  <pic:nvPicPr>
+                    <pic:cNvPr id="1" name=""/>
+                    <pic:cNvPicPr/>
+                  </pic:nvPicPr>
+                  <pic:blipFill>
+                    <a:blip r:embed="rId28"/>
+                    <a:stretch>
+                      <a:fillRect/>
+                    </a:stretch>
+                  </pic:blipFill>
+                  <pic:spPr>
+                    <a:xfrm>
+                      <a:off x="0" y="0"/>
+                      <a:ext cx="5731510" cy="839470"/>
+                    </a:xfrm>
+                    <a:prstGeom prst="rect">
+                      <a:avLst/>
+                    </a:prstGeom>
+                  </pic:spPr>
+                </pic:pic>
+              </a:graphicData>
+            </a:graphic>
+          </wp:inline>
+        </w:drawing>
+      </w:r>
+    </w:p>
+    <w:p>
+      <w:pPr>
+        <w:jc w:val="both"/>
+      </w:pPr>
+      <w:r>
+        <w:rPr>
+          <w:noProof/>
+        </w:rPr>
+        <w:drawing>
+          <wp:inline distT="0" distB="0" distL="0" distR="0" wp14:anchorId="15E76665" wp14:editId="694FEDE8">
+            <wp:extent cx="5731510" cy="393065"/>
+            <wp:effectExtent l="0" t="0" r="2540" b="6985"/>
+            <wp:docPr id="25" name="Picture 25"/>
+            <wp:cNvGraphicFramePr>
+              <a:graphicFrameLocks xmlns:a="http://schemas.openxmlformats.org/drawingml/2006/main" noChangeAspect="1"/>
+            </wp:cNvGraphicFramePr>
+            <a:graphic xmlns:a="http://schemas.openxmlformats.org/drawingml/2006/main">
+              <a:graphicData uri="http://schemas.openxmlformats.org/drawingml/2006/picture">
+                <pic:pic xmlns:pic="http://schemas.openxmlformats.org/drawingml/2006/picture">
+                  <pic:nvPicPr>
+                    <pic:cNvPr id="1" name=""/>
+                    <pic:cNvPicPr/>
+                  </pic:nvPicPr>
+                  <pic:blipFill>
+                    <a:blip r:embed="rId29"/>
+                    <a:stretch>
+                      <a:fillRect/>
+                    </a:stretch>
+                  </pic:blipFill>
+                  <pic:spPr>
+                    <a:xfrm>
+                      <a:off x="0" y="0"/>
+                      <a:ext cx="5731510" cy="393065"/>
+                    </a:xfrm>
+                    <a:prstGeom prst="rect">
+                      <a:avLst/>
+                    </a:prstGeom>
+                  </pic:spPr>
+                </pic:pic>
+              </a:graphicData>
+            </a:graphic>
+          </wp:inline>
+        </w:drawing>
+      </w:r>
+    </w:p>
+    <w:p>
+      <w:pPr>
+        <w:spacing w:after="0"/>
+        <w:jc w:val="both"/>
+        <w:rPr>
+          <w:b/>
+          <w:bCs/>
+        </w:rPr>
+      </w:pPr>
+      <w:r>
+        <w:rPr>
+          <w:b/>
+          <w:bCs/>
+        </w:rPr>
+        <w:t>2. Deploy the applications in the Kubernetes cluster.</w:t>
+      </w:r>
+    </w:p>
+    <w:p>
+      <w:pPr>
+        <w:spacing w:after="0"/>
+        <w:jc w:val="both"/>
+      </w:pPr>
+      <w:r>
+        <w:t>- Docker hub comes with single node and after enabling the Kubernetes a cluster is created.</w:t>
+      </w:r>
+    </w:p>
+    <w:p>
+      <w:pPr>
+        <w:spacing w:after="0"/>
+        <w:jc w:val="both"/>
+      </w:pPr>
+      <w:r>
+        <w:t xml:space="preserve">- Create the </w:t>
+      </w:r>
+      <w:proofErr w:type="spellStart"/>
+      <w:r>
+        <w:t>yaml</w:t>
+      </w:r>
+      <w:proofErr w:type="spellEnd"/>
+      <w:r>
+        <w:t xml:space="preserve"> files for the microservices application and deploy the application.</w:t>
+      </w:r>
+    </w:p>
+    <w:p>
+      <w:pPr>
+        <w:spacing w:after="0"/>
+        <w:jc w:val="both"/>
+        <w:rPr>
+          <w:b/>
+          <w:bCs/>
+        </w:rPr>
+      </w:pPr>
+      <w:r>
+        <w:rPr>
+          <w:b/>
+          <w:bCs/>
+        </w:rPr>
+        <w:t xml:space="preserve">Sample </w:t>
+      </w:r>
+      <w:proofErr w:type="spellStart"/>
+      <w:r>
+        <w:rPr>
+          <w:b/>
+          <w:bCs/>
+        </w:rPr>
+        <w:t>Yaml</w:t>
+      </w:r>
+      <w:proofErr w:type="spellEnd"/>
+      <w:r>
+        <w:rPr>
+          <w:b/>
+          <w:bCs/>
+        </w:rPr>
+        <w:t xml:space="preserve"> file:</w:t>
+      </w:r>
+      <w:r>
+        <w:rPr>
+          <w:b/>
+          <w:bCs/>
+        </w:rPr>
+        <w:t xml:space="preserve"> eureka1.yaml</w:t>
+      </w:r>
+    </w:p>
+    <w:p>
+      <w:pPr>
+        <w:spacing w:after="0"/>
+        <w:jc w:val="both"/>
+        <w:rPr>
+          <w:i/>
+          <w:iCs/>
+          <w:sz w:val="18"/>
+          <w:szCs w:val="18"/>
+        </w:rPr>
+      </w:pPr>
+      <w:proofErr w:type="spellStart"/>
+      <w:r>
+        <w:rPr>
+          <w:i/>
+          <w:iCs/>
+          <w:sz w:val="18"/>
+          <w:szCs w:val="18"/>
+        </w:rPr>
+        <w:t>apiVersion</w:t>
+      </w:r>
+      <w:proofErr w:type="spellEnd"/>
+      <w:r>
+        <w:rPr>
+          <w:i/>
+          <w:iCs/>
+          <w:sz w:val="18"/>
+          <w:szCs w:val="18"/>
+        </w:rPr>
+        <w:t>: apps/v1</w:t>
+      </w:r>
+    </w:p>
+    <w:p>
+      <w:pPr>
+        <w:spacing w:after="0"/>
+        <w:jc w:val="both"/>
+        <w:rPr>
+          <w:i/>
+          <w:iCs/>
+          <w:sz w:val="18"/>
+          <w:szCs w:val="18"/>
+        </w:rPr>
+      </w:pPr>
+      <w:r>
+        <w:rPr>
+          <w:i/>
+          <w:iCs/>
+          <w:sz w:val="18"/>
+          <w:szCs w:val="18"/>
+        </w:rPr>
+        <w:t>kind: Deployment</w:t>
+      </w:r>
+    </w:p>
+    <w:p>
+      <w:pPr>
+        <w:spacing w:after="0"/>
+        <w:jc w:val="both"/>
+        <w:rPr>
+          <w:i/>
+          <w:iCs/>
+          <w:sz w:val="18"/>
+          <w:szCs w:val="18"/>
+        </w:rPr>
+      </w:pPr>
+      <w:r>
+        <w:rPr>
+          <w:i/>
+          <w:iCs/>
+          <w:sz w:val="18"/>
+          <w:szCs w:val="18"/>
+        </w:rPr>
+        <w:t>metadata:</w:t>
+      </w:r>
+    </w:p>
+    <w:p>
+      <w:pPr>
+        <w:spacing w:after="0"/>
+        <w:jc w:val="both"/>
+        <w:rPr>
+          <w:i/>
+          <w:iCs/>
+          <w:sz w:val="18"/>
+          <w:szCs w:val="18"/>
+        </w:rPr>
+      </w:pPr>
+      <w:r>
+        <w:rPr>
+          <w:i/>
+          <w:iCs/>
+          <w:sz w:val="18"/>
+          <w:szCs w:val="18"/>
+        </w:rPr>
+        <w:t xml:space="preserve">  name: eureka1</w:t>
+      </w:r>
+    </w:p>
+    <w:p>
+      <w:pPr>
+        <w:spacing w:after="0"/>
+        <w:jc w:val="both"/>
+        <w:rPr>
+          <w:i/>
+          <w:iCs/>
+          <w:sz w:val="18"/>
+          <w:szCs w:val="18"/>
+        </w:rPr>
+      </w:pPr>
+      <w:r>
+        <w:rPr>
+          <w:i/>
+          <w:iCs/>
+          <w:sz w:val="18"/>
+          <w:szCs w:val="18"/>
+        </w:rPr>
+        <w:t xml:space="preserve">  namespace: default</w:t>
+      </w:r>
+    </w:p>
+    <w:p>
+      <w:pPr>
+        <w:spacing w:after="0"/>
+        <w:jc w:val="both"/>
+        <w:rPr>
+          <w:i/>
+          <w:iCs/>
+          <w:sz w:val="18"/>
+          <w:szCs w:val="18"/>
+        </w:rPr>
+      </w:pPr>
+      <w:r>
+        <w:rPr>
+          <w:i/>
+          <w:iCs/>
+          <w:sz w:val="18"/>
+          <w:szCs w:val="18"/>
+        </w:rPr>
+        <w:t>spec:</w:t>
+      </w:r>
+    </w:p>
+    <w:p>
+      <w:pPr>
+        <w:spacing w:after="0"/>
+        <w:jc w:val="both"/>
+        <w:rPr>
+          <w:i/>
+          <w:iCs/>
+          <w:sz w:val="18"/>
+          <w:szCs w:val="18"/>
+        </w:rPr>
+      </w:pPr>
+      <w:r>
+        <w:rPr>
+          <w:i/>
+          <w:iCs/>
+          <w:sz w:val="18"/>
+          <w:szCs w:val="18"/>
+        </w:rPr>
+        <w:t xml:space="preserve">  replicas: 1</w:t>
+      </w:r>
+    </w:p>
+    <w:p>
+      <w:pPr>
+        <w:spacing w:after="0"/>
+        <w:jc w:val="both"/>
+        <w:rPr>
+          <w:i/>
+          <w:iCs/>
+          <w:sz w:val="18"/>
+          <w:szCs w:val="18"/>
+        </w:rPr>
+      </w:pPr>
+      <w:r>
+        <w:rPr>
+          <w:i/>
+          <w:iCs/>
+          <w:sz w:val="18"/>
+          <w:szCs w:val="18"/>
+        </w:rPr>
+        <w:t xml:space="preserve">  selector:</w:t>
+      </w:r>
+    </w:p>
+    <w:p>
+      <w:pPr>
+        <w:spacing w:after="0"/>
+        <w:jc w:val="both"/>
+        <w:rPr>
+          <w:i/>
+          <w:iCs/>
+          <w:sz w:val="18"/>
+          <w:szCs w:val="18"/>
+        </w:rPr>
+      </w:pPr>
+      <w:r>
+        <w:rPr>
+          <w:i/>
+          <w:iCs/>
+          <w:sz w:val="18"/>
+          <w:szCs w:val="18"/>
+        </w:rPr>
+        <w:t xml:space="preserve">    </w:t>
+      </w:r>
+      <w:proofErr w:type="spellStart"/>
+      <w:r>
+        <w:rPr>
+          <w:i/>
+          <w:iCs/>
+          <w:sz w:val="18"/>
+          <w:szCs w:val="18"/>
+        </w:rPr>
+        <w:t>matchLabels</w:t>
+      </w:r>
+      <w:proofErr w:type="spellEnd"/>
+      <w:r>
+        <w:rPr>
+          <w:i/>
+          <w:iCs/>
+          <w:sz w:val="18"/>
+          <w:szCs w:val="18"/>
+        </w:rPr>
+        <w:t>:</w:t>
+      </w:r>
+    </w:p>
+    <w:p>
+      <w:pPr>
+        <w:spacing w:after="0"/>
+        <w:jc w:val="both"/>
+        <w:rPr>
+          <w:i/>
+          <w:iCs/>
+          <w:sz w:val="18"/>
+          <w:szCs w:val="18"/>
+        </w:rPr>
+      </w:pPr>
+      <w:r>
+        <w:rPr>
+          <w:i/>
+          <w:iCs/>
+          <w:sz w:val="18"/>
+          <w:szCs w:val="18"/>
+        </w:rPr>
+        <w:t xml:space="preserve">      app: eureka1</w:t>
+      </w:r>
+    </w:p>
+    <w:p>
+      <w:pPr>
+        <w:spacing w:after="0"/>
+        <w:jc w:val="both"/>
+        <w:rPr>
+          <w:i/>
+          <w:iCs/>
+          <w:sz w:val="18"/>
+          <w:szCs w:val="18"/>
+        </w:rPr>
+      </w:pPr>
+      <w:r>
+        <w:rPr>
+          <w:i/>
+          <w:iCs/>
+          <w:sz w:val="18"/>
+          <w:szCs w:val="18"/>
+        </w:rPr>
+        <w:t xml:space="preserve">  template:</w:t>
+      </w:r>
+    </w:p>
+    <w:p>
+      <w:pPr>
+        <w:spacing w:after="0"/>
+        <w:jc w:val="both"/>
+        <w:rPr>
+          <w:i/>
+          <w:iCs/>
+          <w:sz w:val="18"/>
+          <w:szCs w:val="18"/>
+        </w:rPr>
+      </w:pPr>
+      <w:r>
+        <w:rPr>
+          <w:i/>
+          <w:iCs/>
+          <w:sz w:val="18"/>
+          <w:szCs w:val="18"/>
+        </w:rPr>
+        <w:t xml:space="preserve">    metadata:</w:t>
+      </w:r>
+    </w:p>
+    <w:p>
+      <w:pPr>
+        <w:spacing w:after="0"/>
+        <w:jc w:val="both"/>
+        <w:rPr>
+          <w:i/>
+          <w:iCs/>
+          <w:sz w:val="18"/>
+          <w:szCs w:val="18"/>
+        </w:rPr>
+      </w:pPr>
+      <w:r>
+        <w:rPr>
+          <w:i/>
+          <w:iCs/>
+          <w:sz w:val="18"/>
+          <w:szCs w:val="18"/>
+        </w:rPr>
+        <w:t xml:space="preserve">      labels:</w:t>
+      </w:r>
+    </w:p>
+    <w:p>
+      <w:pPr>
+        <w:spacing w:after="0"/>
+        <w:jc w:val="both"/>
+        <w:rPr>
+          <w:i/>
+          <w:iCs/>
+          <w:sz w:val="18"/>
+          <w:szCs w:val="18"/>
+        </w:rPr>
+      </w:pPr>
+      <w:r>
+        <w:rPr>
+          <w:i/>
+          <w:iCs/>
+          <w:sz w:val="18"/>
+          <w:szCs w:val="18"/>
+        </w:rPr>
+        <w:t xml:space="preserve">        app: eureka1</w:t>
+      </w:r>
+    </w:p>
+    <w:p>
+      <w:pPr>
+        <w:spacing w:after="0"/>
+        <w:jc w:val="both"/>
+        <w:rPr>
+          <w:i/>
+          <w:iCs/>
+          <w:sz w:val="18"/>
+          <w:szCs w:val="18"/>
+        </w:rPr>
+      </w:pPr>
+      <w:r>
+        <w:rPr>
+          <w:i/>
+          <w:iCs/>
+          <w:sz w:val="18"/>
+          <w:szCs w:val="18"/>
+        </w:rPr>
+        <w:t xml:space="preserve">    spec:</w:t>
+      </w:r>
+    </w:p>
+    <w:p>
+      <w:pPr>
+        <w:spacing w:after="0"/>
+        <w:jc w:val="both"/>
+        <w:rPr>
+          <w:i/>
+          <w:iCs/>
+          <w:sz w:val="18"/>
+          <w:szCs w:val="18"/>
+        </w:rPr>
+      </w:pPr>
+      <w:r>
+        <w:rPr>
+          <w:i/>
+          <w:iCs/>
+          <w:sz w:val="18"/>
+          <w:szCs w:val="18"/>
+        </w:rPr>
+        <w:t xml:space="preserve">      containers:</w:t>
+      </w:r>
+    </w:p>
+    <w:p>
+      <w:pPr>
+        <w:spacing w:after="0"/>
+        <w:jc w:val="both"/>
+        <w:rPr>
+          <w:i/>
+          <w:iCs/>
+          <w:sz w:val="18"/>
+          <w:szCs w:val="18"/>
+        </w:rPr>
+      </w:pPr>
+      <w:r>
+        <w:rPr>
+          <w:i/>
+          <w:iCs/>
+          <w:sz w:val="18"/>
+          <w:szCs w:val="18"/>
+        </w:rPr>
+        <w:t xml:space="preserve">      - name: eureka1</w:t>
+      </w:r>
+    </w:p>
+    <w:p>
+      <w:pPr>
+        <w:spacing w:after="0"/>
+        <w:jc w:val="both"/>
+        <w:rPr>
+          <w:i/>
+          <w:iCs/>
+          <w:sz w:val="18"/>
+          <w:szCs w:val="18"/>
+        </w:rPr>
+      </w:pPr>
+      <w:r>
+        <w:rPr>
+          <w:i/>
+          <w:iCs/>
+          <w:sz w:val="18"/>
+          <w:szCs w:val="18"/>
+        </w:rPr>
+        <w:t xml:space="preserve">        image: "mkdockerhub1310/msbootcampactivity_</w:t>
+      </w:r>
+      <w:proofErr w:type="gramStart"/>
+      <w:r>
+        <w:rPr>
+          <w:i/>
+          <w:iCs/>
+          <w:sz w:val="18"/>
+          <w:szCs w:val="18"/>
+        </w:rPr>
+        <w:t>2020:eureka</w:t>
+      </w:r>
+      <w:proofErr w:type="gramEnd"/>
+      <w:r>
+        <w:rPr>
+          <w:i/>
+          <w:iCs/>
+          <w:sz w:val="18"/>
+          <w:szCs w:val="18"/>
+        </w:rPr>
+        <w:t>1"</w:t>
+      </w:r>
+    </w:p>
+    <w:p>
+      <w:pPr>
+        <w:jc w:val="both"/>
+        <w:rPr>
+          <w:i/>
+          <w:iCs/>
+          <w:sz w:val="18"/>
+          <w:szCs w:val="18"/>
+        </w:rPr>
+      </w:pPr>
+      <w:r>
+        <w:lastRenderedPageBreak/>
+        <w:t xml:space="preserve">The container image is referenced </w:t>
+      </w:r>
+      <w:proofErr w:type="gramStart"/>
+      <w:r>
+        <w:t>as :</w:t>
+      </w:r>
+      <w:proofErr w:type="gramEnd"/>
+      <w:r>
+        <w:t xml:space="preserve"> </w:t>
+      </w:r>
+      <w:r>
+        <w:rPr>
+          <w:i/>
+          <w:iCs/>
+          <w:sz w:val="18"/>
+          <w:szCs w:val="18"/>
+        </w:rPr>
+        <w:t>mkdockerhub1310/msbootcampactivity_2020:eureka1</w:t>
+      </w:r>
+      <w:r>
+        <w:rPr>
+          <w:i/>
+          <w:iCs/>
+          <w:sz w:val="18"/>
+          <w:szCs w:val="18"/>
+        </w:rPr>
+        <w:t>.</w:t>
+      </w:r>
+    </w:p>
+    <w:p>
+      <w:pPr>
+        <w:spacing w:after="0"/>
+        <w:jc w:val="both"/>
+      </w:pPr>
+      <w:r>
+        <w:t>&gt;</w:t>
+      </w:r>
+      <w:proofErr w:type="spellStart"/>
+      <w:r>
+        <w:t>kubectl</w:t>
+      </w:r>
+      <w:proofErr w:type="spellEnd"/>
+      <w:r>
+        <w:t xml:space="preserve"> apply -f</w:t>
+      </w:r>
+      <w:r>
+        <w:t xml:space="preserve"> eureka1.yaml</w:t>
+      </w:r>
+    </w:p>
+    <w:p>
+      <w:pPr>
+        <w:spacing w:after="0"/>
+        <w:jc w:val="both"/>
+      </w:pPr>
+      <w:proofErr w:type="spellStart"/>
+      <w:proofErr w:type="gramStart"/>
+      <w:r>
+        <w:t>deployment.apps</w:t>
+      </w:r>
+      <w:proofErr w:type="spellEnd"/>
+      <w:proofErr w:type="gramEnd"/>
+      <w:r>
+        <w:t>/eureka1 created</w:t>
+      </w:r>
+    </w:p>
+    <w:p>
+      <w:pPr>
+        <w:spacing w:after="0"/>
+        <w:jc w:val="both"/>
+      </w:pPr>
+    </w:p>
+    <w:p>
+      <w:pPr>
+        <w:spacing w:after="0"/>
+        <w:jc w:val="both"/>
+      </w:pPr>
+      <w:r>
+        <w:t>&gt;</w:t>
+      </w:r>
+      <w:r>
+        <w:t xml:space="preserve"> </w:t>
+      </w:r>
+      <w:proofErr w:type="spellStart"/>
+      <w:r>
+        <w:t>kubectl</w:t>
+      </w:r>
+      <w:proofErr w:type="spellEnd"/>
+      <w:r>
+        <w:t xml:space="preserve"> apply -f</w:t>
+      </w:r>
+      <w:r>
+        <w:t xml:space="preserve"> config1.yaml</w:t>
+      </w:r>
+    </w:p>
+    <w:p>
+      <w:pPr>
+        <w:spacing w:after="0"/>
+        <w:jc w:val="both"/>
+      </w:pPr>
+      <w:proofErr w:type="spellStart"/>
+      <w:proofErr w:type="gramStart"/>
+      <w:r>
+        <w:t>deployment.apps</w:t>
+      </w:r>
+      <w:proofErr w:type="spellEnd"/>
+      <w:proofErr w:type="gramEnd"/>
+      <w:r>
+        <w:t xml:space="preserve">/ </w:t>
+      </w:r>
+      <w:r>
+        <w:t>config1</w:t>
+      </w:r>
+      <w:r>
+        <w:t xml:space="preserve"> created</w:t>
+      </w:r>
+    </w:p>
+    <w:p>
+      <w:pPr>
+        <w:spacing w:after="0"/>
+        <w:jc w:val="both"/>
+      </w:pPr>
+    </w:p>
+    <w:p>
+      <w:pPr>
+        <w:spacing w:after="0"/>
+        <w:jc w:val="both"/>
+      </w:pPr>
+      <w:r>
+        <w:t>&gt;</w:t>
+      </w:r>
+      <w:r>
+        <w:t xml:space="preserve"> </w:t>
+      </w:r>
+      <w:proofErr w:type="spellStart"/>
+      <w:r>
+        <w:t>kubectl</w:t>
+      </w:r>
+      <w:proofErr w:type="spellEnd"/>
+      <w:r>
+        <w:t xml:space="preserve"> apply -f</w:t>
+      </w:r>
+      <w:r>
+        <w:t xml:space="preserve"> </w:t>
+      </w:r>
+      <w:proofErr w:type="spellStart"/>
+      <w:proofErr w:type="gramStart"/>
+      <w:r>
+        <w:t>cloudapigateway.yaml</w:t>
+      </w:r>
+      <w:proofErr w:type="spellEnd"/>
+      <w:proofErr w:type="gramEnd"/>
+    </w:p>
+    <w:p>
+      <w:pPr>
+        <w:spacing w:after="0"/>
+        <w:jc w:val="both"/>
+      </w:pPr>
+      <w:proofErr w:type="spellStart"/>
+      <w:proofErr w:type="gramStart"/>
+      <w:r>
+        <w:t>deployment.apps</w:t>
+      </w:r>
+      <w:proofErr w:type="spellEnd"/>
+      <w:proofErr w:type="gramEnd"/>
+      <w:r>
+        <w:t xml:space="preserve">/ </w:t>
+      </w:r>
+      <w:proofErr w:type="spellStart"/>
+      <w:r>
+        <w:t>cloudapigateway</w:t>
+      </w:r>
+      <w:proofErr w:type="spellEnd"/>
+      <w:r>
+        <w:t xml:space="preserve"> created</w:t>
+      </w:r>
+    </w:p>
+    <w:p>
+      <w:pPr>
+        <w:spacing w:after="0"/>
+        <w:jc w:val="both"/>
+      </w:pPr>
+    </w:p>
+    <w:p>
+      <w:pPr>
+        <w:spacing w:after="0"/>
+        <w:jc w:val="both"/>
+      </w:pPr>
+      <w:r>
+        <w:t>&gt;</w:t>
+      </w:r>
+      <w:r>
+        <w:t xml:space="preserve"> </w:t>
+      </w:r>
+      <w:proofErr w:type="spellStart"/>
+      <w:r>
+        <w:t>kubectl</w:t>
+      </w:r>
+      <w:proofErr w:type="spellEnd"/>
+      <w:r>
+        <w:t xml:space="preserve"> apply -f</w:t>
+      </w:r>
+      <w:r>
+        <w:t xml:space="preserve"> </w:t>
+      </w:r>
+      <w:proofErr w:type="spellStart"/>
+      <w:proofErr w:type="gramStart"/>
+      <w:r>
+        <w:t>conversion.yaml</w:t>
+      </w:r>
+      <w:proofErr w:type="spellEnd"/>
+      <w:proofErr w:type="gramEnd"/>
+    </w:p>
+    <w:p>
+      <w:pPr>
+        <w:spacing w:after="0"/>
+        <w:jc w:val="both"/>
+      </w:pPr>
+      <w:proofErr w:type="spellStart"/>
+      <w:proofErr w:type="gramStart"/>
+      <w:r>
+        <w:t>deployment.apps</w:t>
+      </w:r>
+      <w:proofErr w:type="spellEnd"/>
+      <w:proofErr w:type="gramEnd"/>
+      <w:r>
+        <w:t xml:space="preserve">/ </w:t>
+      </w:r>
+      <w:proofErr w:type="spellStart"/>
+      <w:r>
+        <w:t>conversionms</w:t>
+      </w:r>
+      <w:proofErr w:type="spellEnd"/>
+      <w:r>
+        <w:t xml:space="preserve"> created</w:t>
+      </w:r>
+    </w:p>
+    <w:p>
+      <w:pPr>
+        <w:spacing w:after="0"/>
+        <w:jc w:val="both"/>
+      </w:pPr>
+    </w:p>
+    <w:p>
+      <w:pPr>
+        <w:spacing w:after="0"/>
+        <w:jc w:val="both"/>
+      </w:pPr>
+      <w:r>
+        <w:t>&gt;</w:t>
+      </w:r>
+      <w:r>
+        <w:t xml:space="preserve"> </w:t>
+      </w:r>
+      <w:proofErr w:type="spellStart"/>
+      <w:r>
+        <w:t>kubectl</w:t>
+      </w:r>
+      <w:proofErr w:type="spellEnd"/>
+      <w:r>
+        <w:t xml:space="preserve"> apply -f</w:t>
+      </w:r>
+      <w:r>
+        <w:t xml:space="preserve"> </w:t>
+      </w:r>
+      <w:proofErr w:type="spellStart"/>
+      <w:proofErr w:type="gramStart"/>
+      <w:r>
+        <w:t>currency.yaml</w:t>
+      </w:r>
+      <w:proofErr w:type="spellEnd"/>
+      <w:proofErr w:type="gramEnd"/>
+    </w:p>
+    <w:p>
+      <w:pPr>
+        <w:spacing w:after="0"/>
+        <w:jc w:val="both"/>
+      </w:pPr>
+      <w:proofErr w:type="spellStart"/>
+      <w:proofErr w:type="gramStart"/>
+      <w:r>
+        <w:t>deployment.apps</w:t>
+      </w:r>
+      <w:proofErr w:type="spellEnd"/>
+      <w:proofErr w:type="gramEnd"/>
+      <w:r>
+        <w:t xml:space="preserve">/ </w:t>
+      </w:r>
+      <w:proofErr w:type="spellStart"/>
+      <w:r>
+        <w:t>currencyms</w:t>
+      </w:r>
+      <w:proofErr w:type="spellEnd"/>
+      <w:r>
+        <w:t xml:space="preserve"> created</w:t>
+      </w:r>
+    </w:p>
+    <w:p>
+      <w:pPr>
+        <w:spacing w:after="0"/>
+        <w:jc w:val="both"/>
+      </w:pPr>
+    </w:p>
+    <w:p>
+      <w:pPr>
+        <w:spacing w:after="0"/>
+        <w:jc w:val="both"/>
+      </w:pPr>
+      <w:r>
+        <w:t xml:space="preserve">For creating a service. Separate </w:t>
+      </w:r>
+      <w:proofErr w:type="spellStart"/>
+      <w:r>
+        <w:t>yaml</w:t>
+      </w:r>
+      <w:proofErr w:type="spellEnd"/>
+      <w:r>
+        <w:t xml:space="preserve"> file is created.</w:t>
+      </w:r>
+    </w:p>
+    <w:p>
+      <w:pPr>
+        <w:spacing w:after="0" w:line="240" w:lineRule="auto"/>
+        <w:jc w:val="both"/>
+      </w:pPr>
+      <w:r>
+        <w:t>eureka-</w:t>
+      </w:r>
+      <w:proofErr w:type="spellStart"/>
+      <w:proofErr w:type="gramStart"/>
+      <w:r>
+        <w:t>services.yaml</w:t>
+      </w:r>
+      <w:proofErr w:type="spellEnd"/>
+      <w:proofErr w:type="gramEnd"/>
+    </w:p>
+    <w:p>
+      <w:pPr>
+        <w:spacing w:after="0" w:line="240" w:lineRule="auto"/>
+        <w:jc w:val="both"/>
+      </w:pPr>
+      <w:r>
+        <w:t>---------------------------</w:t>
+      </w:r>
+    </w:p>
+    <w:p>
+      <w:pPr>
+        <w:spacing w:after="0"/>
+        <w:jc w:val="both"/>
+        <w:rPr>
+          <w:i/>
+          <w:iCs/>
+          <w:sz w:val="20"/>
+          <w:szCs w:val="20"/>
+        </w:rPr>
+      </w:pPr>
+      <w:proofErr w:type="spellStart"/>
+      <w:r>
+        <w:rPr>
+          <w:i/>
+          <w:iCs/>
+          <w:sz w:val="20"/>
+          <w:szCs w:val="20"/>
+        </w:rPr>
+        <w:t>apiVersion</w:t>
+      </w:r>
+      <w:proofErr w:type="spellEnd"/>
+      <w:r>
+        <w:rPr>
+          <w:i/>
+          <w:iCs/>
+          <w:sz w:val="20"/>
+          <w:szCs w:val="20"/>
+        </w:rPr>
+        <w:t>: v1</w:t>
+      </w:r>
+    </w:p>
+    <w:p>
+      <w:pPr>
+        <w:spacing w:after="0"/>
+        <w:jc w:val="both"/>
+        <w:rPr>
+          <w:i/>
+          <w:iCs/>
+          <w:sz w:val="20"/>
+          <w:szCs w:val="20"/>
+        </w:rPr>
+      </w:pPr>
+      <w:r>
+        <w:rPr>
+          <w:i/>
+          <w:iCs/>
+          <w:sz w:val="20"/>
+          <w:szCs w:val="20"/>
+        </w:rPr>
+        <w:t>kind: Service</w:t>
+      </w:r>
+    </w:p>
+    <w:p>
+      <w:pPr>
+        <w:spacing w:after="0"/>
+        <w:jc w:val="both"/>
+        <w:rPr>
+          <w:i/>
+          <w:iCs/>
+          <w:sz w:val="20"/>
+          <w:szCs w:val="20"/>
+        </w:rPr>
+      </w:pPr>
+      <w:r>
+        <w:rPr>
+          <w:i/>
+          <w:iCs/>
+          <w:sz w:val="20"/>
+          <w:szCs w:val="20"/>
+        </w:rPr>
+        <w:t>metadata:</w:t>
+      </w:r>
+    </w:p>
+    <w:p>
+      <w:pPr>
+        <w:spacing w:after="0"/>
+        <w:jc w:val="both"/>
+        <w:rPr>
+          <w:i/>
+          <w:iCs/>
+          <w:sz w:val="20"/>
+          <w:szCs w:val="20"/>
+        </w:rPr>
+      </w:pPr>
+      <w:r>
+        <w:rPr>
+          <w:i/>
+          <w:iCs/>
+          <w:sz w:val="20"/>
+          <w:szCs w:val="20"/>
+        </w:rPr>
+        <w:t xml:space="preserve">  name: eureka1</w:t>
+      </w:r>
+    </w:p>
+    <w:p>
+      <w:pPr>
+        <w:spacing w:after="0"/>
+        <w:jc w:val="both"/>
+        <w:rPr>
+          <w:i/>
+          <w:iCs/>
+          <w:sz w:val="20"/>
+          <w:szCs w:val="20"/>
+        </w:rPr>
+      </w:pPr>
+      <w:r>
+        <w:rPr>
+          <w:i/>
+          <w:iCs/>
+          <w:sz w:val="20"/>
+          <w:szCs w:val="20"/>
+        </w:rPr>
+        <w:t xml:space="preserve">  labels:</w:t>
+      </w:r>
+    </w:p>
+    <w:p>
+      <w:pPr>
+        <w:spacing w:after="0"/>
+        <w:jc w:val="both"/>
+        <w:rPr>
+          <w:i/>
+          <w:iCs/>
+          <w:sz w:val="20"/>
+          <w:szCs w:val="20"/>
+        </w:rPr>
+      </w:pPr>
+      <w:r>
+        <w:rPr>
+          <w:i/>
+          <w:iCs/>
+          <w:sz w:val="20"/>
+          <w:szCs w:val="20"/>
+        </w:rPr>
+        <w:t xml:space="preserve">    app: eureka1</w:t>
+      </w:r>
+    </w:p>
+    <w:p>
+      <w:pPr>
+        <w:spacing w:after="0"/>
+        <w:jc w:val="both"/>
+        <w:rPr>
+          <w:i/>
+          <w:iCs/>
+          <w:sz w:val="20"/>
+          <w:szCs w:val="20"/>
+        </w:rPr>
+      </w:pPr>
+      <w:r>
+        <w:rPr>
+          <w:i/>
+          <w:iCs/>
+          <w:sz w:val="20"/>
+          <w:szCs w:val="20"/>
+        </w:rPr>
+        <w:t>spec:</w:t>
+      </w:r>
+    </w:p>
+    <w:p>
+      <w:pPr>
+        <w:spacing w:after="0"/>
+        <w:jc w:val="both"/>
+        <w:rPr>
+          <w:i/>
+          <w:iCs/>
+          <w:sz w:val="20"/>
+          <w:szCs w:val="20"/>
+        </w:rPr>
+      </w:pPr>
+      <w:r>
+        <w:rPr>
+          <w:i/>
+          <w:iCs/>
+          <w:sz w:val="20"/>
+          <w:szCs w:val="20"/>
+        </w:rPr>
+        <w:t xml:space="preserve">  selector:</w:t>
+      </w:r>
+    </w:p>
+    <w:p>
+      <w:pPr>
+        <w:spacing w:after="0"/>
+        <w:jc w:val="both"/>
+        <w:rPr>
+          <w:i/>
+          <w:iCs/>
+          <w:sz w:val="20"/>
+          <w:szCs w:val="20"/>
+        </w:rPr>
+      </w:pPr>
+      <w:r>
+        <w:rPr>
+          <w:i/>
+          <w:iCs/>
+          <w:sz w:val="20"/>
+          <w:szCs w:val="20"/>
+        </w:rPr>
+        <w:t xml:space="preserve">    app: eureka1</w:t>
+      </w:r>
+    </w:p>
+    <w:p>
+      <w:pPr>
+        <w:spacing w:after="0"/>
+        <w:jc w:val="both"/>
+        <w:rPr>
+          <w:i/>
+          <w:iCs/>
+          <w:sz w:val="20"/>
+          <w:szCs w:val="20"/>
+        </w:rPr>
+      </w:pPr>
+      <w:r>
+        <w:rPr>
+          <w:i/>
+          <w:iCs/>
+          <w:sz w:val="20"/>
+          <w:szCs w:val="20"/>
+        </w:rPr>
+        <w:t xml:space="preserve">  type: </w:t>
+      </w:r>
+      <w:proofErr w:type="spellStart"/>
+      <w:r>
+        <w:rPr>
+          <w:i/>
+          <w:iCs/>
+          <w:sz w:val="20"/>
+          <w:szCs w:val="20"/>
+        </w:rPr>
+        <w:t>NodePort</w:t>
+      </w:r>
+      <w:proofErr w:type="spellEnd"/>
+      <w:r>
+        <w:rPr>
+          <w:i/>
+          <w:iCs/>
+          <w:sz w:val="20"/>
+          <w:szCs w:val="20"/>
+        </w:rPr>
+        <w:t xml:space="preserve"> </w:t>
+      </w:r>
+    </w:p>
+    <w:p>
+      <w:pPr>
+        <w:spacing w:after="0"/>
+        <w:jc w:val="both"/>
+        <w:rPr>
+          <w:i/>
+          <w:iCs/>
+          <w:sz w:val="20"/>
+          <w:szCs w:val="20"/>
+        </w:rPr>
+      </w:pPr>
+      <w:r>
+        <w:rPr>
+          <w:i/>
+          <w:iCs/>
+          <w:sz w:val="20"/>
+          <w:szCs w:val="20"/>
+        </w:rPr>
+        <w:t xml:space="preserve">  ports:</w:t>
+      </w:r>
+    </w:p>
+    <w:p>
+      <w:pPr>
+        <w:spacing w:after="0"/>
+        <w:jc w:val="both"/>
+        <w:rPr>
+          <w:i/>
+          <w:iCs/>
+          <w:sz w:val="20"/>
+          <w:szCs w:val="20"/>
+        </w:rPr>
+      </w:pPr>
+      <w:r>
+        <w:rPr>
+          <w:i/>
+          <w:iCs/>
+          <w:sz w:val="20"/>
+          <w:szCs w:val="20"/>
+        </w:rPr>
+        <w:t xml:space="preserve">   - </w:t>
+      </w:r>
+      <w:proofErr w:type="spellStart"/>
+      <w:r>
+        <w:rPr>
+          <w:i/>
+          <w:iCs/>
+          <w:sz w:val="20"/>
+          <w:szCs w:val="20"/>
+        </w:rPr>
+        <w:t>nodePort</w:t>
+      </w:r>
+      <w:proofErr w:type="spellEnd"/>
+      <w:r>
+        <w:rPr>
+          <w:i/>
+          <w:iCs/>
+          <w:sz w:val="20"/>
+          <w:szCs w:val="20"/>
+        </w:rPr>
+        <w:t>: 31003</w:t>
+      </w:r>
+    </w:p>
+    <w:p>
+      <w:pPr>
+        <w:spacing w:after="0"/>
+        <w:jc w:val="both"/>
+        <w:rPr>
+          <w:i/>
+          <w:iCs/>
+          <w:sz w:val="20"/>
+          <w:szCs w:val="20"/>
+        </w:rPr>
+      </w:pPr>
+      <w:r>
+        <w:rPr>
+          <w:i/>
+          <w:iCs/>
+          <w:sz w:val="20"/>
+          <w:szCs w:val="20"/>
+        </w:rPr>
+        <w:t xml:space="preserve">     port: 8761</w:t>
+      </w:r>
+    </w:p>
+    <w:p>
+      <w:pPr>
+        <w:spacing w:after="0"/>
+        <w:jc w:val="both"/>
+        <w:rPr>
+          <w:i/>
+          <w:iCs/>
+          <w:sz w:val="20"/>
+          <w:szCs w:val="20"/>
+        </w:rPr>
+      </w:pPr>
+      <w:r>
+        <w:rPr>
+          <w:i/>
+          <w:iCs/>
+          <w:sz w:val="20"/>
+          <w:szCs w:val="20"/>
+        </w:rPr>
+        <w:t xml:space="preserve">     </w:t>
+      </w:r>
+      <w:proofErr w:type="spellStart"/>
+      <w:r>
+        <w:rPr>
+          <w:i/>
+          <w:iCs/>
+          <w:sz w:val="20"/>
+          <w:szCs w:val="20"/>
+        </w:rPr>
+        <w:t>targetPort</w:t>
+      </w:r>
+      <w:proofErr w:type="spellEnd"/>
+      <w:r>
+        <w:rPr>
+          <w:i/>
+          <w:iCs/>
+          <w:sz w:val="20"/>
+          <w:szCs w:val="20"/>
+        </w:rPr>
+        <w:t>: 8761</w:t>
+      </w:r>
+    </w:p>
+    <w:p>
+      <w:pPr>
+        <w:spacing w:after="0"/>
+        <w:jc w:val="both"/>
+      </w:pPr>
+    </w:p>
+    <w:p>
+      <w:pPr>
+        <w:spacing w:after="0"/>
+        <w:jc w:val="both"/>
+      </w:pPr>
+      <w:r>
+        <w:t xml:space="preserve">**Note: </w:t>
+      </w:r>
+      <w:r>
+        <w:rPr>
+          <w:i/>
+          <w:iCs/>
+        </w:rPr>
+        <w:t xml:space="preserve">We can create the service during deployment time by adding the above snippet in the eureka1.yaml. Similarly, other services </w:t>
+      </w:r>
+      <w:proofErr w:type="spellStart"/>
+      <w:r>
+        <w:rPr>
+          <w:i/>
+          <w:iCs/>
+        </w:rPr>
+        <w:t>yaml</w:t>
+      </w:r>
+      <w:proofErr w:type="spellEnd"/>
+      <w:r>
+        <w:rPr>
+          <w:i/>
+          <w:iCs/>
+        </w:rPr>
+        <w:t xml:space="preserve"> files are created and applied to create the service.</w:t>
+      </w:r>
+    </w:p>
+    <w:p>
+      <w:pPr>
+        <w:spacing w:after="0" w:line="240" w:lineRule="auto"/>
+        <w:jc w:val="both"/>
+      </w:pPr>
+    </w:p>
+    <w:p>
+      <w:pPr>
+        <w:spacing w:after="0" w:line="240" w:lineRule="auto"/>
+        <w:jc w:val="both"/>
+      </w:pPr>
+      <w:proofErr w:type="spellStart"/>
+      <w:r>
+        <w:t>kubectl</w:t>
+      </w:r>
+      <w:proofErr w:type="spellEnd"/>
+      <w:r>
+        <w:t xml:space="preserve"> apply -f eureka-</w:t>
+      </w:r>
+      <w:proofErr w:type="spellStart"/>
+      <w:proofErr w:type="gramStart"/>
+      <w:r>
+        <w:t>service.yaml</w:t>
+      </w:r>
+      <w:proofErr w:type="spellEnd"/>
+      <w:proofErr w:type="gramEnd"/>
+    </w:p>
+    <w:p>
+      <w:pPr>
+        <w:spacing w:after="0" w:line="240" w:lineRule="auto"/>
+        <w:jc w:val="both"/>
+      </w:pPr>
+      <w:r>
+        <w:t>service/eureka1 created</w:t>
+      </w:r>
+    </w:p>
+    <w:p>
+      <w:pPr>
+        <w:spacing w:after="0" w:line="240" w:lineRule="auto"/>
+        <w:jc w:val="both"/>
+      </w:pPr>
+    </w:p>
+    <w:p>
+      <w:pPr>
+        <w:spacing w:after="0" w:line="240" w:lineRule="auto"/>
+        <w:jc w:val="both"/>
+      </w:pPr>
+      <w:proofErr w:type="spellStart"/>
+      <w:r>
+        <w:t>kubectl</w:t>
+      </w:r>
+      <w:proofErr w:type="spellEnd"/>
+      <w:r>
+        <w:t xml:space="preserve"> apply -f config1-</w:t>
+      </w:r>
+      <w:proofErr w:type="gramStart"/>
+      <w:r>
+        <w:t>service.yaml</w:t>
+      </w:r>
+      <w:proofErr w:type="gramEnd"/>
+    </w:p>
+    <w:p>
+      <w:pPr>
+        <w:spacing w:after="0" w:line="240" w:lineRule="auto"/>
+        <w:jc w:val="both"/>
+      </w:pPr>
+      <w:r>
+        <w:t>service/config1 created</w:t>
+      </w:r>
+    </w:p>
+    <w:p>
+      <w:pPr>
+        <w:spacing w:after="0" w:line="240" w:lineRule="auto"/>
+        <w:jc w:val="both"/>
+      </w:pPr>
+    </w:p>
+    <w:p>
+      <w:pPr>
+        <w:spacing w:after="0" w:line="240" w:lineRule="auto"/>
+        <w:jc w:val="both"/>
+      </w:pPr>
+      <w:proofErr w:type="spellStart"/>
+      <w:r>
+        <w:t>kubectl</w:t>
+      </w:r>
+      <w:proofErr w:type="spellEnd"/>
+      <w:r>
+        <w:t xml:space="preserve"> apply -f conversion-</w:t>
+      </w:r>
+      <w:proofErr w:type="spellStart"/>
+      <w:proofErr w:type="gramStart"/>
+      <w:r>
+        <w:t>service.yaml</w:t>
+      </w:r>
+      <w:proofErr w:type="spellEnd"/>
+      <w:proofErr w:type="gramEnd"/>
+    </w:p>
+    <w:p>
+      <w:pPr>
+        <w:spacing w:after="0" w:line="240" w:lineRule="auto"/>
+        <w:jc w:val="both"/>
+      </w:pPr>
+      <w:r>
+        <w:t>service/</w:t>
+      </w:r>
+      <w:proofErr w:type="spellStart"/>
+      <w:r>
+        <w:t>conversionms</w:t>
+      </w:r>
+      <w:proofErr w:type="spellEnd"/>
+      <w:r>
+        <w:t xml:space="preserve"> created</w:t>
+      </w:r>
+    </w:p>
+    <w:p>
+      <w:pPr>
+        <w:spacing w:after="0" w:line="240" w:lineRule="auto"/>
+        <w:jc w:val="both"/>
+      </w:pPr>
+    </w:p>
+    <w:p>
+      <w:pPr>
+        <w:spacing w:after="0" w:line="240" w:lineRule="auto"/>
+        <w:jc w:val="both"/>
+      </w:pPr>
+      <w:proofErr w:type="spellStart"/>
+      <w:r>
+        <w:t>kubectl</w:t>
+      </w:r>
+      <w:proofErr w:type="spellEnd"/>
+      <w:r>
+        <w:t xml:space="preserve"> apply -f currency-</w:t>
+      </w:r>
+      <w:proofErr w:type="spellStart"/>
+      <w:proofErr w:type="gramStart"/>
+      <w:r>
+        <w:t>service.yaml</w:t>
+      </w:r>
+      <w:proofErr w:type="spellEnd"/>
+      <w:proofErr w:type="gramEnd"/>
+    </w:p>
+    <w:p>
+      <w:pPr>
+        <w:spacing w:after="0" w:line="240" w:lineRule="auto"/>
+        <w:jc w:val="both"/>
+      </w:pPr>
+      <w:r>
+        <w:t>service/</w:t>
+      </w:r>
+      <w:proofErr w:type="spellStart"/>
+      <w:r>
+        <w:t>currencyms</w:t>
+      </w:r>
+      <w:proofErr w:type="spellEnd"/>
+      <w:r>
+        <w:t xml:space="preserve"> created</w:t>
+      </w:r>
+    </w:p>
+    <w:p>
+      <w:pPr>
+        <w:spacing w:after="0" w:line="240" w:lineRule="auto"/>
+        <w:jc w:val="both"/>
+      </w:pPr>
+    </w:p>
+    <w:p>
+      <w:pPr>
+        <w:spacing w:after="0" w:line="240" w:lineRule="auto"/>
+        <w:jc w:val="both"/>
+      </w:pPr>
+    </w:p>
+    <w:p>
+      <w:pPr>
+        <w:spacing w:after="0" w:line="240" w:lineRule="auto"/>
+        <w:jc w:val="both"/>
+        <w:rPr>
+          <w:b/>
+          <w:bCs/>
+        </w:rPr>
+      </w:pPr>
+      <w:r>
+        <w:rPr>
+          <w:b/>
+          <w:bCs/>
+        </w:rPr>
+        <w:lastRenderedPageBreak/>
+        <w:t>3. Checking the Pods and Services created.</w:t>
+      </w:r>
+    </w:p>
+    <w:p>
+      <w:pPr>
+        <w:spacing w:after="0" w:line="240" w:lineRule="auto"/>
+        <w:jc w:val="both"/>
+      </w:pPr>
+    </w:p>
+    <w:p>
+      <w:pPr>
+        <w:spacing w:after="0" w:line="240" w:lineRule="auto"/>
+        <w:jc w:val="both"/>
+      </w:pPr>
+      <w:r>
+        <w:rPr>
+          <w:noProof/>
+        </w:rPr>
+        <w:drawing>
+          <wp:inline distT="0" distB="0" distL="0" distR="0" wp14:anchorId="3A66C67B" wp14:editId="13D9376D">
+            <wp:extent cx="5731510" cy="846455"/>
+            <wp:effectExtent l="0" t="0" r="2540" b="0"/>
+            <wp:docPr id="23" name="Picture 23"/>
+            <wp:cNvGraphicFramePr>
+              <a:graphicFrameLocks xmlns:a="http://schemas.openxmlformats.org/drawingml/2006/main" noChangeAspect="1"/>
+            </wp:cNvGraphicFramePr>
+            <a:graphic xmlns:a="http://schemas.openxmlformats.org/drawingml/2006/main">
+              <a:graphicData uri="http://schemas.openxmlformats.org/drawingml/2006/picture">
+                <pic:pic xmlns:pic="http://schemas.openxmlformats.org/drawingml/2006/picture">
+                  <pic:nvPicPr>
+                    <pic:cNvPr id="1" name=""/>
+                    <pic:cNvPicPr/>
+                  </pic:nvPicPr>
+                  <pic:blipFill>
+                    <a:blip r:embed="rId30"/>
+                    <a:stretch>
+                      <a:fillRect/>
+                    </a:stretch>
+                  </pic:blipFill>
+                  <pic:spPr>
+                    <a:xfrm>
+                      <a:off x="0" y="0"/>
+                      <a:ext cx="5731510" cy="846455"/>
+                    </a:xfrm>
+                    <a:prstGeom prst="rect">
+                      <a:avLst/>
+                    </a:prstGeom>
+                  </pic:spPr>
+                </pic:pic>
+              </a:graphicData>
+            </a:graphic>
+          </wp:inline>
+        </w:drawing>
+      </w:r>
+    </w:p>
+    <w:p>
+      <w:pPr>
+        <w:spacing w:after="0" w:line="240" w:lineRule="auto"/>
+        <w:jc w:val="both"/>
+      </w:pPr>
+    </w:p>
+    <w:p>
+      <w:pPr>
+        <w:spacing w:after="0" w:line="240" w:lineRule="auto"/>
+        <w:jc w:val="both"/>
+      </w:pPr>
+      <w:r>
+        <w:rPr>
+          <w:noProof/>
+        </w:rPr>
+        <w:drawing>
+          <wp:inline distT="0" distB="0" distL="0" distR="0" wp14:anchorId="0F3002CE" wp14:editId="3FE840C6">
+            <wp:extent cx="6243097" cy="914400"/>
+            <wp:effectExtent l="0" t="0" r="5715" b="0"/>
+            <wp:docPr id="22" name="Picture 22"/>
+            <wp:cNvGraphicFramePr>
+              <a:graphicFrameLocks xmlns:a="http://schemas.openxmlformats.org/drawingml/2006/main" noChangeAspect="1"/>
+            </wp:cNvGraphicFramePr>
+            <a:graphic xmlns:a="http://schemas.openxmlformats.org/drawingml/2006/main">
+              <a:graphicData uri="http://schemas.openxmlformats.org/drawingml/2006/picture">
+                <pic:pic xmlns:pic="http://schemas.openxmlformats.org/drawingml/2006/picture">
+                  <pic:nvPicPr>
+                    <pic:cNvPr id="1" name=""/>
+                    <pic:cNvPicPr/>
+                  </pic:nvPicPr>
+                  <pic:blipFill>
+                    <a:blip r:embed="rId31"/>
+                    <a:stretch>
+                      <a:fillRect/>
+                    </a:stretch>
+                  </pic:blipFill>
+                  <pic:spPr>
+                    <a:xfrm>
+                      <a:off x="0" y="0"/>
+                      <a:ext cx="6251732" cy="915665"/>
+                    </a:xfrm>
+                    <a:prstGeom prst="rect">
+                      <a:avLst/>
+                    </a:prstGeom>
+                  </pic:spPr>
+                </pic:pic>
+              </a:graphicData>
+            </a:graphic>
+          </wp:inline>
+        </w:drawing>
+      </w:r>
+    </w:p>
+    <w:p>
+      <w:pPr>
+        <w:spacing w:after="0" w:line="240" w:lineRule="auto"/>
+        <w:jc w:val="both"/>
+      </w:pPr>
+    </w:p>
+    <w:p>
+      <w:pPr>
+        <w:spacing w:after="0" w:line="240" w:lineRule="auto"/>
+        <w:jc w:val="both"/>
+        <w:rPr>
+          <w:b/>
+          <w:bCs/>
+        </w:rPr>
+      </w:pPr>
+      <w:r>
+        <w:rPr>
+          <w:b/>
+          <w:bCs/>
+        </w:rPr>
+        <w:t>4. Verifying the microservices applications</w:t>
+      </w:r>
+    </w:p>
+    <w:p>
+      <w:pPr>
+        <w:spacing w:after="0" w:line="240" w:lineRule="auto"/>
+        <w:jc w:val="both"/>
+      </w:pPr>
+    </w:p>
+    <w:p>
+      <w:pPr>
+        <w:spacing w:after="0" w:line="240" w:lineRule="auto"/>
+        <w:jc w:val="both"/>
+        <w:rPr>
+          <w:b/>
+          <w:bCs/>
+          <w:i/>
+          <w:iCs/>
+        </w:rPr>
+      </w:pPr>
+      <w:r>
+        <w:rPr>
+          <w:b/>
+          <w:bCs/>
+          <w:i/>
+          <w:iCs/>
+        </w:rPr>
+        <w:t>Eureka</w:t>
+      </w:r>
+    </w:p>
+    <w:p>
+      <w:pPr>
+        <w:spacing w:after="0" w:line="240" w:lineRule="auto"/>
+        <w:jc w:val="both"/>
+        <w:rPr>
+          <w:b/>
+          <w:bCs/>
+          <w:i/>
+          <w:iCs/>
+        </w:rPr>
+      </w:pPr>
+      <w:r>
+        <w:rPr>
+          <w:b/>
+          <w:bCs/>
+          <w:i/>
+          <w:iCs/>
+        </w:rPr>
+        <w:t>---------</w:t>
+      </w:r>
+    </w:p>
+    <w:p>
+      <w:pPr>
+        <w:spacing w:after="0" w:line="240" w:lineRule="auto"/>
+        <w:jc w:val="both"/>
+      </w:pPr>
+      <w:hyperlink r:id="rId32" w:history="1">
+        <w:r>
+          <w:rPr>
+            <w:rStyle w:val="Hyperlink"/>
+          </w:rPr>
+          <w:t>http://kubernetes.docker.internal:31003/</w:t>
+        </w:r>
+      </w:hyperlink>
+    </w:p>
+    <w:p>
+      <w:pPr>
+        <w:spacing w:after="0" w:line="240" w:lineRule="auto"/>
+        <w:jc w:val="both"/>
+      </w:pPr>
+    </w:p>
+    <w:p>
+      <w:pPr>
+        <w:spacing w:after="0" w:line="240" w:lineRule="auto"/>
+        <w:jc w:val="both"/>
+      </w:pPr>
+      <w:r>
+        <w:rPr>
+          <w:noProof/>
+        </w:rPr>
+        <w:drawing>
+          <wp:inline distT="0" distB="0" distL="0" distR="0" wp14:anchorId="4C09BEA6" wp14:editId="2CE3D487">
+            <wp:extent cx="5731510" cy="1320165"/>
+            <wp:effectExtent l="0" t="0" r="2540" b="0"/>
+            <wp:docPr id="26" name="Picture 26"/>
+            <wp:cNvGraphicFramePr>
+              <a:graphicFrameLocks xmlns:a="http://schemas.openxmlformats.org/drawingml/2006/main" noChangeAspect="1"/>
+            </wp:cNvGraphicFramePr>
+            <a:graphic xmlns:a="http://schemas.openxmlformats.org/drawingml/2006/main">
+              <a:graphicData uri="http://schemas.openxmlformats.org/drawingml/2006/picture">
+                <pic:pic xmlns:pic="http://schemas.openxmlformats.org/drawingml/2006/picture">
+                  <pic:nvPicPr>
+                    <pic:cNvPr id="1" name=""/>
+                    <pic:cNvPicPr/>
+                  </pic:nvPicPr>
+                  <pic:blipFill>
+                    <a:blip r:embed="rId33"/>
+                    <a:stretch>
+                      <a:fillRect/>
+                    </a:stretch>
+                  </pic:blipFill>
+                  <pic:spPr>
+                    <a:xfrm>
+                      <a:off x="0" y="0"/>
+                      <a:ext cx="5731510" cy="1320165"/>
+                    </a:xfrm>
+                    <a:prstGeom prst="rect">
+                      <a:avLst/>
+                    </a:prstGeom>
+                  </pic:spPr>
+                </pic:pic>
+              </a:graphicData>
+            </a:graphic>
+          </wp:inline>
+        </w:drawing>
+      </w:r>
+    </w:p>
+    <w:p>
+      <w:pPr>
+        <w:spacing w:after="0" w:line="240" w:lineRule="auto"/>
+        <w:jc w:val="both"/>
+      </w:pPr>
+    </w:p>
+    <w:p>
+      <w:pPr>
+        <w:spacing w:after="0" w:line="240" w:lineRule="auto"/>
+        <w:jc w:val="both"/>
+      </w:pPr>
+    </w:p>
+    <w:p>
+      <w:pPr>
+        <w:spacing w:after="0" w:line="240" w:lineRule="auto"/>
+        <w:jc w:val="both"/>
+        <w:rPr>
+          <w:b/>
+          <w:bCs/>
+          <w:i/>
+          <w:iCs/>
+        </w:rPr>
+      </w:pPr>
+      <w:r>
+        <w:rPr>
+          <w:b/>
+          <w:bCs/>
+          <w:i/>
+          <w:iCs/>
+        </w:rPr>
+        <w:t xml:space="preserve">Conversion </w:t>
+      </w:r>
+      <w:proofErr w:type="spellStart"/>
+      <w:r>
+        <w:rPr>
+          <w:b/>
+          <w:bCs/>
+          <w:i/>
+          <w:iCs/>
+        </w:rPr>
+        <w:t>ms</w:t>
+      </w:r>
+      <w:proofErr w:type="spellEnd"/>
+    </w:p>
+    <w:p>
+      <w:pPr>
+        <w:spacing w:after="0" w:line="240" w:lineRule="auto"/>
+        <w:jc w:val="both"/>
+        <w:rPr>
+          <w:b/>
+          <w:bCs/>
+          <w:i/>
+          <w:iCs/>
+        </w:rPr>
+      </w:pPr>
+      <w:r>
+        <w:rPr>
+          <w:b/>
+          <w:bCs/>
+          <w:i/>
+          <w:iCs/>
+        </w:rPr>
+        <w:t>--------------------</w:t>
+      </w:r>
+    </w:p>
+    <w:p>
+      <w:pPr>
+        <w:spacing w:after="0" w:line="240" w:lineRule="auto"/>
+        <w:jc w:val="both"/>
+      </w:pPr>
+      <w:r>
+        <w:t xml:space="preserve">a. </w:t>
+      </w:r>
+      <w:hyperlink r:id="rId34" w:history="1">
+        <w:r>
+          <w:rPr>
+            <w:rStyle w:val="Hyperlink"/>
+          </w:rPr>
+          <w:t>http://kubernetes.docker.internal:31005/conversion/all</w:t>
+        </w:r>
+      </w:hyperlink>
+    </w:p>
+    <w:p>
+      <w:pPr>
+        <w:spacing w:after="0" w:line="240" w:lineRule="auto"/>
+        <w:jc w:val="both"/>
+      </w:pPr>
+      <w:r>
+        <w:rPr>
+          <w:noProof/>
+        </w:rPr>
+        <w:drawing>
+          <wp:inline distT="0" distB="0" distL="0" distR="0" wp14:anchorId="3B5CF9F0" wp14:editId="78ED3D2F">
+            <wp:extent cx="4381877" cy="2931284"/>
+            <wp:effectExtent l="0" t="0" r="0" b="2540"/>
+            <wp:docPr id="27" name="Picture 27"/>
+            <wp:cNvGraphicFramePr>
+              <a:graphicFrameLocks xmlns:a="http://schemas.openxmlformats.org/drawingml/2006/main" noChangeAspect="1"/>
+            </wp:cNvGraphicFramePr>
+            <a:graphic xmlns:a="http://schemas.openxmlformats.org/drawingml/2006/main">
+              <a:graphicData uri="http://schemas.openxmlformats.org/drawingml/2006/picture">
+                <pic:pic xmlns:pic="http://schemas.openxmlformats.org/drawingml/2006/picture">
+                  <pic:nvPicPr>
+                    <pic:cNvPr id="1" name=""/>
+                    <pic:cNvPicPr/>
+                  </pic:nvPicPr>
+                  <pic:blipFill>
+                    <a:blip r:embed="rId35"/>
+                    <a:stretch>
+                      <a:fillRect/>
+                    </a:stretch>
+                  </pic:blipFill>
+                  <pic:spPr>
+                    <a:xfrm>
+                      <a:off x="0" y="0"/>
+                      <a:ext cx="4383868" cy="2932616"/>
+                    </a:xfrm>
+                    <a:prstGeom prst="rect">
+                      <a:avLst/>
+                    </a:prstGeom>
+                  </pic:spPr>
+                </pic:pic>
+              </a:graphicData>
+            </a:graphic>
+          </wp:inline>
+        </w:drawing>
+      </w:r>
+    </w:p>
+    <w:p>
+      <w:pPr>
+        <w:spacing w:after="0" w:line="240" w:lineRule="auto"/>
+        <w:jc w:val="both"/>
+      </w:pPr>
+    </w:p>
+    <w:p>
+      <w:pPr>
+        <w:spacing w:after="0" w:line="240" w:lineRule="auto"/>
+        <w:jc w:val="both"/>
+      </w:pPr>
+      <w:r>
+        <w:lastRenderedPageBreak/>
+        <w:t xml:space="preserve">b. </w:t>
+      </w:r>
+      <w:hyperlink r:id="rId36" w:history="1">
+        <w:r>
+          <w:rPr>
+            <w:rStyle w:val="Hyperlink"/>
+          </w:rPr>
+          <w:t>http://kubernetes.docker.internal:31005/conversion/Ind</w:t>
+        </w:r>
+      </w:hyperlink>
+    </w:p>
+    <w:p>
+      <w:pPr>
+        <w:spacing w:after="0" w:line="240" w:lineRule="auto"/>
+        <w:jc w:val="both"/>
+      </w:pPr>
+      <w:r>
+        <w:rPr>
+          <w:noProof/>
+        </w:rPr>
+        <w:drawing>
+          <wp:inline distT="0" distB="0" distL="0" distR="0" wp14:anchorId="40511B7A" wp14:editId="0297E447">
+            <wp:extent cx="5731510" cy="1318895"/>
+            <wp:effectExtent l="0" t="0" r="2540" b="0"/>
+            <wp:docPr id="28" name="Picture 28"/>
+            <wp:cNvGraphicFramePr>
+              <a:graphicFrameLocks xmlns:a="http://schemas.openxmlformats.org/drawingml/2006/main" noChangeAspect="1"/>
+            </wp:cNvGraphicFramePr>
+            <a:graphic xmlns:a="http://schemas.openxmlformats.org/drawingml/2006/main">
+              <a:graphicData uri="http://schemas.openxmlformats.org/drawingml/2006/picture">
+                <pic:pic xmlns:pic="http://schemas.openxmlformats.org/drawingml/2006/picture">
+                  <pic:nvPicPr>
+                    <pic:cNvPr id="1" name=""/>
+                    <pic:cNvPicPr/>
+                  </pic:nvPicPr>
+                  <pic:blipFill>
+                    <a:blip r:embed="rId37"/>
+                    <a:stretch>
+                      <a:fillRect/>
+                    </a:stretch>
+                  </pic:blipFill>
+                  <pic:spPr>
+                    <a:xfrm>
+                      <a:off x="0" y="0"/>
+                      <a:ext cx="5731510" cy="1318895"/>
+                    </a:xfrm>
+                    <a:prstGeom prst="rect">
+                      <a:avLst/>
+                    </a:prstGeom>
+                  </pic:spPr>
+                </pic:pic>
+              </a:graphicData>
+            </a:graphic>
+          </wp:inline>
+        </w:drawing>
+      </w:r>
+    </w:p>
+    <w:p>
+      <w:pPr>
+        <w:spacing w:after="0" w:line="240" w:lineRule="auto"/>
+        <w:jc w:val="both"/>
+      </w:pPr>
+      <w:r>
+        <w:t>c. Fallback scenario</w:t>
+      </w:r>
+    </w:p>
+    <w:p>
+      <w:pPr>
+        <w:spacing w:after="0" w:line="240" w:lineRule="auto"/>
+        <w:jc w:val="both"/>
+      </w:pPr>
+      <w:hyperlink r:id="rId38" w:history="1">
+        <w:r>
+          <w:rPr>
+            <w:rStyle w:val="Hyperlink"/>
+          </w:rPr>
+          <w:t>http://kubernetes.docker.internal:31005/conversion/fall1234</w:t>
+        </w:r>
+      </w:hyperlink>
+    </w:p>
+    <w:p>
+      <w:pPr>
+        <w:spacing w:after="0" w:line="240" w:lineRule="auto"/>
+        <w:jc w:val="both"/>
+      </w:pPr>
+      <w:r>
+        <w:rPr>
+          <w:noProof/>
+        </w:rPr>
+        <w:drawing>
+          <wp:inline distT="0" distB="0" distL="0" distR="0" wp14:anchorId="181D19D0" wp14:editId="2F7405E0">
+            <wp:extent cx="5731510" cy="1264285"/>
+            <wp:effectExtent l="0" t="0" r="2540" b="0"/>
+            <wp:docPr id="29" name="Picture 29"/>
+            <wp:cNvGraphicFramePr>
+              <a:graphicFrameLocks xmlns:a="http://schemas.openxmlformats.org/drawingml/2006/main" noChangeAspect="1"/>
+            </wp:cNvGraphicFramePr>
+            <a:graphic xmlns:a="http://schemas.openxmlformats.org/drawingml/2006/main">
+              <a:graphicData uri="http://schemas.openxmlformats.org/drawingml/2006/picture">
+                <pic:pic xmlns:pic="http://schemas.openxmlformats.org/drawingml/2006/picture">
+                  <pic:nvPicPr>
+                    <pic:cNvPr id="1" name=""/>
+                    <pic:cNvPicPr/>
+                  </pic:nvPicPr>
+                  <pic:blipFill>
+                    <a:blip r:embed="rId39"/>
+                    <a:stretch>
+                      <a:fillRect/>
+                    </a:stretch>
+                  </pic:blipFill>
+                  <pic:spPr>
+                    <a:xfrm>
+                      <a:off x="0" y="0"/>
+                      <a:ext cx="5731510" cy="1264285"/>
+                    </a:xfrm>
+                    <a:prstGeom prst="rect">
+                      <a:avLst/>
+                    </a:prstGeom>
+                  </pic:spPr>
+                </pic:pic>
+              </a:graphicData>
+            </a:graphic>
+          </wp:inline>
+        </w:drawing>
+      </w:r>
+    </w:p>
+    <w:p>
+      <w:pPr>
+        <w:spacing w:after="0" w:line="240" w:lineRule="auto"/>
+        <w:jc w:val="both"/>
+      </w:pPr>
+    </w:p>
+    <w:p>
+      <w:pPr>
+        <w:spacing w:after="0" w:line="240" w:lineRule="auto"/>
+        <w:jc w:val="both"/>
+        <w:rPr>
+          <w:b/>
+          <w:bCs/>
+          <w:i/>
+          <w:iCs/>
+        </w:rPr>
+      </w:pPr>
+      <w:proofErr w:type="spellStart"/>
+      <w:r>
+        <w:rPr>
+          <w:b/>
+          <w:bCs/>
+          <w:i/>
+          <w:iCs/>
+        </w:rPr>
+        <w:t>Currencyms</w:t>
+      </w:r>
+      <w:proofErr w:type="spellEnd"/>
+    </w:p>
+    <w:p>
+      <w:pPr>
+        <w:spacing w:after="0" w:line="240" w:lineRule="auto"/>
+        <w:jc w:val="both"/>
+        <w:rPr>
+          <w:b/>
+          <w:bCs/>
+          <w:i/>
+          <w:iCs/>
+        </w:rPr>
+      </w:pPr>
+      <w:r>
+        <w:rPr>
+          <w:b/>
+          <w:bCs/>
+          <w:i/>
+          <w:iCs/>
+        </w:rPr>
+        <w:t>---------------</w:t>
+      </w:r>
+    </w:p>
+    <w:p>
+      <w:pPr>
+        <w:spacing w:after="0" w:line="240" w:lineRule="auto"/>
+        <w:jc w:val="both"/>
+      </w:pPr>
+      <w:hyperlink r:id="rId40" w:history="1">
+        <w:r>
+          <w:rPr>
+            <w:rStyle w:val="Hyperlink"/>
+          </w:rPr>
+          <w:t>http://kubernetes.docker.internal:31006/currency/calcurrency/UK/1000</w:t>
+        </w:r>
+      </w:hyperlink>
+    </w:p>
+    <w:p>
+      <w:pPr>
+        <w:spacing w:after="0" w:line="240" w:lineRule="auto"/>
+        <w:jc w:val="both"/>
+      </w:pPr>
+      <w:r>
+        <w:rPr>
+          <w:noProof/>
+        </w:rPr>
+        <w:drawing>
+          <wp:inline distT="0" distB="0" distL="0" distR="0" wp14:anchorId="11122D88" wp14:editId="01697501">
+            <wp:extent cx="5731510" cy="1305560"/>
+            <wp:effectExtent l="0" t="0" r="2540" b="8890"/>
+            <wp:docPr id="30" name="Picture 30"/>
+            <wp:cNvGraphicFramePr>
+              <a:graphicFrameLocks xmlns:a="http://schemas.openxmlformats.org/drawingml/2006/main" noChangeAspect="1"/>
+            </wp:cNvGraphicFramePr>
+            <a:graphic xmlns:a="http://schemas.openxmlformats.org/drawingml/2006/main">
+              <a:graphicData uri="http://schemas.openxmlformats.org/drawingml/2006/picture">
+                <pic:pic xmlns:pic="http://schemas.openxmlformats.org/drawingml/2006/picture">
+                  <pic:nvPicPr>
+                    <pic:cNvPr id="1" name=""/>
+                    <pic:cNvPicPr/>
+                  </pic:nvPicPr>
+                  <pic:blipFill>
+                    <a:blip r:embed="rId41"/>
+                    <a:stretch>
+                      <a:fillRect/>
+                    </a:stretch>
+                  </pic:blipFill>
+                  <pic:spPr>
+                    <a:xfrm>
+                      <a:off x="0" y="0"/>
+                      <a:ext cx="5731510" cy="1305560"/>
+                    </a:xfrm>
+                    <a:prstGeom prst="rect">
+                      <a:avLst/>
+                    </a:prstGeom>
+                  </pic:spPr>
+                </pic:pic>
+              </a:graphicData>
+            </a:graphic>
+          </wp:inline>
+        </w:drawing>
+      </w:r>
+    </w:p>
+    <w:p>
+      <w:pPr>
+        <w:spacing w:after="0" w:line="240" w:lineRule="auto"/>
+        <w:jc w:val="both"/>
+      </w:pPr>
+      <w:hyperlink r:id="rId42" w:history="1">
+        <w:r>
+          <w:rPr>
+            <w:rStyle w:val="Hyperlink"/>
+          </w:rPr>
+          <w:t>http://kubernetes.docker.internal:31006/currency/calcurrency/Ind/55</w:t>
+        </w:r>
+      </w:hyperlink>
+    </w:p>
+    <w:p>
+      <w:pPr>
+        <w:spacing w:after="0" w:line="240" w:lineRule="auto"/>
+        <w:jc w:val="both"/>
+      </w:pPr>
+      <w:r>
+        <w:rPr>
+          <w:noProof/>
+        </w:rPr>
+        <w:drawing>
+          <wp:inline distT="0" distB="0" distL="0" distR="0" wp14:anchorId="45BA5C7D" wp14:editId="197AF8F0">
+            <wp:extent cx="5731510" cy="1356995"/>
+            <wp:effectExtent l="0" t="0" r="2540" b="0"/>
+            <wp:docPr id="31" name="Picture 31"/>
+            <wp:cNvGraphicFramePr>
+              <a:graphicFrameLocks xmlns:a="http://schemas.openxmlformats.org/drawingml/2006/main" noChangeAspect="1"/>
+            </wp:cNvGraphicFramePr>
+            <a:graphic xmlns:a="http://schemas.openxmlformats.org/drawingml/2006/main">
+              <a:graphicData uri="http://schemas.openxmlformats.org/drawingml/2006/picture">
+                <pic:pic xmlns:pic="http://schemas.openxmlformats.org/drawingml/2006/picture">
+                  <pic:nvPicPr>
+                    <pic:cNvPr id="1" name=""/>
+                    <pic:cNvPicPr/>
+                  </pic:nvPicPr>
+                  <pic:blipFill>
+                    <a:blip r:embed="rId43"/>
+                    <a:stretch>
+                      <a:fillRect/>
+                    </a:stretch>
+                  </pic:blipFill>
+                  <pic:spPr>
+                    <a:xfrm>
+                      <a:off x="0" y="0"/>
+                      <a:ext cx="5731510" cy="1356995"/>
+                    </a:xfrm>
+                    <a:prstGeom prst="rect">
+                      <a:avLst/>
+                    </a:prstGeom>
+                  </pic:spPr>
+                </pic:pic>
+              </a:graphicData>
+            </a:graphic>
+          </wp:inline>
+        </w:drawing>
+      </w:r>
+    </w:p>
+    <w:p>
+      <w:pPr>
+        <w:spacing w:after="0" w:line="240" w:lineRule="auto"/>
+        <w:jc w:val="both"/>
+      </w:pPr>
+      <w:r>
+        <w:t xml:space="preserve">** Note: Changes were made in the </w:t>
+      </w:r>
+      <w:proofErr w:type="spellStart"/>
+      <w:r>
+        <w:t>application.yaml</w:t>
+      </w:r>
+      <w:proofErr w:type="spellEnd"/>
+      <w:r>
+        <w:t xml:space="preserve"> files of </w:t>
+      </w:r>
+      <w:proofErr w:type="spellStart"/>
+      <w:r>
+        <w:t>cloudapigateway</w:t>
+      </w:r>
+      <w:proofErr w:type="spellEnd"/>
+      <w:r>
+        <w:t xml:space="preserve">, </w:t>
+      </w:r>
+      <w:proofErr w:type="spellStart"/>
+      <w:r>
+        <w:t>conversionms</w:t>
+      </w:r>
+      <w:proofErr w:type="spellEnd"/>
+      <w:r>
+        <w:t xml:space="preserve"> and </w:t>
+      </w:r>
+      <w:proofErr w:type="spellStart"/>
+      <w:r>
+        <w:t>currencyms</w:t>
+      </w:r>
+      <w:proofErr w:type="spellEnd"/>
+      <w:r>
+        <w:t xml:space="preserve"> to point to the Eureka instance running on Kubernetes cluster. </w:t>
+      </w:r>
+    </w:p>
+    <w:p>
+      <w:pPr>
+        <w:spacing w:after="0" w:line="240" w:lineRule="auto"/>
+        <w:jc w:val="both"/>
+      </w:pPr>
+    </w:p>
+    <w:p>
+      <w:pPr>
+        <w:spacing w:after="0" w:line="240" w:lineRule="auto"/>
+        <w:jc w:val="both"/>
+      </w:pPr>
+      <w:proofErr w:type="spellStart"/>
+      <w:r>
+        <w:rPr>
+          <w:rFonts w:ascii="Consolas" w:hAnsi="Consolas" w:cs="Consolas"/>
+          <w:color w:val="268BD2"/>
+          <w:sz w:val="20"/>
+          <w:szCs w:val="20"/>
+          <w:shd w:val="clear" w:color="auto" w:fill="E8F2FE"/>
+        </w:rPr>
+        <w:t>defaultZone</w:t>
+      </w:r>
+      <w:proofErr w:type="spellEnd"/>
+      <w:r>
+        <w:rPr>
+          <w:rFonts w:ascii="Consolas" w:hAnsi="Consolas" w:cs="Consolas"/>
+          <w:color w:val="000000"/>
+          <w:sz w:val="20"/>
+          <w:szCs w:val="20"/>
+          <w:shd w:val="clear" w:color="auto" w:fill="E8F2FE"/>
+        </w:rPr>
+        <w:t xml:space="preserve">: </w:t>
+      </w:r>
+      <w:r>
+        <w:rPr>
+          <w:rFonts w:ascii="Consolas" w:hAnsi="Consolas" w:cs="Consolas"/>
+          <w:color w:val="2AA198"/>
+          <w:sz w:val="20"/>
+          <w:szCs w:val="20"/>
+          <w:shd w:val="clear" w:color="auto" w:fill="E8F2FE"/>
+        </w:rPr>
+        <w:t>${</w:t>
+      </w:r>
+      <w:proofErr w:type="gramStart"/>
+      <w:r>
+        <w:rPr>
+          <w:rFonts w:ascii="Consolas" w:hAnsi="Consolas" w:cs="Consolas"/>
+          <w:color w:val="2AA198"/>
+          <w:sz w:val="20"/>
+          <w:szCs w:val="20"/>
+          <w:shd w:val="clear" w:color="auto" w:fill="E8F2FE"/>
+        </w:rPr>
+        <w:t>cloudapigateway.eureka.url:http://kubernetes.docker.internal:31003/eureka</w:t>
+      </w:r>
+      <w:proofErr w:type="gramEnd"/>
+      <w:r>
+        <w:rPr>
+          <w:rFonts w:ascii="Consolas" w:hAnsi="Consolas" w:cs="Consolas"/>
+          <w:color w:val="2AA198"/>
+          <w:sz w:val="20"/>
+          <w:szCs w:val="20"/>
+          <w:shd w:val="clear" w:color="auto" w:fill="E8F2FE"/>
+        </w:rPr>
+        <w:t>}</w:t>
+      </w:r>
+    </w:p>
+    <w:p>
+      <w:pPr>
+        <w:autoSpaceDE w:val="0"/>
+        <w:autoSpaceDN w:val="0"/>
+        <w:adjustRightInd w:val="0"/>
+        <w:spacing w:after="0" w:line="240" w:lineRule="auto"/>
+        <w:rPr>
+          <w:rFonts w:ascii="Consolas" w:hAnsi="Consolas" w:cs="Consolas"/>
+          <w:color w:val="268BD2"/>
+          <w:sz w:val="20"/>
+          <w:szCs w:val="20"/>
+        </w:rPr>
+      </w:pPr>
+    </w:p>
+    <w:p>
+      <w:pPr>
+        <w:autoSpaceDE w:val="0"/>
+        <w:autoSpaceDN w:val="0"/>
+        <w:adjustRightInd w:val="0"/>
+        <w:spacing w:after="0" w:line="240" w:lineRule="auto"/>
+        <w:rPr>
+          <w:rFonts w:ascii="Consolas" w:hAnsi="Consolas" w:cs="Consolas"/>
+          <w:sz w:val="20"/>
+          <w:szCs w:val="20"/>
+        </w:rPr>
+      </w:pPr>
+      <w:proofErr w:type="spellStart"/>
+      <w:r>
+        <w:rPr>
+          <w:rFonts w:ascii="Consolas" w:hAnsi="Consolas" w:cs="Consolas"/>
+          <w:color w:val="268BD2"/>
+          <w:sz w:val="20"/>
+          <w:szCs w:val="20"/>
+        </w:rPr>
+        <w:t>defaultZone</w:t>
+      </w:r>
+      <w:proofErr w:type="spellEnd"/>
+      <w:r>
+        <w:rPr>
+          <w:rFonts w:ascii="Consolas" w:hAnsi="Consolas" w:cs="Consolas"/>
+          <w:color w:val="000000"/>
+          <w:sz w:val="20"/>
+          <w:szCs w:val="20"/>
+        </w:rPr>
+        <w:t xml:space="preserve">: </w:t>
+      </w:r>
+      <w:r>
+        <w:rPr>
+          <w:rFonts w:ascii="Consolas" w:hAnsi="Consolas" w:cs="Consolas"/>
+          <w:color w:val="2AA198"/>
+          <w:sz w:val="20"/>
+          <w:szCs w:val="20"/>
+        </w:rPr>
+        <w:t>${</w:t>
+      </w:r>
+      <w:proofErr w:type="gramStart"/>
+      <w:r>
+        <w:rPr>
+          <w:rFonts w:ascii="Consolas" w:hAnsi="Consolas" w:cs="Consolas"/>
+          <w:color w:val="2AA198"/>
+          <w:sz w:val="20"/>
+          <w:szCs w:val="20"/>
+        </w:rPr>
+        <w:t>conversionms.eureka.url:http://kubernetes.docker.internal:31003/eureka</w:t>
+      </w:r>
+      <w:proofErr w:type="gramEnd"/>
+      <w:r>
+        <w:rPr>
+          <w:rFonts w:ascii="Consolas" w:hAnsi="Consolas" w:cs="Consolas"/>
+          <w:color w:val="2AA198"/>
+          <w:sz w:val="20"/>
+          <w:szCs w:val="20"/>
+        </w:rPr>
+        <w:t>}</w:t>
+      </w:r>
+    </w:p>
+    <w:p>
+      <w:pPr>
+        <w:spacing w:after="0" w:line="240" w:lineRule="auto"/>
+        <w:jc w:val="both"/>
+      </w:pPr>
+    </w:p>
+    <w:p>
+      <w:pPr>
+        <w:autoSpaceDE w:val="0"/>
+        <w:autoSpaceDN w:val="0"/>
+        <w:adjustRightInd w:val="0"/>
+        <w:spacing w:after="0" w:line="240" w:lineRule="auto"/>
+        <w:rPr>
+          <w:rFonts w:ascii="Consolas" w:hAnsi="Consolas" w:cs="Consolas"/>
+          <w:color w:val="2AA198"/>
+          <w:sz w:val="20"/>
+          <w:szCs w:val="20"/>
+        </w:rPr>
+      </w:pPr>
+      <w:proofErr w:type="spellStart"/>
+      <w:r>
+        <w:rPr>
+          <w:rFonts w:ascii="Consolas" w:hAnsi="Consolas" w:cs="Consolas"/>
+          <w:color w:val="268BD2"/>
+          <w:sz w:val="20"/>
+          <w:szCs w:val="20"/>
+        </w:rPr>
+        <w:t>defaultZone</w:t>
+      </w:r>
+      <w:proofErr w:type="spellEnd"/>
+      <w:r>
+        <w:rPr>
+          <w:rFonts w:ascii="Consolas" w:hAnsi="Consolas" w:cs="Consolas"/>
+          <w:color w:val="000000"/>
+          <w:sz w:val="20"/>
+          <w:szCs w:val="20"/>
+        </w:rPr>
+        <w:t xml:space="preserve">: </w:t>
+      </w:r>
+      <w:r>
+        <w:rPr>
+          <w:rFonts w:ascii="Consolas" w:hAnsi="Consolas" w:cs="Consolas"/>
+          <w:color w:val="2AA198"/>
+          <w:sz w:val="20"/>
+          <w:szCs w:val="20"/>
+        </w:rPr>
+        <w:t>${</w:t>
+      </w:r>
+      <w:proofErr w:type="gramStart"/>
+      <w:r>
+        <w:rPr>
+          <w:rFonts w:ascii="Consolas" w:hAnsi="Consolas" w:cs="Consolas"/>
+          <w:color w:val="2AA198"/>
+          <w:sz w:val="20"/>
+          <w:szCs w:val="20"/>
+        </w:rPr>
+        <w:t>currencyms.eureka.url:http://kubernetes.docker.internal:31003/eureka</w:t>
+      </w:r>
+      <w:proofErr w:type="gramEnd"/>
+      <w:r>
+        <w:rPr>
+          <w:rFonts w:ascii="Consolas" w:hAnsi="Consolas" w:cs="Consolas"/>
+          <w:color w:val="2AA198"/>
+          <w:sz w:val="20"/>
+          <w:szCs w:val="20"/>
+        </w:rPr>
+        <w:t>}</w:t>
+      </w:r>
+    </w:p>
+    <w:p>
+      <w:pPr>
+        <w:autoSpaceDE w:val="0"/>
+        <w:autoSpaceDN w:val="0"/>
+        <w:adjustRightInd w:val="0"/>
+        <w:spacing w:after="0" w:line="240" w:lineRule="auto"/>
+      </w:pPr>
+    </w:p>
+    <w:p>
+      <w:pPr>
+        <w:autoSpaceDE w:val="0"/>
+        <w:autoSpaceDN w:val="0"/>
+        <w:adjustRightInd w:val="0"/>
+        <w:spacing w:after="0" w:line="240" w:lineRule="auto"/>
+      </w:pPr>
+      <w:r>
+        <w:t xml:space="preserve">Kubernetes </w:t>
+      </w:r>
+      <w:proofErr w:type="spellStart"/>
+      <w:r>
+        <w:t>Yaml</w:t>
+      </w:r>
+      <w:proofErr w:type="spellEnd"/>
+      <w:r>
+        <w:t xml:space="preserve"> Files: </w:t>
+      </w:r>
+      <w:hyperlink r:id="rId44" w:history="1">
+        <w:r>
+          <w:rPr>
+            <w:rStyle w:val="Hyperlink"/>
+          </w:rPr>
+          <w:t>https://github.com/manishkumar0302/MSBootCampActivity/tree/master/k8yaml</w:t>
+        </w:r>
+      </w:hyperlink>
     </w:p>
     <w:sectPr>
       <w:pgSz w:w="11906" w:h="16838"/>
@@ -1500,7 +4092,7 @@
 </file>
 
 <file path=word/numbering.xml><?xml version="1.0" encoding="utf-8"?>
-<w:numbering xmlns:wpc="http://schemas.microsoft.com/office/word/2010/wordprocessingCanvas" xmlns:mc="http://schemas.openxmlformats.org/markup-compatibility/2006" xmlns:o="urn:schemas-microsoft-com:office:office" xmlns:r="http://schemas.openxmlformats.org/officeDocument/2006/relationships" xmlns:m="http://schemas.openxmlformats.org/officeDocument/2006/math" xmlns:v="urn:schemas-microsoft-com:vml" xmlns:wp14="http://schemas.microsoft.com/office/word/2010/wordprocessingDrawing" xmlns:wp="http://schemas.openxmlformats.org/drawingml/2006/wordprocessingDrawing" xmlns:w10="urn:schemas-microsoft-com:office:word" xmlns:w="http://schemas.openxmlformats.org/wordprocessingml/2006/main" xmlns:w14="http://schemas.microsoft.com/office/word/2010/wordml" xmlns:w15="http://schemas.microsoft.com/office/word/2012/wordml" xmlns:wpg="http://schemas.microsoft.com/office/word/2010/wordprocessingGroup" xmlns:wpi="http://schemas.microsoft.com/office/word/2010/wordprocessingInk" xmlns:wne="http://schemas.microsoft.com/office/word/2006/wordml" xmlns:wps="http://schemas.microsoft.com/office/word/2010/wordprocessingShape" mc:Ignorable="w14 w15 wp14">
+<w:numbering xmlns:wpc="http://schemas.microsoft.com/office/word/2010/wordprocessingCanvas" xmlns:cx="http://schemas.microsoft.com/office/drawing/2014/chartex" xmlns:cx1="http://schemas.microsoft.com/office/drawing/2015/9/8/chartex" xmlns:cx2="http://schemas.microsoft.com/office/drawing/2015/10/21/chartex" xmlns:cx3="http://schemas.microsoft.com/office/drawing/2016/5/9/chartex" xmlns:cx4="http://schemas.microsoft.com/office/drawing/2016/5/10/chartex" xmlns:cx5="http://schemas.microsoft.com/office/drawing/2016/5/11/chartex" xmlns:cx6="http://schemas.microsoft.com/office/drawing/2016/5/12/chartex" xmlns:cx7="http://schemas.microsoft.com/office/drawing/2016/5/13/chartex" xmlns:cx8="http://schemas.microsoft.com/office/drawing/2016/5/14/chartex" xmlns:mc="http://schemas.openxmlformats.org/markup-compatibility/2006" xmlns:aink="http://schemas.microsoft.com/office/drawing/2016/ink" xmlns:am3d="http://schemas.microsoft.com/office/drawing/2017/model3d" xmlns:o="urn:schemas-microsoft-com:office:office" xmlns:r="http://schemas.openxmlformats.org/officeDocument/2006/relationships" xmlns:m="http://schemas.openxmlformats.org/officeDocument/2006/math" xmlns:v="urn:schemas-microsoft-com:vml" xmlns:wp14="http://schemas.microsoft.com/office/word/2010/wordprocessingDrawing" xmlns:wp="http://schemas.openxmlformats.org/drawingml/2006/wordprocessingDrawing" xmlns:w10="urn:schemas-microsoft-com:office:word" xmlns:w="http://schemas.openxmlformats.org/wordprocessingml/2006/main" xmlns:w14="http://schemas.microsoft.com/office/word/2010/wordml" xmlns:w15="http://schemas.microsoft.com/office/word/2012/wordml" xmlns:w16cid="http://schemas.microsoft.com/office/word/2016/wordml/cid" xmlns:w16se="http://schemas.microsoft.com/office/word/2015/wordml/symex" xmlns:wpg="http://schemas.microsoft.com/office/word/2010/wordprocessingGroup" xmlns:wpi="http://schemas.microsoft.com/office/word/2010/wordprocessingInk" xmlns:wne="http://schemas.microsoft.com/office/word/2006/wordml" xmlns:wps="http://schemas.microsoft.com/office/word/2010/wordprocessingShape" mc:Ignorable="w14 w15 w16se w16cid wp14">
   <w:abstractNum w:abstractNumId="0" w15:restartNumberingAfterBreak="0">
     <w:nsid w:val="5E360F3C"/>
     <w:multiLevelType w:val="hybridMultilevel"/>
@@ -1597,7 +4189,7 @@
 </file>
 
 <file path=word/styles.xml><?xml version="1.0" encoding="utf-8"?>
-<w:styles xmlns:mc="http://schemas.openxmlformats.org/markup-compatibility/2006" xmlns:r="http://schemas.openxmlformats.org/officeDocument/2006/relationships" xmlns:w="http://schemas.openxmlformats.org/wordprocessingml/2006/main" xmlns:w14="http://schemas.microsoft.com/office/word/2010/wordml" xmlns:w15="http://schemas.microsoft.com/office/word/2012/wordml" mc:Ignorable="w14 w15">
+<w:styles xmlns:mc="http://schemas.openxmlformats.org/markup-compatibility/2006" xmlns:r="http://schemas.openxmlformats.org/officeDocument/2006/relationships" xmlns:w="http://schemas.openxmlformats.org/wordprocessingml/2006/main" xmlns:w14="http://schemas.microsoft.com/office/word/2010/wordml" xmlns:w15="http://schemas.microsoft.com/office/word/2012/wordml" xmlns:w16cid="http://schemas.microsoft.com/office/word/2016/wordml/cid" xmlns:w16se="http://schemas.microsoft.com/office/word/2015/wordml/symex" mc:Ignorable="w14 w15 w16se w16cid">
   <w:docDefaults>
     <w:rPrDefault>
       <w:rPr>
@@ -1613,7 +4205,7 @@
       </w:pPr>
     </w:pPrDefault>
   </w:docDefaults>
-  <w:latentStyles w:defLockedState="0" w:defUIPriority="99" w:defSemiHidden="0" w:defUnhideWhenUsed="0" w:defQFormat="0" w:count="371">
+  <w:latentStyles w:defLockedState="0" w:defUIPriority="99" w:defSemiHidden="0" w:defUnhideWhenUsed="0" w:defQFormat="0" w:count="377">
     <w:lsdException w:name="Normal" w:uiPriority="0" w:qFormat="1"/>
     <w:lsdException w:name="heading 1" w:uiPriority="9" w:qFormat="1"/>
     <w:lsdException w:name="heading 2" w:semiHidden="1" w:uiPriority="9" w:unhideWhenUsed="1" w:qFormat="1"/>
@@ -1761,11 +4353,8 @@
     <w:lsdException w:name="Table 3D effects 3" w:semiHidden="1" w:unhideWhenUsed="1"/>
     <w:lsdException w:name="Table Contemporary" w:semiHidden="1" w:unhideWhenUsed="1"/>
     <w:lsdException w:name="Table Elegant" w:semiHidden="1" w:unhideWhenUsed="1"/>
-    <w:lsdException w:name="Table Professional" w:semiHidden="1" w:unhideWhenUsed="1"/>
     <w:lsdException w:name="Table Subtle 1" w:semiHidden="1" w:unhideWhenUsed="1"/>
     <w:lsdException w:name="Table Subtle 2" w:semiHidden="1" w:unhideWhenUsed="1"/>
-    <w:lsdException w:name="Table Web 1" w:semiHidden="1" w:unhideWhenUsed="1"/>
-    <w:lsdException w:name="Table Web 2" w:semiHidden="1" w:unhideWhenUsed="1"/>
     <w:lsdException w:name="Table Web 3" w:semiHidden="1" w:unhideWhenUsed="1"/>
     <w:lsdException w:name="Balloon Text" w:semiHidden="1" w:unhideWhenUsed="1"/>
     <w:lsdException w:name="Table Grid" w:uiPriority="39"/>
@@ -1985,10 +4574,17 @@
     <w:lsdException w:name="List Table 5 Dark Accent 6" w:uiPriority="50"/>
     <w:lsdException w:name="List Table 6 Colorful Accent 6" w:uiPriority="51"/>
     <w:lsdException w:name="List Table 7 Colorful Accent 6" w:uiPriority="52"/>
+    <w:lsdException w:name="Mention" w:semiHidden="1" w:unhideWhenUsed="1"/>
+    <w:lsdException w:name="Smart Hyperlink" w:semiHidden="1" w:unhideWhenUsed="1"/>
+    <w:lsdException w:name="Hashtag" w:semiHidden="1" w:unhideWhenUsed="1"/>
+    <w:lsdException w:name="Unresolved Mention" w:semiHidden="1" w:unhideWhenUsed="1"/>
+    <w:lsdException w:name="Smart Link" w:semiHidden="1" w:unhideWhenUsed="1"/>
+    <w:lsdException w:name="Smart Link Error" w:semiHidden="1" w:unhideWhenUsed="1"/>
   </w:latentStyles>
   <w:style w:type="paragraph" w:default="1" w:styleId="Normal">
     <w:name w:val="Normal"/>
     <w:qFormat/>
+    <w:rsid w:val="006B15F1"/>
   </w:style>
   <w:style w:type="character" w:default="1" w:styleId="DefaultParagraphFont">
     <w:name w:val="Default Paragraph Font"/>

</xml_diff>